<commit_message>
Description of Data: Done Updated Goals and Tasks Updated Process Book Added titles to presentation but no content yet
</commit_message>
<xml_diff>
--- a/02_Initial_Project_Plan/05 Process _Book.docx
+++ b/02_Initial_Project_Plan/05 Process _Book.docx
@@ -4,40 +4,65 @@
   <w:body>
     <w:p>
       <w:pPr>
-        <w:pStyle w:val="Title"/>
+        <w:pStyle w:val="Titre"/>
+        <w:rPr>
+          <w:color w:val="auto"/>
+        </w:rPr>
       </w:pPr>
       <w:r>
+        <w:rPr>
+          <w:color w:val="auto"/>
+        </w:rPr>
         <w:t>Process Book</w:t>
       </w:r>
     </w:p>
     <w:p>
       <w:pPr>
-        <w:pStyle w:val="Heading1"/>
-        <w:rPr>
+        <w:pStyle w:val="Titre1"/>
+        <w:rPr>
+          <w:color w:val="auto"/>
           <w:sz w:val="36"/>
         </w:rPr>
       </w:pPr>
       <w:r>
+        <w:rPr>
+          <w:color w:val="auto"/>
+        </w:rPr>
         <w:t>Project Title:</w:t>
       </w:r>
       <w:r>
         <w:rPr>
+          <w:color w:val="auto"/>
           <w:sz w:val="32"/>
         </w:rPr>
         <w:t xml:space="preserve"> </w:t>
       </w:r>
       <w:r>
         <w:rPr>
+          <w:color w:val="auto"/>
           <w:sz w:val="36"/>
         </w:rPr>
-        <w:t>Ukraine Improvised Explosive Devices</w:t>
+        <w:t>Ukra</w:t>
+      </w:r>
+      <w:r>
+        <w:rPr>
+          <w:color w:val="auto"/>
+          <w:sz w:val="36"/>
+        </w:rPr>
+        <w:t>ine Improvised Explosive Devices</w:t>
       </w:r>
     </w:p>
     <w:p>
       <w:pPr>
-        <w:pStyle w:val="Heading1"/>
+        <w:pStyle w:val="Titre1"/>
+        <w:rPr>
+          <w:color w:val="auto"/>
+        </w:rPr>
       </w:pPr>
       <w:r>
+        <w:rPr>
+          <w:color w:val="auto"/>
+        </w:rPr>
         <w:t>Project Team:</w:t>
       </w:r>
     </w:p>
@@ -53,9 +78,9 @@
         <w:spacing w:before="0" w:beforeAutospacing="0" w:after="30" w:afterAutospacing="0" w:line="244" w:lineRule="atLeast"/>
         <w:rPr>
           <w:rFonts w:ascii="Helvetica" w:hAnsi="Helvetica" w:cs="Helvetica"/>
-          <w:color w:val="333333"/>
           <w:sz w:val="20"/>
           <w:szCs w:val="20"/>
+          <w:lang w:val="en-CA"/>
         </w:rPr>
         <w:sectPr>
           <w:pgSz w:w="12240" w:h="15840"/>
@@ -73,7 +98,6 @@
         <w:jc w:val="center"/>
         <w:rPr>
           <w:rFonts w:ascii="Helvetica" w:hAnsi="Helvetica" w:cs="Helvetica"/>
-          <w:color w:val="333333"/>
           <w:sz w:val="20"/>
           <w:szCs w:val="20"/>
         </w:rPr>
@@ -81,7 +105,6 @@
       <w:r>
         <w:rPr>
           <w:rFonts w:ascii="Helvetica" w:hAnsi="Helvetica" w:cs="Helvetica"/>
-          <w:color w:val="333333"/>
           <w:sz w:val="20"/>
           <w:szCs w:val="20"/>
         </w:rPr>
@@ -97,7 +120,6 @@
         <w:jc w:val="center"/>
         <w:rPr>
           <w:rFonts w:ascii="Helvetica" w:hAnsi="Helvetica" w:cs="Helvetica"/>
-          <w:color w:val="333333"/>
           <w:sz w:val="20"/>
           <w:szCs w:val="20"/>
         </w:rPr>
@@ -105,8 +127,9 @@
       <w:hyperlink r:id="rId6" w:history="1">
         <w:r>
           <w:rPr>
-            <w:rStyle w:val="Hyperlink"/>
+            <w:rStyle w:val="Lienhypertexte"/>
             <w:rFonts w:ascii="Helvetica" w:hAnsi="Helvetica" w:cs="Helvetica"/>
+            <w:color w:val="auto"/>
             <w:sz w:val="20"/>
             <w:szCs w:val="20"/>
           </w:rPr>
@@ -122,7 +145,6 @@
         <w:jc w:val="center"/>
         <w:rPr>
           <w:rFonts w:ascii="Helvetica" w:hAnsi="Helvetica" w:cs="Helvetica"/>
-          <w:color w:val="333333"/>
           <w:sz w:val="20"/>
           <w:szCs w:val="20"/>
         </w:rPr>
@@ -130,10 +152,9 @@
       <w:r>
         <w:rPr>
           <w:noProof/>
-          <w:lang w:val="en-CA" w:eastAsia="en-CA"/>
         </w:rPr>
         <w:drawing>
-          <wp:inline distT="0" distB="0" distL="0" distR="0" wp14:anchorId="50C7841D" wp14:editId="1124361D">
+          <wp:inline distT="0" distB="0" distL="0" distR="0" wp14:anchorId="18714556" wp14:editId="4C7DC474">
             <wp:extent cx="1143000" cy="1143000"/>
             <wp:effectExtent l="0" t="0" r="0" b="0"/>
             <wp:docPr id="3" name="Picture 3" descr="https://lh3.googleusercontent.com/-U9hBPOusZMQ/AAAAAAAAAAI/AAAAAAAAAJ4/V1KDXVItAb8/s120-c/photo.jpg"/>
@@ -184,7 +205,6 @@
       <w:r>
         <w:rPr>
           <w:rFonts w:ascii="Helvetica" w:hAnsi="Helvetica" w:cs="Helvetica"/>
-          <w:color w:val="333333"/>
           <w:sz w:val="20"/>
           <w:szCs w:val="20"/>
         </w:rPr>
@@ -193,7 +213,6 @@
       <w:r>
         <w:rPr>
           <w:rFonts w:ascii="Helvetica" w:hAnsi="Helvetica" w:cs="Helvetica"/>
-          <w:color w:val="333333"/>
           <w:sz w:val="20"/>
           <w:szCs w:val="20"/>
         </w:rPr>
@@ -204,7 +223,6 @@
       <w:r>
         <w:rPr>
           <w:rFonts w:ascii="Helvetica" w:hAnsi="Helvetica" w:cs="Helvetica"/>
-          <w:color w:val="333333"/>
           <w:sz w:val="20"/>
           <w:szCs w:val="20"/>
         </w:rPr>
@@ -220,20 +238,22 @@
         <w:jc w:val="center"/>
         <w:rPr>
           <w:rFonts w:ascii="Arial" w:hAnsi="Arial" w:cs="Arial"/>
-          <w:color w:val="222222"/>
           <w:sz w:val="19"/>
           <w:szCs w:val="19"/>
           <w:shd w:val="clear" w:color="auto" w:fill="FFFFFF"/>
+          <w:lang w:val="en-CA"/>
         </w:rPr>
       </w:pPr>
       <w:hyperlink r:id="rId8" w:history="1">
         <w:r>
           <w:rPr>
-            <w:rStyle w:val="Hyperlink"/>
+            <w:rStyle w:val="Lienhypertexte"/>
             <w:rFonts w:ascii="Arial" w:hAnsi="Arial" w:cs="Arial"/>
+            <w:color w:val="auto"/>
             <w:sz w:val="19"/>
             <w:szCs w:val="19"/>
             <w:shd w:val="clear" w:color="auto" w:fill="FFFFFF"/>
+            <w:lang w:val="en-CA"/>
           </w:rPr>
           <w:t>marius.c.panga@gmail.com</w:t>
         </w:r>
@@ -247,7 +267,6 @@
         <w:jc w:val="center"/>
         <w:rPr>
           <w:rFonts w:ascii="Helvetica" w:hAnsi="Helvetica" w:cs="Helvetica"/>
-          <w:color w:val="333333"/>
           <w:sz w:val="20"/>
           <w:szCs w:val="20"/>
           <w:lang w:val="en-CA"/>
@@ -256,10 +275,9 @@
       <w:r>
         <w:rPr>
           <w:noProof/>
-          <w:lang w:val="en-CA" w:eastAsia="en-CA"/>
         </w:rPr>
         <w:drawing>
-          <wp:inline distT="0" distB="0" distL="0" distR="0" wp14:anchorId="353CA764" wp14:editId="72EE6B49">
+          <wp:inline distT="0" distB="0" distL="0" distR="0" wp14:anchorId="63DC3022" wp14:editId="112F64F7">
             <wp:extent cx="1144905" cy="1144905"/>
             <wp:effectExtent l="0" t="0" r="0" b="0"/>
             <wp:docPr id="2" name="Picture 2" descr="https://lh3.googleusercontent.com/-J-wAJp-FSGA/AAAAAAAAAAI/AAAAAAAADy0/hR5cdqd-pKo/s120-c/photo.jpg"/>
@@ -310,7 +328,6 @@
       <w:r>
         <w:rPr>
           <w:rFonts w:ascii="Helvetica" w:hAnsi="Helvetica" w:cs="Helvetica"/>
-          <w:color w:val="333333"/>
           <w:sz w:val="20"/>
           <w:szCs w:val="20"/>
           <w:lang w:val="en-CA"/>
@@ -321,7 +338,6 @@
       <w:r>
         <w:rPr>
           <w:rFonts w:ascii="Helvetica" w:hAnsi="Helvetica" w:cs="Helvetica"/>
-          <w:color w:val="333333"/>
           <w:sz w:val="20"/>
           <w:szCs w:val="20"/>
           <w:lang w:val="en-CA"/>
@@ -333,7 +349,6 @@
       <w:r>
         <w:rPr>
           <w:rFonts w:ascii="Helvetica" w:hAnsi="Helvetica" w:cs="Helvetica"/>
-          <w:color w:val="333333"/>
           <w:sz w:val="20"/>
           <w:szCs w:val="20"/>
           <w:lang w:val="en-CA"/>
@@ -344,7 +359,6 @@
       <w:r>
         <w:rPr>
           <w:rFonts w:ascii="Helvetica" w:hAnsi="Helvetica" w:cs="Helvetica"/>
-          <w:color w:val="333333"/>
           <w:sz w:val="20"/>
           <w:szCs w:val="20"/>
           <w:lang w:val="en-CA"/>
@@ -355,7 +369,6 @@
       <w:r>
         <w:rPr>
           <w:rFonts w:ascii="Helvetica" w:hAnsi="Helvetica" w:cs="Helvetica"/>
-          <w:color w:val="333333"/>
           <w:sz w:val="20"/>
           <w:szCs w:val="20"/>
           <w:lang w:val="en-CA"/>
@@ -366,7 +379,6 @@
       <w:r>
         <w:rPr>
           <w:rFonts w:ascii="Helvetica" w:hAnsi="Helvetica" w:cs="Helvetica"/>
-          <w:color w:val="333333"/>
           <w:sz w:val="20"/>
           <w:szCs w:val="20"/>
           <w:lang w:val="en-CA"/>
@@ -383,7 +395,6 @@
         <w:jc w:val="center"/>
         <w:rPr>
           <w:rFonts w:ascii="Helvetica" w:hAnsi="Helvetica" w:cs="Helvetica"/>
-          <w:color w:val="333333"/>
           <w:sz w:val="20"/>
           <w:szCs w:val="20"/>
           <w:lang w:val="en-CA"/>
@@ -392,8 +403,9 @@
       <w:hyperlink r:id="rId10" w:history="1">
         <w:r>
           <w:rPr>
-            <w:rStyle w:val="Hyperlink"/>
+            <w:rStyle w:val="Lienhypertexte"/>
             <w:rFonts w:ascii="Helvetica" w:hAnsi="Helvetica" w:cs="Helvetica"/>
+            <w:color w:val="auto"/>
             <w:sz w:val="20"/>
             <w:szCs w:val="20"/>
             <w:lang w:val="en-CA"/>
@@ -410,7 +422,6 @@
         <w:jc w:val="center"/>
         <w:rPr>
           <w:rFonts w:ascii="Helvetica" w:hAnsi="Helvetica" w:cs="Helvetica"/>
-          <w:color w:val="333333"/>
           <w:sz w:val="20"/>
           <w:szCs w:val="20"/>
           <w:lang w:val="en-CA"/>
@@ -419,10 +430,9 @@
       <w:r>
         <w:rPr>
           <w:noProof/>
-          <w:lang w:val="en-CA" w:eastAsia="en-CA"/>
         </w:rPr>
         <w:drawing>
-          <wp:inline distT="0" distB="0" distL="0" distR="0" wp14:anchorId="3F96C60E" wp14:editId="1638EEB7">
+          <wp:inline distT="0" distB="0" distL="0" distR="0" wp14:anchorId="20F69EA3" wp14:editId="3030A8C9">
             <wp:extent cx="1150620" cy="1021080"/>
             <wp:effectExtent l="0" t="0" r="0" b="7620"/>
             <wp:docPr id="4" name="Picture 4" descr="https://lh3.googleusercontent.com/-Vyl38xq2nqc/AAAAAAAAAAI/AAAAAAAAJR4/DF7smJfYoKQ/s120-c/photo.jpg"/>
@@ -487,9 +497,15 @@
     </w:p>
     <w:p>
       <w:pPr>
-        <w:pStyle w:val="Heading1"/>
+        <w:pStyle w:val="Titre1"/>
+        <w:rPr>
+          <w:color w:val="auto"/>
+        </w:rPr>
       </w:pPr>
       <w:r>
+        <w:rPr>
+          <w:color w:val="auto"/>
+        </w:rPr>
         <w:lastRenderedPageBreak/>
         <w:t>Background and Motivation</w:t>
       </w:r>
@@ -528,16 +544,36 @@
         <w:t>evices (IED)</w:t>
       </w:r>
       <w:r>
-        <w:t xml:space="preserve"> situation produced by the NATO Counter-IED Center of Excellence (NATO C-IED COE). Figures 1 and 2 below show</w:t>
-      </w:r>
-      <w:r>
-        <w:t xml:space="preserve"> </w:t>
-      </w:r>
-      <w:r>
-        <w:t xml:space="preserve">current static visualization employed by the C-IED </w:t>
-      </w:r>
-      <w:r>
-        <w:t>COE to visualize this data</w:t>
+        <w:t xml:space="preserve"> situation produced by the NATO Counter-IED Center of Excellence (NATO C-IED COE)</w:t>
+      </w:r>
+      <w:r>
+        <w:t xml:space="preserve"> which </w:t>
+      </w:r>
+      <w:r>
+        <w:t xml:space="preserve">is an International Military Organization, </w:t>
+      </w:r>
+      <w:proofErr w:type="spellStart"/>
+      <w:r>
+        <w:t>multinationally</w:t>
+      </w:r>
+      <w:proofErr w:type="spellEnd"/>
+      <w:r>
+        <w:t xml:space="preserve"> manned and funded by contributions from 9 sponsoring NATO nations (</w:t>
+      </w:r>
+      <w:hyperlink r:id="rId12" w:history="1">
+        <w:r>
+          <w:rPr>
+            <w:rStyle w:val="Lienhypertexte"/>
+            <w:color w:val="auto"/>
+          </w:rPr>
+          <w:t>http://www.coec-ied.es/</w:t>
+        </w:r>
+      </w:hyperlink>
+      <w:r>
+        <w:t xml:space="preserve">). </w:t>
+      </w:r>
+      <w:r>
+        <w:t>Figures 1 and 2 below show current static visualization employed by the C-IED COE to visualize this data</w:t>
       </w:r>
       <w:r>
         <w:t>.</w:t>
@@ -550,11 +586,11 @@
       <w:r>
         <w:rPr>
           <w:noProof/>
-          <w:lang w:eastAsia="en-CA"/>
+          <w:lang w:val="fr-CA" w:eastAsia="fr-CA"/>
         </w:rPr>
         <w:lastRenderedPageBreak/>
         <w:drawing>
-          <wp:inline distT="0" distB="0" distL="0" distR="0" wp14:anchorId="53388197" wp14:editId="39D063AF">
+          <wp:inline distT="0" distB="0" distL="0" distR="0" wp14:anchorId="33A11924" wp14:editId="464E4A67">
             <wp:extent cx="2705100" cy="1807217"/>
             <wp:effectExtent l="0" t="0" r="0" b="2540"/>
             <wp:docPr id="5" name="Picture 5" descr="C:\Users\vlavigne\workspace\CS171\Project\map.png"/>
@@ -571,7 +607,7 @@
                     </pic:cNvPicPr>
                   </pic:nvPicPr>
                   <pic:blipFill>
-                    <a:blip r:embed="rId12" cstate="print">
+                    <a:blip r:embed="rId13" cstate="print">
                       <a:extLst>
                         <a:ext uri="{28A0092B-C50C-407E-A947-70E740481C1C}">
                           <a14:useLocalDpi xmlns:a14="http://schemas.microsoft.com/office/drawing/2010/main" val="0"/>
@@ -624,11 +660,11 @@
       <w:r>
         <w:rPr>
           <w:noProof/>
-          <w:lang w:eastAsia="en-CA"/>
+          <w:lang w:val="fr-CA" w:eastAsia="fr-CA"/>
         </w:rPr>
         <w:lastRenderedPageBreak/>
         <w:drawing>
-          <wp:inline distT="0" distB="0" distL="0" distR="0" wp14:anchorId="0A8D04A6" wp14:editId="5EF80023">
+          <wp:inline distT="0" distB="0" distL="0" distR="0" wp14:anchorId="7B73D693" wp14:editId="25FBCB73">
             <wp:extent cx="3002280" cy="1817939"/>
             <wp:effectExtent l="0" t="0" r="7620" b="0"/>
             <wp:docPr id="1" name="Picture 1" descr="C:\Users\vlavigne\workspace\CS171\Project\metrics.png"/>
@@ -645,7 +681,7 @@
                     </pic:cNvPicPr>
                   </pic:nvPicPr>
                   <pic:blipFill>
-                    <a:blip r:embed="rId13" cstate="print">
+                    <a:blip r:embed="rId14" cstate="print">
                       <a:extLst>
                         <a:ext uri="{28A0092B-C50C-407E-A947-70E740481C1C}">
                           <a14:useLocalDpi xmlns:a14="http://schemas.microsoft.com/office/drawing/2010/main" val="0"/>
@@ -688,25 +724,7 @@
         <w:rPr>
           <w:i/>
         </w:rPr>
-        <w:t>Figure 2</w:t>
-      </w:r>
-      <w:r>
-        <w:rPr>
-          <w:i/>
-        </w:rPr>
-        <w:t xml:space="preserve">: </w:t>
-      </w:r>
-      <w:r>
-        <w:rPr>
-          <w:i/>
-        </w:rPr>
-        <w:t xml:space="preserve">Statistical data about </w:t>
-      </w:r>
-      <w:r>
-        <w:rPr>
-          <w:i/>
-        </w:rPr>
-        <w:t>Ukraine IED incidents in 2014-2015.</w:t>
+        <w:t>Figure 2: Statistical data about Ukraine IED incidents in 2014-2015.</w:t>
       </w:r>
     </w:p>
     <w:p>
@@ -736,14 +754,7 @@
       </w:r>
       <w:proofErr w:type="spellEnd"/>
       <w:r>
-        <w:t xml:space="preserve"> agreed that these visualizations could be improved upon using what they learned in the CS171 Visualization class. They decided to take the challenge of creating an interactive visualization for this data. The dataset is interesting because it contains</w:t>
-      </w:r>
-      <w:r>
-        <w:t xml:space="preserve"> many datatypes (quantitative, </w:t>
-      </w:r>
-      <w:r>
-        <w:lastRenderedPageBreak/>
-        <w:t xml:space="preserve">geographical, temporal, </w:t>
+        <w:t xml:space="preserve"> agreed that these visualizations could be improved upon using what they learned in the CS171 Visualization class. They decided to take the challenge of creating an interactive visualization for this data. The dataset is interesting because it contains many datatypes (quantitative, geographical, temporal, </w:t>
       </w:r>
       <w:proofErr w:type="gramStart"/>
       <w:r>
@@ -756,83 +767,60 @@
     </w:p>
     <w:p>
       <w:pPr>
-        <w:pStyle w:val="Heading1"/>
-        <w:rPr>
-          <w:highlight w:val="yellow"/>
+        <w:pStyle w:val="Titre1"/>
+        <w:rPr>
+          <w:color w:val="auto"/>
         </w:rPr>
       </w:pPr>
       <w:r>
         <w:rPr>
-          <w:highlight w:val="yellow"/>
-        </w:rPr>
-        <w:t>Related Work</w:t>
+          <w:color w:val="auto"/>
+        </w:rPr>
+        <w:t>Project Objectives and Goals</w:t>
+      </w:r>
+    </w:p>
+    <w:p>
+      <w:r>
+        <w:t>This project will allow the exploration of 6</w:t>
+      </w:r>
+      <w:r>
+        <w:t>65</w:t>
+      </w:r>
+      <w:r>
+        <w:t xml:space="preserve"> Improvised Explosive Devices incidents in Ukraine mostly over the past 2 years for the purpose of better understanding the temporal and geographical patterns in that data. We will also consider additional census data to uncover potential regional patterns. We intend to employ interactive visualization to generate better insights about the Ukraine IED situation.</w:t>
       </w:r>
     </w:p>
     <w:p>
       <w:pPr>
-        <w:pStyle w:val="Heading1"/>
+        <w:pStyle w:val="Titre1"/>
+        <w:rPr>
+          <w:color w:val="auto"/>
+        </w:rPr>
       </w:pPr>
       <w:r>
-        <w:t>Project Objectives and Goals</w:t>
-      </w:r>
-    </w:p>
-    <w:p>
-      <w:r>
-        <w:t xml:space="preserve">This project will allow </w:t>
-      </w:r>
-      <w:r>
-        <w:t xml:space="preserve">the </w:t>
-      </w:r>
-      <w:r>
-        <w:t>exploration of</w:t>
-      </w:r>
-      <w:r>
-        <w:t xml:space="preserve"> over</w:t>
-      </w:r>
-      <w:r>
-        <w:t xml:space="preserve"> 6</w:t>
-      </w:r>
-      <w:r>
-        <w:t>00</w:t>
-      </w:r>
-      <w:r>
-        <w:t xml:space="preserve"> Improvised Explosive Devices incidents in Ukraine </w:t>
-      </w:r>
-      <w:r>
-        <w:t xml:space="preserve">mostly </w:t>
-      </w:r>
-      <w:r>
-        <w:t xml:space="preserve">over the past 2 years for the purpose of better understanding the temporal and geographical patterns in that data. We will also consider </w:t>
-      </w:r>
-      <w:r>
-        <w:t xml:space="preserve">additional </w:t>
-      </w:r>
-      <w:r>
-        <w:t xml:space="preserve">census data to uncover potential regional patterns. </w:t>
-      </w:r>
-      <w:r>
-        <w:t>W</w:t>
-      </w:r>
-      <w:r>
-        <w:t>e intend to employ interactive visualization to generate better insights about the Ukraine IED situation.</w:t>
+        <w:rPr>
+          <w:color w:val="auto"/>
+        </w:rPr>
+        <w:t>Questions</w:t>
+      </w:r>
+    </w:p>
+    <w:p>
+      <w:r>
+        <w:t xml:space="preserve">Here are </w:t>
+      </w:r>
+      <w:r>
+        <w:t>some</w:t>
+      </w:r>
+      <w:r>
+        <w:t xml:space="preserve"> </w:t>
+      </w:r>
+      <w:r>
+        <w:t>questions our project should help answer:</w:t>
       </w:r>
     </w:p>
     <w:p>
       <w:pPr>
-        <w:pStyle w:val="Heading1"/>
-      </w:pPr>
-      <w:r>
-        <w:t>Questions</w:t>
-      </w:r>
-    </w:p>
-    <w:p>
-      <w:r>
-        <w:t>Here are questions our project should help answer:</w:t>
-      </w:r>
-    </w:p>
-    <w:p>
-      <w:pPr>
-        <w:pStyle w:val="ListParagraph"/>
+        <w:pStyle w:val="Paragraphedeliste"/>
         <w:numPr>
           <w:ilvl w:val="0"/>
           <w:numId w:val="1"/>
@@ -844,7 +832,7 @@
     </w:p>
     <w:p>
       <w:pPr>
-        <w:pStyle w:val="ListParagraph"/>
+        <w:pStyle w:val="Paragraphedeliste"/>
         <w:numPr>
           <w:ilvl w:val="0"/>
           <w:numId w:val="1"/>
@@ -856,7 +844,7 @@
     </w:p>
     <w:p>
       <w:pPr>
-        <w:pStyle w:val="ListParagraph"/>
+        <w:pStyle w:val="Paragraphedeliste"/>
         <w:numPr>
           <w:ilvl w:val="0"/>
           <w:numId w:val="1"/>
@@ -868,7 +856,7 @@
     </w:p>
     <w:p>
       <w:pPr>
-        <w:pStyle w:val="ListParagraph"/>
+        <w:pStyle w:val="Paragraphedeliste"/>
         <w:numPr>
           <w:ilvl w:val="0"/>
           <w:numId w:val="1"/>
@@ -880,34 +868,19 @@
     </w:p>
     <w:p>
       <w:pPr>
-        <w:pStyle w:val="ListParagraph"/>
+        <w:pStyle w:val="Paragraphedeliste"/>
         <w:numPr>
           <w:ilvl w:val="0"/>
           <w:numId w:val="1"/>
         </w:numPr>
       </w:pPr>
       <w:r>
-        <w:t xml:space="preserve">Do the </w:t>
-      </w:r>
-      <w:r>
-        <w:t>different</w:t>
-      </w:r>
-      <w:r>
-        <w:t xml:space="preserve"> types of IEDs </w:t>
-      </w:r>
-      <w:r>
-        <w:t xml:space="preserve">have </w:t>
-      </w:r>
-      <w:r>
-        <w:t>interesting</w:t>
-      </w:r>
-      <w:r>
-        <w:t xml:space="preserve"> geo-temporal patterns?</w:t>
+        <w:t>Do the different types of IEDs have interesting geo-temporal patterns?</w:t>
       </w:r>
     </w:p>
     <w:p>
       <w:pPr>
-        <w:pStyle w:val="ListParagraph"/>
+        <w:pStyle w:val="Paragraphedeliste"/>
         <w:numPr>
           <w:ilvl w:val="0"/>
           <w:numId w:val="1"/>
@@ -919,7 +892,7 @@
     </w:p>
     <w:p>
       <w:pPr>
-        <w:pStyle w:val="ListParagraph"/>
+        <w:pStyle w:val="Paragraphedeliste"/>
         <w:numPr>
           <w:ilvl w:val="1"/>
           <w:numId w:val="1"/>
@@ -931,176 +904,3461 @@
     </w:p>
     <w:p>
       <w:pPr>
-        <w:pStyle w:val="ListParagraph"/>
+        <w:pStyle w:val="Paragraphedeliste"/>
         <w:numPr>
           <w:ilvl w:val="1"/>
           <w:numId w:val="1"/>
         </w:numPr>
       </w:pPr>
       <w:r>
-        <w:t xml:space="preserve">Are there less or more incidents in </w:t>
-      </w:r>
-      <w:r>
-        <w:t xml:space="preserve">poorer </w:t>
-      </w:r>
-      <w:r>
-        <w:t>regions</w:t>
-      </w:r>
-      <w:r>
-        <w:t>?</w:t>
+        <w:t>Are there less or more incidents in poorer regions?</w:t>
       </w:r>
     </w:p>
     <w:p>
       <w:pPr>
-        <w:pStyle w:val="Heading1"/>
-        <w:rPr>
-          <w:highlight w:val="yellow"/>
+        <w:pStyle w:val="Titre1"/>
+        <w:rPr>
+          <w:color w:val="auto"/>
         </w:rPr>
       </w:pPr>
       <w:r>
         <w:rPr>
-          <w:highlight w:val="yellow"/>
+          <w:color w:val="auto"/>
+        </w:rPr>
+        <w:t>Data</w:t>
+      </w:r>
+    </w:p>
+    <w:p>
+      <w:pPr>
+        <w:pStyle w:val="Titre2"/>
+        <w:rPr>
+          <w:color w:val="auto"/>
+        </w:rPr>
+      </w:pPr>
+      <w:r>
+        <w:rPr>
+          <w:color w:val="auto"/>
+        </w:rPr>
+        <w:t>Data Description</w:t>
+      </w:r>
+    </w:p>
+    <w:p>
+      <w:pPr>
+        <w:pStyle w:val="Titre3"/>
+        <w:rPr>
+          <w:color w:val="auto"/>
+        </w:rPr>
+      </w:pPr>
+      <w:r>
+        <w:rPr>
+          <w:color w:val="auto"/>
+        </w:rPr>
+        <w:t xml:space="preserve">NATO Ukraine </w:t>
+      </w:r>
+      <w:r>
+        <w:rPr>
+          <w:color w:val="auto"/>
+        </w:rPr>
+        <w:t>IED Incidents Data</w:t>
+      </w:r>
+    </w:p>
+    <w:p>
+      <w:r>
+        <w:t xml:space="preserve">This is a </w:t>
+      </w:r>
+      <w:r>
+        <w:t xml:space="preserve">NATO Unclassified IED events spreadsheet from the NATO C-IED COE. </w:t>
+      </w:r>
+      <w:r>
+        <w:t xml:space="preserve">It </w:t>
+      </w:r>
+      <w:r>
+        <w:t>contains</w:t>
+      </w:r>
+      <w:r>
+        <w:t xml:space="preserve"> 665 events, with 15 in 2001-2013, about 230 in 2014 and the rest in 2015.</w:t>
+      </w:r>
+      <w:r>
+        <w:t xml:space="preserve"> It contains the following column headers: Date, Type, KIA (Killed in Action), WIA (Wounded in Action), City, Region, Country, Details, Group, </w:t>
+      </w:r>
+      <w:proofErr w:type="gramStart"/>
+      <w:r>
+        <w:t>Remarks</w:t>
+      </w:r>
+      <w:proofErr w:type="gramEnd"/>
+      <w:r>
+        <w:t>. There are missing values in the dataset.</w:t>
+      </w:r>
+      <w:r>
+        <w:t xml:space="preserve"> Table 1 below provides a sample of the data for December 2015.</w:t>
+      </w:r>
+    </w:p>
+    <w:p>
+      <w:pPr>
+        <w:rPr>
+          <w:i/>
+        </w:rPr>
+      </w:pPr>
+      <w:r>
+        <w:rPr>
+          <w:i/>
+        </w:rPr>
+        <w:br w:type="page"/>
+      </w:r>
+    </w:p>
+    <w:p>
+      <w:pPr>
+        <w:jc w:val="center"/>
+      </w:pPr>
+      <w:proofErr w:type="gramStart"/>
+      <w:r>
+        <w:rPr>
+          <w:i/>
         </w:rPr>
         <w:lastRenderedPageBreak/>
-        <w:t>Tasks</w:t>
-      </w:r>
-    </w:p>
+        <w:t>Table</w:t>
+      </w:r>
+      <w:r>
+        <w:rPr>
+          <w:i/>
+        </w:rPr>
+        <w:t xml:space="preserve"> 1: </w:t>
+      </w:r>
+      <w:r>
+        <w:rPr>
+          <w:i/>
+        </w:rPr>
+        <w:t>Sample of the Ukraine IED incidents data for December 2015.</w:t>
+      </w:r>
+      <w:proofErr w:type="gramEnd"/>
+    </w:p>
+    <w:tbl>
+      <w:tblPr>
+        <w:tblW w:w="5000" w:type="pct"/>
+        <w:tblLayout w:type="fixed"/>
+        <w:tblCellMar>
+          <w:left w:w="70" w:type="dxa"/>
+          <w:right w:w="70" w:type="dxa"/>
+        </w:tblCellMar>
+        <w:tblLook w:val="04A0" w:firstRow="1" w:lastRow="0" w:firstColumn="1" w:lastColumn="0" w:noHBand="0" w:noVBand="1"/>
+      </w:tblPr>
+      <w:tblGrid>
+        <w:gridCol w:w="719"/>
+        <w:gridCol w:w="911"/>
+        <w:gridCol w:w="284"/>
+        <w:gridCol w:w="283"/>
+        <w:gridCol w:w="866"/>
+        <w:gridCol w:w="996"/>
+        <w:gridCol w:w="1115"/>
+        <w:gridCol w:w="1987"/>
+        <w:gridCol w:w="279"/>
+        <w:gridCol w:w="2060"/>
+      </w:tblGrid>
+      <w:tr>
+        <w:trPr>
+          <w:trHeight w:val="315"/>
+        </w:trPr>
+        <w:tc>
+          <w:tcPr>
+            <w:tcW w:w="378" w:type="pct"/>
+            <w:tcBorders>
+              <w:top w:val="single" w:sz="8" w:space="0" w:color="auto"/>
+              <w:left w:val="single" w:sz="8" w:space="0" w:color="auto"/>
+              <w:bottom w:val="single" w:sz="8" w:space="0" w:color="auto"/>
+              <w:right w:val="single" w:sz="8" w:space="0" w:color="auto"/>
+            </w:tcBorders>
+            <w:shd w:val="clear" w:color="000000" w:fill="D9D9D9"/>
+            <w:noWrap/>
+            <w:vAlign w:val="bottom"/>
+            <w:hideMark/>
+          </w:tcPr>
+          <w:p>
+            <w:pPr>
+              <w:spacing w:after="0" w:line="240" w:lineRule="auto"/>
+              <w:jc w:val="center"/>
+              <w:rPr>
+                <w:rFonts w:ascii="Calibri" w:eastAsia="Times New Roman" w:hAnsi="Calibri" w:cs="Times New Roman"/>
+                <w:b/>
+                <w:bCs/>
+                <w:color w:val="000000"/>
+                <w:sz w:val="18"/>
+                <w:lang w:val="fr-CA" w:eastAsia="fr-CA"/>
+              </w:rPr>
+            </w:pPr>
+            <w:r>
+              <w:rPr>
+                <w:rFonts w:ascii="Calibri" w:eastAsia="Times New Roman" w:hAnsi="Calibri" w:cs="Times New Roman"/>
+                <w:b/>
+                <w:bCs/>
+                <w:color w:val="000000"/>
+                <w:sz w:val="18"/>
+                <w:lang w:val="fr-CA" w:eastAsia="fr-CA"/>
+              </w:rPr>
+              <w:t>DATE</w:t>
+            </w:r>
+          </w:p>
+        </w:tc>
+        <w:tc>
+          <w:tcPr>
+            <w:tcW w:w="479" w:type="pct"/>
+            <w:tcBorders>
+              <w:top w:val="single" w:sz="8" w:space="0" w:color="auto"/>
+              <w:left w:val="nil"/>
+              <w:bottom w:val="single" w:sz="8" w:space="0" w:color="auto"/>
+              <w:right w:val="single" w:sz="8" w:space="0" w:color="auto"/>
+            </w:tcBorders>
+            <w:shd w:val="clear" w:color="000000" w:fill="D9D9D9"/>
+            <w:noWrap/>
+            <w:vAlign w:val="bottom"/>
+            <w:hideMark/>
+          </w:tcPr>
+          <w:p>
+            <w:pPr>
+              <w:spacing w:after="0" w:line="240" w:lineRule="auto"/>
+              <w:jc w:val="center"/>
+              <w:rPr>
+                <w:rFonts w:ascii="Calibri" w:eastAsia="Times New Roman" w:hAnsi="Calibri" w:cs="Times New Roman"/>
+                <w:b/>
+                <w:bCs/>
+                <w:color w:val="000000"/>
+                <w:sz w:val="18"/>
+                <w:lang w:val="fr-CA" w:eastAsia="fr-CA"/>
+              </w:rPr>
+            </w:pPr>
+            <w:r>
+              <w:rPr>
+                <w:rFonts w:ascii="Calibri" w:eastAsia="Times New Roman" w:hAnsi="Calibri" w:cs="Times New Roman"/>
+                <w:b/>
+                <w:bCs/>
+                <w:color w:val="000000"/>
+                <w:sz w:val="18"/>
+                <w:lang w:val="fr-CA" w:eastAsia="fr-CA"/>
+              </w:rPr>
+              <w:t>TYPE</w:t>
+            </w:r>
+          </w:p>
+        </w:tc>
+        <w:tc>
+          <w:tcPr>
+            <w:tcW w:w="149" w:type="pct"/>
+            <w:tcBorders>
+              <w:top w:val="single" w:sz="8" w:space="0" w:color="auto"/>
+              <w:left w:val="nil"/>
+              <w:bottom w:val="single" w:sz="8" w:space="0" w:color="auto"/>
+              <w:right w:val="single" w:sz="8" w:space="0" w:color="auto"/>
+            </w:tcBorders>
+            <w:shd w:val="clear" w:color="000000" w:fill="D9D9D9"/>
+            <w:noWrap/>
+            <w:vAlign w:val="bottom"/>
+            <w:hideMark/>
+          </w:tcPr>
+          <w:p>
+            <w:pPr>
+              <w:spacing w:after="0" w:line="240" w:lineRule="auto"/>
+              <w:jc w:val="center"/>
+              <w:rPr>
+                <w:rFonts w:ascii="Calibri" w:eastAsia="Times New Roman" w:hAnsi="Calibri" w:cs="Times New Roman"/>
+                <w:b/>
+                <w:bCs/>
+                <w:color w:val="000000"/>
+                <w:sz w:val="18"/>
+                <w:lang w:val="fr-CA" w:eastAsia="fr-CA"/>
+              </w:rPr>
+            </w:pPr>
+            <w:r>
+              <w:rPr>
+                <w:rFonts w:ascii="Calibri" w:eastAsia="Times New Roman" w:hAnsi="Calibri" w:cs="Times New Roman"/>
+                <w:b/>
+                <w:bCs/>
+                <w:color w:val="000000"/>
+                <w:sz w:val="18"/>
+                <w:lang w:val="fr-CA" w:eastAsia="fr-CA"/>
+              </w:rPr>
+              <w:t>KIA</w:t>
+            </w:r>
+          </w:p>
+        </w:tc>
+        <w:tc>
+          <w:tcPr>
+            <w:tcW w:w="149" w:type="pct"/>
+            <w:tcBorders>
+              <w:top w:val="single" w:sz="8" w:space="0" w:color="auto"/>
+              <w:left w:val="nil"/>
+              <w:bottom w:val="single" w:sz="8" w:space="0" w:color="auto"/>
+              <w:right w:val="single" w:sz="8" w:space="0" w:color="auto"/>
+            </w:tcBorders>
+            <w:shd w:val="clear" w:color="000000" w:fill="D9D9D9"/>
+            <w:noWrap/>
+            <w:vAlign w:val="bottom"/>
+            <w:hideMark/>
+          </w:tcPr>
+          <w:p>
+            <w:pPr>
+              <w:spacing w:after="0" w:line="240" w:lineRule="auto"/>
+              <w:jc w:val="center"/>
+              <w:rPr>
+                <w:rFonts w:ascii="Calibri" w:eastAsia="Times New Roman" w:hAnsi="Calibri" w:cs="Times New Roman"/>
+                <w:b/>
+                <w:bCs/>
+                <w:color w:val="000000"/>
+                <w:sz w:val="18"/>
+                <w:lang w:val="fr-CA" w:eastAsia="fr-CA"/>
+              </w:rPr>
+            </w:pPr>
+            <w:r>
+              <w:rPr>
+                <w:rFonts w:ascii="Calibri" w:eastAsia="Times New Roman" w:hAnsi="Calibri" w:cs="Times New Roman"/>
+                <w:b/>
+                <w:bCs/>
+                <w:color w:val="000000"/>
+                <w:sz w:val="18"/>
+                <w:lang w:val="fr-CA" w:eastAsia="fr-CA"/>
+              </w:rPr>
+              <w:t>WIA</w:t>
+            </w:r>
+          </w:p>
+        </w:tc>
+        <w:tc>
+          <w:tcPr>
+            <w:tcW w:w="456" w:type="pct"/>
+            <w:tcBorders>
+              <w:top w:val="single" w:sz="8" w:space="0" w:color="auto"/>
+              <w:left w:val="nil"/>
+              <w:bottom w:val="single" w:sz="8" w:space="0" w:color="auto"/>
+              <w:right w:val="single" w:sz="8" w:space="0" w:color="auto"/>
+            </w:tcBorders>
+            <w:shd w:val="clear" w:color="000000" w:fill="D9D9D9"/>
+            <w:noWrap/>
+            <w:vAlign w:val="bottom"/>
+            <w:hideMark/>
+          </w:tcPr>
+          <w:p>
+            <w:pPr>
+              <w:spacing w:after="0" w:line="240" w:lineRule="auto"/>
+              <w:jc w:val="center"/>
+              <w:rPr>
+                <w:rFonts w:ascii="Calibri" w:eastAsia="Times New Roman" w:hAnsi="Calibri" w:cs="Times New Roman"/>
+                <w:b/>
+                <w:bCs/>
+                <w:color w:val="000000"/>
+                <w:sz w:val="18"/>
+                <w:lang w:val="fr-CA" w:eastAsia="fr-CA"/>
+              </w:rPr>
+            </w:pPr>
+            <w:r>
+              <w:rPr>
+                <w:rFonts w:ascii="Calibri" w:eastAsia="Times New Roman" w:hAnsi="Calibri" w:cs="Times New Roman"/>
+                <w:b/>
+                <w:bCs/>
+                <w:color w:val="000000"/>
+                <w:sz w:val="18"/>
+                <w:lang w:val="fr-CA" w:eastAsia="fr-CA"/>
+              </w:rPr>
+              <w:t>CITY</w:t>
+            </w:r>
+          </w:p>
+        </w:tc>
+        <w:tc>
+          <w:tcPr>
+            <w:tcW w:w="524" w:type="pct"/>
+            <w:tcBorders>
+              <w:top w:val="single" w:sz="8" w:space="0" w:color="auto"/>
+              <w:left w:val="nil"/>
+              <w:bottom w:val="single" w:sz="8" w:space="0" w:color="auto"/>
+              <w:right w:val="single" w:sz="8" w:space="0" w:color="auto"/>
+            </w:tcBorders>
+            <w:shd w:val="clear" w:color="000000" w:fill="D9D9D9"/>
+            <w:noWrap/>
+            <w:vAlign w:val="bottom"/>
+            <w:hideMark/>
+          </w:tcPr>
+          <w:p>
+            <w:pPr>
+              <w:spacing w:after="0" w:line="240" w:lineRule="auto"/>
+              <w:jc w:val="center"/>
+              <w:rPr>
+                <w:rFonts w:ascii="Calibri" w:eastAsia="Times New Roman" w:hAnsi="Calibri" w:cs="Times New Roman"/>
+                <w:b/>
+                <w:bCs/>
+                <w:color w:val="000000"/>
+                <w:sz w:val="18"/>
+                <w:lang w:val="fr-CA" w:eastAsia="fr-CA"/>
+              </w:rPr>
+            </w:pPr>
+            <w:r>
+              <w:rPr>
+                <w:rFonts w:ascii="Calibri" w:eastAsia="Times New Roman" w:hAnsi="Calibri" w:cs="Times New Roman"/>
+                <w:b/>
+                <w:bCs/>
+                <w:color w:val="000000"/>
+                <w:sz w:val="18"/>
+                <w:lang w:val="fr-CA" w:eastAsia="fr-CA"/>
+              </w:rPr>
+              <w:t>REGION</w:t>
+            </w:r>
+          </w:p>
+        </w:tc>
+        <w:tc>
+          <w:tcPr>
+            <w:tcW w:w="587" w:type="pct"/>
+            <w:tcBorders>
+              <w:top w:val="single" w:sz="8" w:space="0" w:color="auto"/>
+              <w:left w:val="nil"/>
+              <w:bottom w:val="single" w:sz="8" w:space="0" w:color="auto"/>
+              <w:right w:val="single" w:sz="8" w:space="0" w:color="auto"/>
+            </w:tcBorders>
+            <w:shd w:val="clear" w:color="000000" w:fill="D9D9D9"/>
+            <w:noWrap/>
+            <w:vAlign w:val="bottom"/>
+            <w:hideMark/>
+          </w:tcPr>
+          <w:p>
+            <w:pPr>
+              <w:spacing w:after="0" w:line="240" w:lineRule="auto"/>
+              <w:jc w:val="center"/>
+              <w:rPr>
+                <w:rFonts w:ascii="Calibri" w:eastAsia="Times New Roman" w:hAnsi="Calibri" w:cs="Times New Roman"/>
+                <w:b/>
+                <w:bCs/>
+                <w:color w:val="000000"/>
+                <w:sz w:val="18"/>
+                <w:lang w:val="fr-CA" w:eastAsia="fr-CA"/>
+              </w:rPr>
+            </w:pPr>
+            <w:r>
+              <w:rPr>
+                <w:rFonts w:ascii="Calibri" w:eastAsia="Times New Roman" w:hAnsi="Calibri" w:cs="Times New Roman"/>
+                <w:b/>
+                <w:bCs/>
+                <w:color w:val="000000"/>
+                <w:sz w:val="18"/>
+                <w:lang w:val="fr-CA" w:eastAsia="fr-CA"/>
+              </w:rPr>
+              <w:t>COUNTRY</w:t>
+            </w:r>
+          </w:p>
+        </w:tc>
+        <w:tc>
+          <w:tcPr>
+            <w:tcW w:w="1046" w:type="pct"/>
+            <w:tcBorders>
+              <w:top w:val="single" w:sz="8" w:space="0" w:color="auto"/>
+              <w:left w:val="nil"/>
+              <w:bottom w:val="single" w:sz="8" w:space="0" w:color="auto"/>
+              <w:right w:val="single" w:sz="8" w:space="0" w:color="auto"/>
+            </w:tcBorders>
+            <w:shd w:val="clear" w:color="000000" w:fill="D9D9D9"/>
+            <w:noWrap/>
+            <w:vAlign w:val="bottom"/>
+            <w:hideMark/>
+          </w:tcPr>
+          <w:p>
+            <w:pPr>
+              <w:spacing w:after="0" w:line="240" w:lineRule="auto"/>
+              <w:jc w:val="center"/>
+              <w:rPr>
+                <w:rFonts w:ascii="Calibri" w:eastAsia="Times New Roman" w:hAnsi="Calibri" w:cs="Times New Roman"/>
+                <w:b/>
+                <w:bCs/>
+                <w:color w:val="000000"/>
+                <w:sz w:val="18"/>
+                <w:lang w:val="fr-CA" w:eastAsia="fr-CA"/>
+              </w:rPr>
+            </w:pPr>
+            <w:r>
+              <w:rPr>
+                <w:rFonts w:ascii="Calibri" w:eastAsia="Times New Roman" w:hAnsi="Calibri" w:cs="Times New Roman"/>
+                <w:b/>
+                <w:bCs/>
+                <w:color w:val="000000"/>
+                <w:sz w:val="18"/>
+                <w:lang w:val="fr-CA" w:eastAsia="fr-CA"/>
+              </w:rPr>
+              <w:t>DETAILS</w:t>
+            </w:r>
+          </w:p>
+        </w:tc>
+        <w:tc>
+          <w:tcPr>
+            <w:tcW w:w="147" w:type="pct"/>
+            <w:tcBorders>
+              <w:top w:val="single" w:sz="8" w:space="0" w:color="auto"/>
+              <w:left w:val="nil"/>
+              <w:bottom w:val="single" w:sz="8" w:space="0" w:color="auto"/>
+              <w:right w:val="single" w:sz="8" w:space="0" w:color="auto"/>
+            </w:tcBorders>
+            <w:shd w:val="clear" w:color="000000" w:fill="D9D9D9"/>
+            <w:noWrap/>
+            <w:vAlign w:val="bottom"/>
+            <w:hideMark/>
+          </w:tcPr>
+          <w:p>
+            <w:pPr>
+              <w:spacing w:after="0" w:line="240" w:lineRule="auto"/>
+              <w:jc w:val="center"/>
+              <w:rPr>
+                <w:rFonts w:ascii="Calibri" w:eastAsia="Times New Roman" w:hAnsi="Calibri" w:cs="Times New Roman"/>
+                <w:b/>
+                <w:bCs/>
+                <w:color w:val="000000"/>
+                <w:sz w:val="18"/>
+                <w:lang w:val="fr-CA" w:eastAsia="fr-CA"/>
+              </w:rPr>
+            </w:pPr>
+            <w:r>
+              <w:rPr>
+                <w:rFonts w:ascii="Calibri" w:eastAsia="Times New Roman" w:hAnsi="Calibri" w:cs="Times New Roman"/>
+                <w:b/>
+                <w:bCs/>
+                <w:color w:val="000000"/>
+                <w:sz w:val="18"/>
+                <w:lang w:val="fr-CA" w:eastAsia="fr-CA"/>
+              </w:rPr>
+              <w:t>GROUP</w:t>
+            </w:r>
+          </w:p>
+        </w:tc>
+        <w:tc>
+          <w:tcPr>
+            <w:tcW w:w="1084" w:type="pct"/>
+            <w:tcBorders>
+              <w:top w:val="single" w:sz="8" w:space="0" w:color="auto"/>
+              <w:left w:val="nil"/>
+              <w:bottom w:val="single" w:sz="8" w:space="0" w:color="auto"/>
+              <w:right w:val="single" w:sz="8" w:space="0" w:color="auto"/>
+            </w:tcBorders>
+            <w:shd w:val="clear" w:color="000000" w:fill="D9D9D9"/>
+            <w:noWrap/>
+            <w:vAlign w:val="bottom"/>
+            <w:hideMark/>
+          </w:tcPr>
+          <w:p>
+            <w:pPr>
+              <w:spacing w:after="0" w:line="240" w:lineRule="auto"/>
+              <w:jc w:val="center"/>
+              <w:rPr>
+                <w:rFonts w:ascii="Calibri" w:eastAsia="Times New Roman" w:hAnsi="Calibri" w:cs="Times New Roman"/>
+                <w:b/>
+                <w:bCs/>
+                <w:color w:val="000000"/>
+                <w:sz w:val="18"/>
+                <w:lang w:val="fr-CA" w:eastAsia="fr-CA"/>
+              </w:rPr>
+            </w:pPr>
+            <w:r>
+              <w:rPr>
+                <w:rFonts w:ascii="Calibri" w:eastAsia="Times New Roman" w:hAnsi="Calibri" w:cs="Times New Roman"/>
+                <w:b/>
+                <w:bCs/>
+                <w:color w:val="000000"/>
+                <w:sz w:val="18"/>
+                <w:lang w:val="fr-CA" w:eastAsia="fr-CA"/>
+              </w:rPr>
+              <w:t>REMARKS</w:t>
+            </w:r>
+          </w:p>
+        </w:tc>
+      </w:tr>
+      <w:tr>
+        <w:trPr>
+          <w:trHeight w:val="300"/>
+        </w:trPr>
+        <w:tc>
+          <w:tcPr>
+            <w:tcW w:w="378" w:type="pct"/>
+            <w:tcBorders>
+              <w:top w:val="nil"/>
+              <w:left w:val="single" w:sz="8" w:space="0" w:color="auto"/>
+              <w:bottom w:val="single" w:sz="4" w:space="0" w:color="auto"/>
+              <w:right w:val="single" w:sz="4" w:space="0" w:color="auto"/>
+            </w:tcBorders>
+            <w:shd w:val="clear" w:color="auto" w:fill="auto"/>
+            <w:noWrap/>
+            <w:vAlign w:val="bottom"/>
+            <w:hideMark/>
+          </w:tcPr>
+          <w:p>
+            <w:pPr>
+              <w:spacing w:after="0" w:line="240" w:lineRule="auto"/>
+              <w:jc w:val="center"/>
+              <w:rPr>
+                <w:rFonts w:ascii="Calibri" w:eastAsia="Times New Roman" w:hAnsi="Calibri" w:cs="Times New Roman"/>
+                <w:sz w:val="18"/>
+                <w:lang w:val="fr-CA" w:eastAsia="fr-CA"/>
+              </w:rPr>
+            </w:pPr>
+            <w:r>
+              <w:rPr>
+                <w:rFonts w:ascii="Calibri" w:eastAsia="Times New Roman" w:hAnsi="Calibri" w:cs="Times New Roman"/>
+                <w:sz w:val="18"/>
+                <w:lang w:val="fr-CA" w:eastAsia="fr-CA"/>
+              </w:rPr>
+              <w:t>2015 DEC 09</w:t>
+            </w:r>
+          </w:p>
+        </w:tc>
+        <w:tc>
+          <w:tcPr>
+            <w:tcW w:w="479" w:type="pct"/>
+            <w:tcBorders>
+              <w:top w:val="nil"/>
+              <w:left w:val="nil"/>
+              <w:bottom w:val="single" w:sz="4" w:space="0" w:color="auto"/>
+              <w:right w:val="single" w:sz="4" w:space="0" w:color="auto"/>
+            </w:tcBorders>
+            <w:shd w:val="clear" w:color="auto" w:fill="auto"/>
+            <w:noWrap/>
+            <w:vAlign w:val="bottom"/>
+            <w:hideMark/>
+          </w:tcPr>
+          <w:p>
+            <w:pPr>
+              <w:spacing w:after="0" w:line="240" w:lineRule="auto"/>
+              <w:jc w:val="center"/>
+              <w:rPr>
+                <w:rFonts w:ascii="Calibri" w:eastAsia="Times New Roman" w:hAnsi="Calibri" w:cs="Times New Roman"/>
+                <w:sz w:val="18"/>
+                <w:lang w:val="fr-CA" w:eastAsia="fr-CA"/>
+              </w:rPr>
+            </w:pPr>
+            <w:r>
+              <w:rPr>
+                <w:rFonts w:ascii="Calibri" w:eastAsia="Times New Roman" w:hAnsi="Calibri" w:cs="Times New Roman"/>
+                <w:sz w:val="18"/>
+                <w:lang w:val="fr-CA" w:eastAsia="fr-CA"/>
+              </w:rPr>
+              <w:t>CACHE/FOUND</w:t>
+            </w:r>
+          </w:p>
+        </w:tc>
+        <w:tc>
+          <w:tcPr>
+            <w:tcW w:w="149" w:type="pct"/>
+            <w:tcBorders>
+              <w:top w:val="nil"/>
+              <w:left w:val="nil"/>
+              <w:bottom w:val="single" w:sz="4" w:space="0" w:color="auto"/>
+              <w:right w:val="single" w:sz="4" w:space="0" w:color="auto"/>
+            </w:tcBorders>
+            <w:shd w:val="clear" w:color="auto" w:fill="auto"/>
+            <w:noWrap/>
+            <w:vAlign w:val="bottom"/>
+            <w:hideMark/>
+          </w:tcPr>
+          <w:p>
+            <w:pPr>
+              <w:spacing w:after="0" w:line="240" w:lineRule="auto"/>
+              <w:jc w:val="center"/>
+              <w:rPr>
+                <w:rFonts w:ascii="Calibri" w:eastAsia="Times New Roman" w:hAnsi="Calibri" w:cs="Times New Roman"/>
+                <w:sz w:val="18"/>
+                <w:lang w:val="fr-CA" w:eastAsia="fr-CA"/>
+              </w:rPr>
+            </w:pPr>
+            <w:r>
+              <w:rPr>
+                <w:rFonts w:ascii="Calibri" w:eastAsia="Times New Roman" w:hAnsi="Calibri" w:cs="Times New Roman"/>
+                <w:sz w:val="18"/>
+                <w:lang w:val="fr-CA" w:eastAsia="fr-CA"/>
+              </w:rPr>
+              <w:t>0</w:t>
+            </w:r>
+          </w:p>
+        </w:tc>
+        <w:tc>
+          <w:tcPr>
+            <w:tcW w:w="149" w:type="pct"/>
+            <w:tcBorders>
+              <w:top w:val="nil"/>
+              <w:left w:val="nil"/>
+              <w:bottom w:val="single" w:sz="4" w:space="0" w:color="auto"/>
+              <w:right w:val="single" w:sz="4" w:space="0" w:color="auto"/>
+            </w:tcBorders>
+            <w:shd w:val="clear" w:color="auto" w:fill="auto"/>
+            <w:noWrap/>
+            <w:vAlign w:val="bottom"/>
+            <w:hideMark/>
+          </w:tcPr>
+          <w:p>
+            <w:pPr>
+              <w:spacing w:after="0" w:line="240" w:lineRule="auto"/>
+              <w:jc w:val="center"/>
+              <w:rPr>
+                <w:rFonts w:ascii="Calibri" w:eastAsia="Times New Roman" w:hAnsi="Calibri" w:cs="Times New Roman"/>
+                <w:sz w:val="18"/>
+                <w:lang w:val="fr-CA" w:eastAsia="fr-CA"/>
+              </w:rPr>
+            </w:pPr>
+            <w:r>
+              <w:rPr>
+                <w:rFonts w:ascii="Calibri" w:eastAsia="Times New Roman" w:hAnsi="Calibri" w:cs="Times New Roman"/>
+                <w:sz w:val="18"/>
+                <w:lang w:val="fr-CA" w:eastAsia="fr-CA"/>
+              </w:rPr>
+              <w:t>0</w:t>
+            </w:r>
+          </w:p>
+        </w:tc>
+        <w:tc>
+          <w:tcPr>
+            <w:tcW w:w="456" w:type="pct"/>
+            <w:tcBorders>
+              <w:top w:val="nil"/>
+              <w:left w:val="nil"/>
+              <w:bottom w:val="single" w:sz="4" w:space="0" w:color="auto"/>
+              <w:right w:val="single" w:sz="4" w:space="0" w:color="auto"/>
+            </w:tcBorders>
+            <w:shd w:val="clear" w:color="auto" w:fill="auto"/>
+            <w:noWrap/>
+            <w:vAlign w:val="bottom"/>
+            <w:hideMark/>
+          </w:tcPr>
+          <w:p>
+            <w:pPr>
+              <w:spacing w:after="0" w:line="240" w:lineRule="auto"/>
+              <w:jc w:val="center"/>
+              <w:rPr>
+                <w:rFonts w:ascii="Calibri" w:eastAsia="Times New Roman" w:hAnsi="Calibri" w:cs="Times New Roman"/>
+                <w:sz w:val="18"/>
+                <w:lang w:val="fr-CA" w:eastAsia="fr-CA"/>
+              </w:rPr>
+            </w:pPr>
+            <w:r>
+              <w:rPr>
+                <w:rFonts w:ascii="Calibri" w:eastAsia="Times New Roman" w:hAnsi="Calibri" w:cs="Times New Roman"/>
+                <w:sz w:val="18"/>
+                <w:lang w:val="fr-CA" w:eastAsia="fr-CA"/>
+              </w:rPr>
+              <w:t>Kramatorsk</w:t>
+            </w:r>
+          </w:p>
+        </w:tc>
+        <w:tc>
+          <w:tcPr>
+            <w:tcW w:w="524" w:type="pct"/>
+            <w:tcBorders>
+              <w:top w:val="nil"/>
+              <w:left w:val="nil"/>
+              <w:bottom w:val="single" w:sz="4" w:space="0" w:color="auto"/>
+              <w:right w:val="single" w:sz="4" w:space="0" w:color="auto"/>
+            </w:tcBorders>
+            <w:shd w:val="clear" w:color="auto" w:fill="auto"/>
+            <w:noWrap/>
+            <w:vAlign w:val="bottom"/>
+            <w:hideMark/>
+          </w:tcPr>
+          <w:p>
+            <w:pPr>
+              <w:spacing w:after="0" w:line="240" w:lineRule="auto"/>
+              <w:jc w:val="center"/>
+              <w:rPr>
+                <w:rFonts w:ascii="Calibri" w:eastAsia="Times New Roman" w:hAnsi="Calibri" w:cs="Times New Roman"/>
+                <w:sz w:val="18"/>
+                <w:lang w:val="fr-CA" w:eastAsia="fr-CA"/>
+              </w:rPr>
+            </w:pPr>
+            <w:r>
+              <w:rPr>
+                <w:rFonts w:ascii="Calibri" w:eastAsia="Times New Roman" w:hAnsi="Calibri" w:cs="Times New Roman"/>
+                <w:sz w:val="18"/>
+                <w:lang w:val="fr-CA" w:eastAsia="fr-CA"/>
+              </w:rPr>
+              <w:t>DONETSK</w:t>
+            </w:r>
+          </w:p>
+        </w:tc>
+        <w:tc>
+          <w:tcPr>
+            <w:tcW w:w="587" w:type="pct"/>
+            <w:tcBorders>
+              <w:top w:val="nil"/>
+              <w:left w:val="nil"/>
+              <w:bottom w:val="single" w:sz="4" w:space="0" w:color="auto"/>
+              <w:right w:val="single" w:sz="4" w:space="0" w:color="auto"/>
+            </w:tcBorders>
+            <w:shd w:val="clear" w:color="auto" w:fill="auto"/>
+            <w:noWrap/>
+            <w:vAlign w:val="bottom"/>
+            <w:hideMark/>
+          </w:tcPr>
+          <w:p>
+            <w:pPr>
+              <w:spacing w:after="0" w:line="240" w:lineRule="auto"/>
+              <w:jc w:val="center"/>
+              <w:rPr>
+                <w:rFonts w:ascii="Calibri" w:eastAsia="Times New Roman" w:hAnsi="Calibri" w:cs="Times New Roman"/>
+                <w:sz w:val="18"/>
+                <w:lang w:val="fr-CA" w:eastAsia="fr-CA"/>
+              </w:rPr>
+            </w:pPr>
+            <w:r>
+              <w:rPr>
+                <w:rFonts w:ascii="Calibri" w:eastAsia="Times New Roman" w:hAnsi="Calibri" w:cs="Times New Roman"/>
+                <w:sz w:val="18"/>
+                <w:lang w:val="fr-CA" w:eastAsia="fr-CA"/>
+              </w:rPr>
+              <w:t>UKRAINE</w:t>
+            </w:r>
+          </w:p>
+        </w:tc>
+        <w:tc>
+          <w:tcPr>
+            <w:tcW w:w="1046" w:type="pct"/>
+            <w:tcBorders>
+              <w:top w:val="nil"/>
+              <w:left w:val="nil"/>
+              <w:bottom w:val="single" w:sz="4" w:space="0" w:color="auto"/>
+              <w:right w:val="single" w:sz="4" w:space="0" w:color="auto"/>
+            </w:tcBorders>
+            <w:shd w:val="clear" w:color="auto" w:fill="auto"/>
+            <w:noWrap/>
+            <w:vAlign w:val="bottom"/>
+            <w:hideMark/>
+          </w:tcPr>
+          <w:p>
+            <w:pPr>
+              <w:spacing w:after="0" w:line="240" w:lineRule="auto"/>
+              <w:rPr>
+                <w:rFonts w:ascii="Calibri" w:eastAsia="Times New Roman" w:hAnsi="Calibri" w:cs="Times New Roman"/>
+                <w:sz w:val="18"/>
+                <w:lang w:eastAsia="fr-CA"/>
+              </w:rPr>
+            </w:pPr>
+            <w:r>
+              <w:rPr>
+                <w:rFonts w:ascii="Calibri" w:eastAsia="Times New Roman" w:hAnsi="Calibri" w:cs="Times New Roman"/>
+                <w:sz w:val="18"/>
+                <w:lang w:eastAsia="fr-CA"/>
+              </w:rPr>
+              <w:t>IEDs were found and disposed by Combat Engineers</w:t>
+            </w:r>
+          </w:p>
+        </w:tc>
+        <w:tc>
+          <w:tcPr>
+            <w:tcW w:w="147" w:type="pct"/>
+            <w:tcBorders>
+              <w:top w:val="nil"/>
+              <w:left w:val="nil"/>
+              <w:bottom w:val="single" w:sz="4" w:space="0" w:color="auto"/>
+              <w:right w:val="nil"/>
+            </w:tcBorders>
+            <w:shd w:val="clear" w:color="auto" w:fill="auto"/>
+            <w:noWrap/>
+            <w:vAlign w:val="bottom"/>
+            <w:hideMark/>
+          </w:tcPr>
+          <w:p>
+            <w:pPr>
+              <w:spacing w:after="0" w:line="240" w:lineRule="auto"/>
+              <w:jc w:val="center"/>
+              <w:rPr>
+                <w:rFonts w:ascii="Calibri" w:eastAsia="Times New Roman" w:hAnsi="Calibri" w:cs="Times New Roman"/>
+                <w:sz w:val="18"/>
+                <w:lang w:eastAsia="fr-CA"/>
+              </w:rPr>
+            </w:pPr>
+            <w:r>
+              <w:rPr>
+                <w:rFonts w:ascii="Calibri" w:eastAsia="Times New Roman" w:hAnsi="Calibri" w:cs="Times New Roman"/>
+                <w:sz w:val="18"/>
+                <w:lang w:eastAsia="fr-CA"/>
+              </w:rPr>
+              <w:t> </w:t>
+            </w:r>
+          </w:p>
+        </w:tc>
+        <w:tc>
+          <w:tcPr>
+            <w:tcW w:w="1084" w:type="pct"/>
+            <w:tcBorders>
+              <w:top w:val="nil"/>
+              <w:left w:val="single" w:sz="4" w:space="0" w:color="auto"/>
+              <w:bottom w:val="single" w:sz="4" w:space="0" w:color="auto"/>
+              <w:right w:val="single" w:sz="8" w:space="0" w:color="auto"/>
+            </w:tcBorders>
+            <w:shd w:val="clear" w:color="auto" w:fill="auto"/>
+            <w:noWrap/>
+            <w:vAlign w:val="bottom"/>
+            <w:hideMark/>
+          </w:tcPr>
+          <w:p>
+            <w:pPr>
+              <w:spacing w:after="0" w:line="240" w:lineRule="auto"/>
+              <w:rPr>
+                <w:rFonts w:ascii="Calibri" w:eastAsia="Times New Roman" w:hAnsi="Calibri" w:cs="Times New Roman"/>
+                <w:color w:val="FF0000"/>
+                <w:sz w:val="18"/>
+                <w:lang w:eastAsia="fr-CA"/>
+              </w:rPr>
+            </w:pPr>
+            <w:r>
+              <w:rPr>
+                <w:rFonts w:ascii="Calibri" w:eastAsia="Times New Roman" w:hAnsi="Calibri" w:cs="Times New Roman"/>
+                <w:color w:val="FF0000"/>
+                <w:sz w:val="18"/>
+                <w:lang w:eastAsia="fr-CA"/>
+              </w:rPr>
+              <w:t>TBC if they were just landmines</w:t>
+            </w:r>
+          </w:p>
+        </w:tc>
+      </w:tr>
+      <w:tr>
+        <w:trPr>
+          <w:trHeight w:val="300"/>
+        </w:trPr>
+        <w:tc>
+          <w:tcPr>
+            <w:tcW w:w="378" w:type="pct"/>
+            <w:tcBorders>
+              <w:top w:val="nil"/>
+              <w:left w:val="single" w:sz="8" w:space="0" w:color="auto"/>
+              <w:bottom w:val="single" w:sz="4" w:space="0" w:color="auto"/>
+              <w:right w:val="single" w:sz="4" w:space="0" w:color="auto"/>
+            </w:tcBorders>
+            <w:shd w:val="clear" w:color="auto" w:fill="auto"/>
+            <w:noWrap/>
+            <w:vAlign w:val="bottom"/>
+            <w:hideMark/>
+          </w:tcPr>
+          <w:p>
+            <w:pPr>
+              <w:spacing w:after="0" w:line="240" w:lineRule="auto"/>
+              <w:jc w:val="center"/>
+              <w:rPr>
+                <w:rFonts w:ascii="Calibri" w:eastAsia="Times New Roman" w:hAnsi="Calibri" w:cs="Times New Roman"/>
+                <w:sz w:val="18"/>
+                <w:lang w:val="fr-CA" w:eastAsia="fr-CA"/>
+              </w:rPr>
+            </w:pPr>
+            <w:r>
+              <w:rPr>
+                <w:rFonts w:ascii="Calibri" w:eastAsia="Times New Roman" w:hAnsi="Calibri" w:cs="Times New Roman"/>
+                <w:sz w:val="18"/>
+                <w:lang w:val="fr-CA" w:eastAsia="fr-CA"/>
+              </w:rPr>
+              <w:t>2015 DEC 09</w:t>
+            </w:r>
+          </w:p>
+        </w:tc>
+        <w:tc>
+          <w:tcPr>
+            <w:tcW w:w="479" w:type="pct"/>
+            <w:tcBorders>
+              <w:top w:val="nil"/>
+              <w:left w:val="nil"/>
+              <w:bottom w:val="single" w:sz="4" w:space="0" w:color="auto"/>
+              <w:right w:val="single" w:sz="4" w:space="0" w:color="auto"/>
+            </w:tcBorders>
+            <w:shd w:val="clear" w:color="auto" w:fill="auto"/>
+            <w:noWrap/>
+            <w:vAlign w:val="bottom"/>
+            <w:hideMark/>
+          </w:tcPr>
+          <w:p>
+            <w:pPr>
+              <w:spacing w:after="0" w:line="240" w:lineRule="auto"/>
+              <w:jc w:val="center"/>
+              <w:rPr>
+                <w:rFonts w:ascii="Calibri" w:eastAsia="Times New Roman" w:hAnsi="Calibri" w:cs="Times New Roman"/>
+                <w:sz w:val="18"/>
+                <w:lang w:val="fr-CA" w:eastAsia="fr-CA"/>
+              </w:rPr>
+            </w:pPr>
+            <w:r>
+              <w:rPr>
+                <w:rFonts w:ascii="Calibri" w:eastAsia="Times New Roman" w:hAnsi="Calibri" w:cs="Times New Roman"/>
+                <w:sz w:val="18"/>
+                <w:lang w:val="fr-CA" w:eastAsia="fr-CA"/>
+              </w:rPr>
+              <w:t>UNKNOWN</w:t>
+            </w:r>
+          </w:p>
+        </w:tc>
+        <w:tc>
+          <w:tcPr>
+            <w:tcW w:w="149" w:type="pct"/>
+            <w:tcBorders>
+              <w:top w:val="nil"/>
+              <w:left w:val="nil"/>
+              <w:bottom w:val="single" w:sz="4" w:space="0" w:color="auto"/>
+              <w:right w:val="single" w:sz="4" w:space="0" w:color="auto"/>
+            </w:tcBorders>
+            <w:shd w:val="clear" w:color="auto" w:fill="auto"/>
+            <w:noWrap/>
+            <w:vAlign w:val="bottom"/>
+            <w:hideMark/>
+          </w:tcPr>
+          <w:p>
+            <w:pPr>
+              <w:spacing w:after="0" w:line="240" w:lineRule="auto"/>
+              <w:jc w:val="center"/>
+              <w:rPr>
+                <w:rFonts w:ascii="Calibri" w:eastAsia="Times New Roman" w:hAnsi="Calibri" w:cs="Times New Roman"/>
+                <w:sz w:val="18"/>
+                <w:lang w:val="fr-CA" w:eastAsia="fr-CA"/>
+              </w:rPr>
+            </w:pPr>
+            <w:r>
+              <w:rPr>
+                <w:rFonts w:ascii="Calibri" w:eastAsia="Times New Roman" w:hAnsi="Calibri" w:cs="Times New Roman"/>
+                <w:sz w:val="18"/>
+                <w:lang w:val="fr-CA" w:eastAsia="fr-CA"/>
+              </w:rPr>
+              <w:t>0</w:t>
+            </w:r>
+          </w:p>
+        </w:tc>
+        <w:tc>
+          <w:tcPr>
+            <w:tcW w:w="149" w:type="pct"/>
+            <w:tcBorders>
+              <w:top w:val="nil"/>
+              <w:left w:val="nil"/>
+              <w:bottom w:val="single" w:sz="4" w:space="0" w:color="auto"/>
+              <w:right w:val="single" w:sz="4" w:space="0" w:color="auto"/>
+            </w:tcBorders>
+            <w:shd w:val="clear" w:color="auto" w:fill="auto"/>
+            <w:noWrap/>
+            <w:vAlign w:val="bottom"/>
+            <w:hideMark/>
+          </w:tcPr>
+          <w:p>
+            <w:pPr>
+              <w:spacing w:after="0" w:line="240" w:lineRule="auto"/>
+              <w:jc w:val="center"/>
+              <w:rPr>
+                <w:rFonts w:ascii="Calibri" w:eastAsia="Times New Roman" w:hAnsi="Calibri" w:cs="Times New Roman"/>
+                <w:sz w:val="18"/>
+                <w:lang w:val="fr-CA" w:eastAsia="fr-CA"/>
+              </w:rPr>
+            </w:pPr>
+            <w:r>
+              <w:rPr>
+                <w:rFonts w:ascii="Calibri" w:eastAsia="Times New Roman" w:hAnsi="Calibri" w:cs="Times New Roman"/>
+                <w:sz w:val="18"/>
+                <w:lang w:val="fr-CA" w:eastAsia="fr-CA"/>
+              </w:rPr>
+              <w:t>0</w:t>
+            </w:r>
+          </w:p>
+        </w:tc>
+        <w:tc>
+          <w:tcPr>
+            <w:tcW w:w="456" w:type="pct"/>
+            <w:tcBorders>
+              <w:top w:val="nil"/>
+              <w:left w:val="nil"/>
+              <w:bottom w:val="single" w:sz="4" w:space="0" w:color="auto"/>
+              <w:right w:val="single" w:sz="4" w:space="0" w:color="auto"/>
+            </w:tcBorders>
+            <w:shd w:val="clear" w:color="auto" w:fill="auto"/>
+            <w:noWrap/>
+            <w:vAlign w:val="bottom"/>
+            <w:hideMark/>
+          </w:tcPr>
+          <w:p>
+            <w:pPr>
+              <w:spacing w:after="0" w:line="240" w:lineRule="auto"/>
+              <w:jc w:val="center"/>
+              <w:rPr>
+                <w:rFonts w:ascii="Calibri" w:eastAsia="Times New Roman" w:hAnsi="Calibri" w:cs="Times New Roman"/>
+                <w:sz w:val="18"/>
+                <w:lang w:val="fr-CA" w:eastAsia="fr-CA"/>
+              </w:rPr>
+            </w:pPr>
+            <w:r>
+              <w:rPr>
+                <w:rFonts w:ascii="Calibri" w:eastAsia="Times New Roman" w:hAnsi="Calibri" w:cs="Times New Roman"/>
+                <w:sz w:val="18"/>
+                <w:lang w:val="fr-CA" w:eastAsia="fr-CA"/>
+              </w:rPr>
+              <w:t>Kharkiv</w:t>
+            </w:r>
+          </w:p>
+        </w:tc>
+        <w:tc>
+          <w:tcPr>
+            <w:tcW w:w="524" w:type="pct"/>
+            <w:tcBorders>
+              <w:top w:val="nil"/>
+              <w:left w:val="nil"/>
+              <w:bottom w:val="single" w:sz="4" w:space="0" w:color="auto"/>
+              <w:right w:val="single" w:sz="4" w:space="0" w:color="auto"/>
+            </w:tcBorders>
+            <w:shd w:val="clear" w:color="auto" w:fill="auto"/>
+            <w:noWrap/>
+            <w:vAlign w:val="bottom"/>
+            <w:hideMark/>
+          </w:tcPr>
+          <w:p>
+            <w:pPr>
+              <w:spacing w:after="0" w:line="240" w:lineRule="auto"/>
+              <w:jc w:val="center"/>
+              <w:rPr>
+                <w:rFonts w:ascii="Calibri" w:eastAsia="Times New Roman" w:hAnsi="Calibri" w:cs="Times New Roman"/>
+                <w:sz w:val="18"/>
+                <w:lang w:val="fr-CA" w:eastAsia="fr-CA"/>
+              </w:rPr>
+            </w:pPr>
+            <w:r>
+              <w:rPr>
+                <w:rFonts w:ascii="Calibri" w:eastAsia="Times New Roman" w:hAnsi="Calibri" w:cs="Times New Roman"/>
+                <w:sz w:val="18"/>
+                <w:lang w:val="fr-CA" w:eastAsia="fr-CA"/>
+              </w:rPr>
+              <w:t>KHARKIV</w:t>
+            </w:r>
+          </w:p>
+        </w:tc>
+        <w:tc>
+          <w:tcPr>
+            <w:tcW w:w="587" w:type="pct"/>
+            <w:tcBorders>
+              <w:top w:val="nil"/>
+              <w:left w:val="nil"/>
+              <w:bottom w:val="single" w:sz="4" w:space="0" w:color="auto"/>
+              <w:right w:val="single" w:sz="4" w:space="0" w:color="auto"/>
+            </w:tcBorders>
+            <w:shd w:val="clear" w:color="auto" w:fill="auto"/>
+            <w:noWrap/>
+            <w:vAlign w:val="bottom"/>
+            <w:hideMark/>
+          </w:tcPr>
+          <w:p>
+            <w:pPr>
+              <w:spacing w:after="0" w:line="240" w:lineRule="auto"/>
+              <w:jc w:val="center"/>
+              <w:rPr>
+                <w:rFonts w:ascii="Calibri" w:eastAsia="Times New Roman" w:hAnsi="Calibri" w:cs="Times New Roman"/>
+                <w:sz w:val="18"/>
+                <w:lang w:val="fr-CA" w:eastAsia="fr-CA"/>
+              </w:rPr>
+            </w:pPr>
+            <w:r>
+              <w:rPr>
+                <w:rFonts w:ascii="Calibri" w:eastAsia="Times New Roman" w:hAnsi="Calibri" w:cs="Times New Roman"/>
+                <w:sz w:val="18"/>
+                <w:lang w:val="fr-CA" w:eastAsia="fr-CA"/>
+              </w:rPr>
+              <w:t>UKRAINE</w:t>
+            </w:r>
+          </w:p>
+        </w:tc>
+        <w:tc>
+          <w:tcPr>
+            <w:tcW w:w="1046" w:type="pct"/>
+            <w:tcBorders>
+              <w:top w:val="nil"/>
+              <w:left w:val="nil"/>
+              <w:bottom w:val="single" w:sz="4" w:space="0" w:color="auto"/>
+              <w:right w:val="single" w:sz="4" w:space="0" w:color="auto"/>
+            </w:tcBorders>
+            <w:shd w:val="clear" w:color="auto" w:fill="auto"/>
+            <w:noWrap/>
+            <w:vAlign w:val="bottom"/>
+            <w:hideMark/>
+          </w:tcPr>
+          <w:p>
+            <w:pPr>
+              <w:spacing w:after="0" w:line="240" w:lineRule="auto"/>
+              <w:rPr>
+                <w:rFonts w:ascii="Calibri" w:eastAsia="Times New Roman" w:hAnsi="Calibri" w:cs="Times New Roman"/>
+                <w:sz w:val="18"/>
+                <w:lang w:eastAsia="fr-CA"/>
+              </w:rPr>
+            </w:pPr>
+            <w:r>
+              <w:rPr>
+                <w:rFonts w:ascii="Calibri" w:eastAsia="Times New Roman" w:hAnsi="Calibri" w:cs="Times New Roman"/>
+                <w:sz w:val="18"/>
+                <w:lang w:eastAsia="fr-CA"/>
+              </w:rPr>
+              <w:t>An IED was blown up in front of a ROSHEN shop</w:t>
+            </w:r>
+          </w:p>
+        </w:tc>
+        <w:tc>
+          <w:tcPr>
+            <w:tcW w:w="147" w:type="pct"/>
+            <w:tcBorders>
+              <w:top w:val="nil"/>
+              <w:left w:val="nil"/>
+              <w:bottom w:val="single" w:sz="4" w:space="0" w:color="auto"/>
+              <w:right w:val="nil"/>
+            </w:tcBorders>
+            <w:shd w:val="clear" w:color="auto" w:fill="auto"/>
+            <w:noWrap/>
+            <w:vAlign w:val="bottom"/>
+            <w:hideMark/>
+          </w:tcPr>
+          <w:p>
+            <w:pPr>
+              <w:spacing w:after="0" w:line="240" w:lineRule="auto"/>
+              <w:jc w:val="center"/>
+              <w:rPr>
+                <w:rFonts w:ascii="Calibri" w:eastAsia="Times New Roman" w:hAnsi="Calibri" w:cs="Times New Roman"/>
+                <w:sz w:val="18"/>
+                <w:lang w:eastAsia="fr-CA"/>
+              </w:rPr>
+            </w:pPr>
+            <w:r>
+              <w:rPr>
+                <w:rFonts w:ascii="Calibri" w:eastAsia="Times New Roman" w:hAnsi="Calibri" w:cs="Times New Roman"/>
+                <w:sz w:val="18"/>
+                <w:lang w:eastAsia="fr-CA"/>
+              </w:rPr>
+              <w:t> </w:t>
+            </w:r>
+          </w:p>
+        </w:tc>
+        <w:tc>
+          <w:tcPr>
+            <w:tcW w:w="1084" w:type="pct"/>
+            <w:tcBorders>
+              <w:top w:val="nil"/>
+              <w:left w:val="single" w:sz="4" w:space="0" w:color="auto"/>
+              <w:bottom w:val="single" w:sz="4" w:space="0" w:color="auto"/>
+              <w:right w:val="single" w:sz="8" w:space="0" w:color="auto"/>
+            </w:tcBorders>
+            <w:shd w:val="clear" w:color="auto" w:fill="auto"/>
+            <w:noWrap/>
+            <w:vAlign w:val="bottom"/>
+            <w:hideMark/>
+          </w:tcPr>
+          <w:p>
+            <w:pPr>
+              <w:spacing w:after="0" w:line="240" w:lineRule="auto"/>
+              <w:rPr>
+                <w:rFonts w:ascii="Calibri" w:eastAsia="Times New Roman" w:hAnsi="Calibri" w:cs="Times New Roman"/>
+                <w:sz w:val="18"/>
+                <w:lang w:val="fr-CA" w:eastAsia="fr-CA"/>
+              </w:rPr>
+            </w:pPr>
+            <w:r>
+              <w:rPr>
+                <w:rFonts w:ascii="Calibri" w:eastAsia="Times New Roman" w:hAnsi="Calibri" w:cs="Times New Roman"/>
+                <w:sz w:val="18"/>
+                <w:lang w:val="fr-CA" w:eastAsia="fr-CA"/>
+              </w:rPr>
+              <w:t xml:space="preserve">Shopping Center </w:t>
+            </w:r>
+          </w:p>
+        </w:tc>
+      </w:tr>
+      <w:tr>
+        <w:trPr>
+          <w:trHeight w:val="288"/>
+        </w:trPr>
+        <w:tc>
+          <w:tcPr>
+            <w:tcW w:w="378" w:type="pct"/>
+            <w:tcBorders>
+              <w:top w:val="nil"/>
+              <w:left w:val="single" w:sz="8" w:space="0" w:color="auto"/>
+              <w:bottom w:val="single" w:sz="4" w:space="0" w:color="auto"/>
+              <w:right w:val="single" w:sz="4" w:space="0" w:color="auto"/>
+            </w:tcBorders>
+            <w:shd w:val="clear" w:color="auto" w:fill="auto"/>
+            <w:noWrap/>
+            <w:vAlign w:val="bottom"/>
+            <w:hideMark/>
+          </w:tcPr>
+          <w:p>
+            <w:pPr>
+              <w:spacing w:after="0" w:line="240" w:lineRule="auto"/>
+              <w:jc w:val="center"/>
+              <w:rPr>
+                <w:rFonts w:ascii="Calibri" w:eastAsia="Times New Roman" w:hAnsi="Calibri" w:cs="Times New Roman"/>
+                <w:sz w:val="18"/>
+                <w:lang w:val="fr-CA" w:eastAsia="fr-CA"/>
+              </w:rPr>
+            </w:pPr>
+            <w:r>
+              <w:rPr>
+                <w:rFonts w:ascii="Calibri" w:eastAsia="Times New Roman" w:hAnsi="Calibri" w:cs="Times New Roman"/>
+                <w:sz w:val="18"/>
+                <w:lang w:val="fr-CA" w:eastAsia="fr-CA"/>
+              </w:rPr>
+              <w:t>2015 DEC 08</w:t>
+            </w:r>
+          </w:p>
+        </w:tc>
+        <w:tc>
+          <w:tcPr>
+            <w:tcW w:w="479" w:type="pct"/>
+            <w:tcBorders>
+              <w:top w:val="nil"/>
+              <w:left w:val="nil"/>
+              <w:bottom w:val="single" w:sz="4" w:space="0" w:color="auto"/>
+              <w:right w:val="single" w:sz="4" w:space="0" w:color="auto"/>
+            </w:tcBorders>
+            <w:shd w:val="clear" w:color="auto" w:fill="auto"/>
+            <w:noWrap/>
+            <w:vAlign w:val="bottom"/>
+            <w:hideMark/>
+          </w:tcPr>
+          <w:p>
+            <w:pPr>
+              <w:spacing w:after="0" w:line="240" w:lineRule="auto"/>
+              <w:jc w:val="center"/>
+              <w:rPr>
+                <w:rFonts w:ascii="Calibri" w:eastAsia="Times New Roman" w:hAnsi="Calibri" w:cs="Times New Roman"/>
+                <w:sz w:val="18"/>
+                <w:lang w:val="fr-CA" w:eastAsia="fr-CA"/>
+              </w:rPr>
+            </w:pPr>
+            <w:r>
+              <w:rPr>
+                <w:rFonts w:ascii="Calibri" w:eastAsia="Times New Roman" w:hAnsi="Calibri" w:cs="Times New Roman"/>
+                <w:sz w:val="18"/>
+                <w:lang w:val="fr-CA" w:eastAsia="fr-CA"/>
+              </w:rPr>
+              <w:t>UNKNOWN</w:t>
+            </w:r>
+          </w:p>
+        </w:tc>
+        <w:tc>
+          <w:tcPr>
+            <w:tcW w:w="149" w:type="pct"/>
+            <w:tcBorders>
+              <w:top w:val="nil"/>
+              <w:left w:val="nil"/>
+              <w:bottom w:val="single" w:sz="4" w:space="0" w:color="auto"/>
+              <w:right w:val="single" w:sz="4" w:space="0" w:color="auto"/>
+            </w:tcBorders>
+            <w:shd w:val="clear" w:color="auto" w:fill="auto"/>
+            <w:noWrap/>
+            <w:vAlign w:val="bottom"/>
+            <w:hideMark/>
+          </w:tcPr>
+          <w:p>
+            <w:pPr>
+              <w:spacing w:after="0" w:line="240" w:lineRule="auto"/>
+              <w:jc w:val="center"/>
+              <w:rPr>
+                <w:rFonts w:ascii="Calibri" w:eastAsia="Times New Roman" w:hAnsi="Calibri" w:cs="Times New Roman"/>
+                <w:sz w:val="18"/>
+                <w:lang w:val="fr-CA" w:eastAsia="fr-CA"/>
+              </w:rPr>
+            </w:pPr>
+            <w:r>
+              <w:rPr>
+                <w:rFonts w:ascii="Calibri" w:eastAsia="Times New Roman" w:hAnsi="Calibri" w:cs="Times New Roman"/>
+                <w:sz w:val="18"/>
+                <w:lang w:val="fr-CA" w:eastAsia="fr-CA"/>
+              </w:rPr>
+              <w:t>0</w:t>
+            </w:r>
+          </w:p>
+        </w:tc>
+        <w:tc>
+          <w:tcPr>
+            <w:tcW w:w="149" w:type="pct"/>
+            <w:tcBorders>
+              <w:top w:val="nil"/>
+              <w:left w:val="nil"/>
+              <w:bottom w:val="single" w:sz="4" w:space="0" w:color="auto"/>
+              <w:right w:val="single" w:sz="4" w:space="0" w:color="auto"/>
+            </w:tcBorders>
+            <w:shd w:val="clear" w:color="auto" w:fill="auto"/>
+            <w:noWrap/>
+            <w:vAlign w:val="bottom"/>
+            <w:hideMark/>
+          </w:tcPr>
+          <w:p>
+            <w:pPr>
+              <w:spacing w:after="0" w:line="240" w:lineRule="auto"/>
+              <w:jc w:val="center"/>
+              <w:rPr>
+                <w:rFonts w:ascii="Calibri" w:eastAsia="Times New Roman" w:hAnsi="Calibri" w:cs="Times New Roman"/>
+                <w:sz w:val="18"/>
+                <w:lang w:val="fr-CA" w:eastAsia="fr-CA"/>
+              </w:rPr>
+            </w:pPr>
+            <w:r>
+              <w:rPr>
+                <w:rFonts w:ascii="Calibri" w:eastAsia="Times New Roman" w:hAnsi="Calibri" w:cs="Times New Roman"/>
+                <w:sz w:val="18"/>
+                <w:lang w:val="fr-CA" w:eastAsia="fr-CA"/>
+              </w:rPr>
+              <w:t>0</w:t>
+            </w:r>
+          </w:p>
+        </w:tc>
+        <w:tc>
+          <w:tcPr>
+            <w:tcW w:w="456" w:type="pct"/>
+            <w:tcBorders>
+              <w:top w:val="nil"/>
+              <w:left w:val="nil"/>
+              <w:bottom w:val="single" w:sz="4" w:space="0" w:color="auto"/>
+              <w:right w:val="single" w:sz="4" w:space="0" w:color="auto"/>
+            </w:tcBorders>
+            <w:shd w:val="clear" w:color="auto" w:fill="auto"/>
+            <w:noWrap/>
+            <w:vAlign w:val="bottom"/>
+            <w:hideMark/>
+          </w:tcPr>
+          <w:p>
+            <w:pPr>
+              <w:spacing w:after="0" w:line="240" w:lineRule="auto"/>
+              <w:jc w:val="center"/>
+              <w:rPr>
+                <w:rFonts w:ascii="Calibri" w:eastAsia="Times New Roman" w:hAnsi="Calibri" w:cs="Times New Roman"/>
+                <w:sz w:val="18"/>
+                <w:lang w:val="fr-CA" w:eastAsia="fr-CA"/>
+              </w:rPr>
+            </w:pPr>
+            <w:r>
+              <w:rPr>
+                <w:rFonts w:ascii="Calibri" w:eastAsia="Times New Roman" w:hAnsi="Calibri" w:cs="Times New Roman"/>
+                <w:sz w:val="18"/>
+                <w:lang w:val="fr-CA" w:eastAsia="fr-CA"/>
+              </w:rPr>
+              <w:t>Kiev </w:t>
+            </w:r>
+          </w:p>
+        </w:tc>
+        <w:tc>
+          <w:tcPr>
+            <w:tcW w:w="524" w:type="pct"/>
+            <w:tcBorders>
+              <w:top w:val="nil"/>
+              <w:left w:val="nil"/>
+              <w:bottom w:val="single" w:sz="4" w:space="0" w:color="auto"/>
+              <w:right w:val="single" w:sz="4" w:space="0" w:color="auto"/>
+            </w:tcBorders>
+            <w:shd w:val="clear" w:color="auto" w:fill="auto"/>
+            <w:noWrap/>
+            <w:vAlign w:val="bottom"/>
+            <w:hideMark/>
+          </w:tcPr>
+          <w:p>
+            <w:pPr>
+              <w:spacing w:after="0" w:line="240" w:lineRule="auto"/>
+              <w:jc w:val="center"/>
+              <w:rPr>
+                <w:rFonts w:ascii="Calibri" w:eastAsia="Times New Roman" w:hAnsi="Calibri" w:cs="Times New Roman"/>
+                <w:sz w:val="18"/>
+                <w:lang w:val="fr-CA" w:eastAsia="fr-CA"/>
+              </w:rPr>
+            </w:pPr>
+            <w:r>
+              <w:rPr>
+                <w:rFonts w:ascii="Calibri" w:eastAsia="Times New Roman" w:hAnsi="Calibri" w:cs="Times New Roman"/>
+                <w:sz w:val="18"/>
+                <w:lang w:val="fr-CA" w:eastAsia="fr-CA"/>
+              </w:rPr>
+              <w:t> KIEV</w:t>
+            </w:r>
+          </w:p>
+        </w:tc>
+        <w:tc>
+          <w:tcPr>
+            <w:tcW w:w="587" w:type="pct"/>
+            <w:tcBorders>
+              <w:top w:val="nil"/>
+              <w:left w:val="nil"/>
+              <w:bottom w:val="single" w:sz="4" w:space="0" w:color="auto"/>
+              <w:right w:val="single" w:sz="4" w:space="0" w:color="auto"/>
+            </w:tcBorders>
+            <w:shd w:val="clear" w:color="auto" w:fill="auto"/>
+            <w:noWrap/>
+            <w:vAlign w:val="bottom"/>
+            <w:hideMark/>
+          </w:tcPr>
+          <w:p>
+            <w:pPr>
+              <w:spacing w:after="0" w:line="240" w:lineRule="auto"/>
+              <w:jc w:val="center"/>
+              <w:rPr>
+                <w:rFonts w:ascii="Calibri" w:eastAsia="Times New Roman" w:hAnsi="Calibri" w:cs="Times New Roman"/>
+                <w:sz w:val="18"/>
+                <w:lang w:val="fr-CA" w:eastAsia="fr-CA"/>
+              </w:rPr>
+            </w:pPr>
+            <w:r>
+              <w:rPr>
+                <w:rFonts w:ascii="Calibri" w:eastAsia="Times New Roman" w:hAnsi="Calibri" w:cs="Times New Roman"/>
+                <w:sz w:val="18"/>
+                <w:lang w:val="fr-CA" w:eastAsia="fr-CA"/>
+              </w:rPr>
+              <w:t>UKRAINE </w:t>
+            </w:r>
+          </w:p>
+        </w:tc>
+        <w:tc>
+          <w:tcPr>
+            <w:tcW w:w="1046" w:type="pct"/>
+            <w:tcBorders>
+              <w:top w:val="nil"/>
+              <w:left w:val="nil"/>
+              <w:bottom w:val="single" w:sz="4" w:space="0" w:color="auto"/>
+              <w:right w:val="single" w:sz="4" w:space="0" w:color="auto"/>
+            </w:tcBorders>
+            <w:shd w:val="clear" w:color="auto" w:fill="auto"/>
+            <w:noWrap/>
+            <w:vAlign w:val="bottom"/>
+            <w:hideMark/>
+          </w:tcPr>
+          <w:p>
+            <w:pPr>
+              <w:spacing w:after="0" w:line="240" w:lineRule="auto"/>
+              <w:rPr>
+                <w:rFonts w:ascii="Calibri" w:eastAsia="Times New Roman" w:hAnsi="Calibri" w:cs="Times New Roman"/>
+                <w:sz w:val="18"/>
+                <w:lang w:eastAsia="fr-CA"/>
+              </w:rPr>
+            </w:pPr>
+            <w:r>
+              <w:rPr>
+                <w:rFonts w:ascii="Calibri" w:eastAsia="Times New Roman" w:hAnsi="Calibri" w:cs="Times New Roman"/>
+                <w:sz w:val="18"/>
+                <w:lang w:eastAsia="fr-CA"/>
+              </w:rPr>
+              <w:t>A device was detonated against a restaurant (</w:t>
+            </w:r>
+            <w:proofErr w:type="spellStart"/>
+            <w:r>
+              <w:rPr>
+                <w:rFonts w:ascii="Calibri" w:eastAsia="Times New Roman" w:hAnsi="Calibri" w:cs="Times New Roman"/>
+                <w:sz w:val="18"/>
+                <w:lang w:eastAsia="fr-CA"/>
+              </w:rPr>
+              <w:t>L'Kafa</w:t>
+            </w:r>
+            <w:proofErr w:type="spellEnd"/>
+            <w:r>
+              <w:rPr>
+                <w:rFonts w:ascii="Calibri" w:eastAsia="Times New Roman" w:hAnsi="Calibri" w:cs="Times New Roman"/>
+                <w:sz w:val="18"/>
+                <w:lang w:eastAsia="fr-CA"/>
+              </w:rPr>
+              <w:t>)</w:t>
+            </w:r>
+          </w:p>
+        </w:tc>
+        <w:tc>
+          <w:tcPr>
+            <w:tcW w:w="147" w:type="pct"/>
+            <w:tcBorders>
+              <w:top w:val="nil"/>
+              <w:left w:val="nil"/>
+              <w:bottom w:val="single" w:sz="4" w:space="0" w:color="auto"/>
+              <w:right w:val="nil"/>
+            </w:tcBorders>
+            <w:shd w:val="clear" w:color="auto" w:fill="auto"/>
+            <w:noWrap/>
+            <w:vAlign w:val="bottom"/>
+            <w:hideMark/>
+          </w:tcPr>
+          <w:p>
+            <w:pPr>
+              <w:spacing w:after="0" w:line="240" w:lineRule="auto"/>
+              <w:jc w:val="center"/>
+              <w:rPr>
+                <w:rFonts w:ascii="Calibri" w:eastAsia="Times New Roman" w:hAnsi="Calibri" w:cs="Times New Roman"/>
+                <w:sz w:val="18"/>
+                <w:lang w:eastAsia="fr-CA"/>
+              </w:rPr>
+            </w:pPr>
+            <w:r>
+              <w:rPr>
+                <w:rFonts w:ascii="Calibri" w:eastAsia="Times New Roman" w:hAnsi="Calibri" w:cs="Times New Roman"/>
+                <w:sz w:val="18"/>
+                <w:lang w:eastAsia="fr-CA"/>
+              </w:rPr>
+              <w:t> </w:t>
+            </w:r>
+          </w:p>
+        </w:tc>
+        <w:tc>
+          <w:tcPr>
+            <w:tcW w:w="1084" w:type="pct"/>
+            <w:tcBorders>
+              <w:top w:val="nil"/>
+              <w:left w:val="single" w:sz="4" w:space="0" w:color="auto"/>
+              <w:bottom w:val="single" w:sz="4" w:space="0" w:color="auto"/>
+              <w:right w:val="single" w:sz="8" w:space="0" w:color="auto"/>
+            </w:tcBorders>
+            <w:shd w:val="clear" w:color="auto" w:fill="auto"/>
+            <w:noWrap/>
+            <w:vAlign w:val="bottom"/>
+            <w:hideMark/>
+          </w:tcPr>
+          <w:p>
+            <w:pPr>
+              <w:spacing w:after="0" w:line="240" w:lineRule="auto"/>
+              <w:rPr>
+                <w:rFonts w:ascii="Calibri" w:eastAsia="Times New Roman" w:hAnsi="Calibri" w:cs="Times New Roman"/>
+                <w:sz w:val="18"/>
+                <w:lang w:val="fr-CA" w:eastAsia="fr-CA"/>
+              </w:rPr>
+            </w:pPr>
+            <w:r>
+              <w:rPr>
+                <w:rFonts w:ascii="Calibri" w:eastAsia="Times New Roman" w:hAnsi="Calibri" w:cs="Times New Roman"/>
+                <w:sz w:val="18"/>
+                <w:lang w:val="fr-CA" w:eastAsia="fr-CA"/>
+              </w:rPr>
+              <w:t xml:space="preserve">Boulevard </w:t>
+            </w:r>
+            <w:proofErr w:type="spellStart"/>
+            <w:r>
+              <w:rPr>
+                <w:rFonts w:ascii="Calibri" w:eastAsia="Times New Roman" w:hAnsi="Calibri" w:cs="Times New Roman"/>
+                <w:sz w:val="18"/>
+                <w:lang w:val="fr-CA" w:eastAsia="fr-CA"/>
+              </w:rPr>
+              <w:t>Lesi</w:t>
+            </w:r>
+            <w:proofErr w:type="spellEnd"/>
+            <w:r>
+              <w:rPr>
+                <w:rFonts w:ascii="Calibri" w:eastAsia="Times New Roman" w:hAnsi="Calibri" w:cs="Times New Roman"/>
+                <w:sz w:val="18"/>
+                <w:lang w:val="fr-CA" w:eastAsia="fr-CA"/>
+              </w:rPr>
+              <w:t xml:space="preserve"> </w:t>
+            </w:r>
+            <w:proofErr w:type="spellStart"/>
+            <w:r>
+              <w:rPr>
+                <w:rFonts w:ascii="Calibri" w:eastAsia="Times New Roman" w:hAnsi="Calibri" w:cs="Times New Roman"/>
+                <w:sz w:val="18"/>
+                <w:lang w:val="fr-CA" w:eastAsia="fr-CA"/>
+              </w:rPr>
+              <w:t>Ukrainian</w:t>
+            </w:r>
+            <w:proofErr w:type="spellEnd"/>
+          </w:p>
+        </w:tc>
+      </w:tr>
+      <w:tr>
+        <w:trPr>
+          <w:trHeight w:val="300"/>
+        </w:trPr>
+        <w:tc>
+          <w:tcPr>
+            <w:tcW w:w="378" w:type="pct"/>
+            <w:tcBorders>
+              <w:top w:val="nil"/>
+              <w:left w:val="single" w:sz="8" w:space="0" w:color="auto"/>
+              <w:bottom w:val="single" w:sz="4" w:space="0" w:color="auto"/>
+              <w:right w:val="single" w:sz="4" w:space="0" w:color="auto"/>
+            </w:tcBorders>
+            <w:shd w:val="clear" w:color="auto" w:fill="auto"/>
+            <w:noWrap/>
+            <w:vAlign w:val="bottom"/>
+            <w:hideMark/>
+          </w:tcPr>
+          <w:p>
+            <w:pPr>
+              <w:spacing w:after="0" w:line="240" w:lineRule="auto"/>
+              <w:jc w:val="center"/>
+              <w:rPr>
+                <w:rFonts w:ascii="Calibri" w:eastAsia="Times New Roman" w:hAnsi="Calibri" w:cs="Times New Roman"/>
+                <w:sz w:val="18"/>
+                <w:lang w:val="fr-CA" w:eastAsia="fr-CA"/>
+              </w:rPr>
+            </w:pPr>
+            <w:r>
+              <w:rPr>
+                <w:rFonts w:ascii="Calibri" w:eastAsia="Times New Roman" w:hAnsi="Calibri" w:cs="Times New Roman"/>
+                <w:sz w:val="18"/>
+                <w:lang w:val="fr-CA" w:eastAsia="fr-CA"/>
+              </w:rPr>
+              <w:t>2015 DEC 07</w:t>
+            </w:r>
+          </w:p>
+        </w:tc>
+        <w:tc>
+          <w:tcPr>
+            <w:tcW w:w="479" w:type="pct"/>
+            <w:tcBorders>
+              <w:top w:val="nil"/>
+              <w:left w:val="nil"/>
+              <w:bottom w:val="single" w:sz="4" w:space="0" w:color="auto"/>
+              <w:right w:val="single" w:sz="4" w:space="0" w:color="auto"/>
+            </w:tcBorders>
+            <w:shd w:val="clear" w:color="auto" w:fill="auto"/>
+            <w:noWrap/>
+            <w:vAlign w:val="bottom"/>
+            <w:hideMark/>
+          </w:tcPr>
+          <w:p>
+            <w:pPr>
+              <w:spacing w:after="0" w:line="240" w:lineRule="auto"/>
+              <w:jc w:val="center"/>
+              <w:rPr>
+                <w:rFonts w:ascii="Calibri" w:eastAsia="Times New Roman" w:hAnsi="Calibri" w:cs="Times New Roman"/>
+                <w:sz w:val="18"/>
+                <w:lang w:val="fr-CA" w:eastAsia="fr-CA"/>
+              </w:rPr>
+            </w:pPr>
+            <w:r>
+              <w:rPr>
+                <w:rFonts w:ascii="Calibri" w:eastAsia="Times New Roman" w:hAnsi="Calibri" w:cs="Times New Roman"/>
+                <w:sz w:val="18"/>
+                <w:lang w:val="fr-CA" w:eastAsia="fr-CA"/>
+              </w:rPr>
+              <w:t>HOAX/FALSE</w:t>
+            </w:r>
+          </w:p>
+        </w:tc>
+        <w:tc>
+          <w:tcPr>
+            <w:tcW w:w="149" w:type="pct"/>
+            <w:tcBorders>
+              <w:top w:val="nil"/>
+              <w:left w:val="nil"/>
+              <w:bottom w:val="single" w:sz="4" w:space="0" w:color="auto"/>
+              <w:right w:val="single" w:sz="4" w:space="0" w:color="auto"/>
+            </w:tcBorders>
+            <w:shd w:val="clear" w:color="auto" w:fill="auto"/>
+            <w:noWrap/>
+            <w:vAlign w:val="bottom"/>
+            <w:hideMark/>
+          </w:tcPr>
+          <w:p>
+            <w:pPr>
+              <w:spacing w:after="0" w:line="240" w:lineRule="auto"/>
+              <w:jc w:val="center"/>
+              <w:rPr>
+                <w:rFonts w:ascii="Calibri" w:eastAsia="Times New Roman" w:hAnsi="Calibri" w:cs="Times New Roman"/>
+                <w:sz w:val="18"/>
+                <w:lang w:val="fr-CA" w:eastAsia="fr-CA"/>
+              </w:rPr>
+            </w:pPr>
+            <w:r>
+              <w:rPr>
+                <w:rFonts w:ascii="Calibri" w:eastAsia="Times New Roman" w:hAnsi="Calibri" w:cs="Times New Roman"/>
+                <w:sz w:val="18"/>
+                <w:lang w:val="fr-CA" w:eastAsia="fr-CA"/>
+              </w:rPr>
+              <w:t>0</w:t>
+            </w:r>
+          </w:p>
+        </w:tc>
+        <w:tc>
+          <w:tcPr>
+            <w:tcW w:w="149" w:type="pct"/>
+            <w:tcBorders>
+              <w:top w:val="nil"/>
+              <w:left w:val="nil"/>
+              <w:bottom w:val="single" w:sz="4" w:space="0" w:color="auto"/>
+              <w:right w:val="single" w:sz="4" w:space="0" w:color="auto"/>
+            </w:tcBorders>
+            <w:shd w:val="clear" w:color="auto" w:fill="auto"/>
+            <w:noWrap/>
+            <w:vAlign w:val="bottom"/>
+            <w:hideMark/>
+          </w:tcPr>
+          <w:p>
+            <w:pPr>
+              <w:spacing w:after="0" w:line="240" w:lineRule="auto"/>
+              <w:jc w:val="center"/>
+              <w:rPr>
+                <w:rFonts w:ascii="Calibri" w:eastAsia="Times New Roman" w:hAnsi="Calibri" w:cs="Times New Roman"/>
+                <w:sz w:val="18"/>
+                <w:lang w:val="fr-CA" w:eastAsia="fr-CA"/>
+              </w:rPr>
+            </w:pPr>
+            <w:r>
+              <w:rPr>
+                <w:rFonts w:ascii="Calibri" w:eastAsia="Times New Roman" w:hAnsi="Calibri" w:cs="Times New Roman"/>
+                <w:sz w:val="18"/>
+                <w:lang w:val="fr-CA" w:eastAsia="fr-CA"/>
+              </w:rPr>
+              <w:t>0</w:t>
+            </w:r>
+          </w:p>
+        </w:tc>
+        <w:tc>
+          <w:tcPr>
+            <w:tcW w:w="456" w:type="pct"/>
+            <w:tcBorders>
+              <w:top w:val="nil"/>
+              <w:left w:val="nil"/>
+              <w:bottom w:val="single" w:sz="4" w:space="0" w:color="auto"/>
+              <w:right w:val="single" w:sz="4" w:space="0" w:color="auto"/>
+            </w:tcBorders>
+            <w:shd w:val="clear" w:color="auto" w:fill="auto"/>
+            <w:noWrap/>
+            <w:vAlign w:val="bottom"/>
+            <w:hideMark/>
+          </w:tcPr>
+          <w:p>
+            <w:pPr>
+              <w:spacing w:after="0" w:line="240" w:lineRule="auto"/>
+              <w:jc w:val="center"/>
+              <w:rPr>
+                <w:rFonts w:ascii="Calibri" w:eastAsia="Times New Roman" w:hAnsi="Calibri" w:cs="Times New Roman"/>
+                <w:sz w:val="18"/>
+                <w:lang w:val="fr-CA" w:eastAsia="fr-CA"/>
+              </w:rPr>
+            </w:pPr>
+            <w:r>
+              <w:rPr>
+                <w:rFonts w:ascii="Calibri" w:eastAsia="Times New Roman" w:hAnsi="Calibri" w:cs="Times New Roman"/>
+                <w:sz w:val="18"/>
+                <w:lang w:val="fr-CA" w:eastAsia="fr-CA"/>
+              </w:rPr>
+              <w:t>Ivano-Frankivsk</w:t>
+            </w:r>
+          </w:p>
+        </w:tc>
+        <w:tc>
+          <w:tcPr>
+            <w:tcW w:w="524" w:type="pct"/>
+            <w:tcBorders>
+              <w:top w:val="nil"/>
+              <w:left w:val="nil"/>
+              <w:bottom w:val="single" w:sz="4" w:space="0" w:color="auto"/>
+              <w:right w:val="single" w:sz="4" w:space="0" w:color="auto"/>
+            </w:tcBorders>
+            <w:shd w:val="clear" w:color="auto" w:fill="auto"/>
+            <w:noWrap/>
+            <w:vAlign w:val="bottom"/>
+            <w:hideMark/>
+          </w:tcPr>
+          <w:p>
+            <w:pPr>
+              <w:spacing w:after="0" w:line="240" w:lineRule="auto"/>
+              <w:jc w:val="center"/>
+              <w:rPr>
+                <w:rFonts w:ascii="Calibri" w:eastAsia="Times New Roman" w:hAnsi="Calibri" w:cs="Times New Roman"/>
+                <w:sz w:val="18"/>
+                <w:lang w:val="fr-CA" w:eastAsia="fr-CA"/>
+              </w:rPr>
+            </w:pPr>
+            <w:r>
+              <w:rPr>
+                <w:rFonts w:ascii="Calibri" w:eastAsia="Times New Roman" w:hAnsi="Calibri" w:cs="Times New Roman"/>
+                <w:sz w:val="18"/>
+                <w:lang w:val="fr-CA" w:eastAsia="fr-CA"/>
+              </w:rPr>
+              <w:t>IVANO-FRANKIVSK</w:t>
+            </w:r>
+          </w:p>
+        </w:tc>
+        <w:tc>
+          <w:tcPr>
+            <w:tcW w:w="587" w:type="pct"/>
+            <w:tcBorders>
+              <w:top w:val="nil"/>
+              <w:left w:val="nil"/>
+              <w:bottom w:val="single" w:sz="4" w:space="0" w:color="auto"/>
+              <w:right w:val="single" w:sz="4" w:space="0" w:color="auto"/>
+            </w:tcBorders>
+            <w:shd w:val="clear" w:color="auto" w:fill="auto"/>
+            <w:noWrap/>
+            <w:vAlign w:val="bottom"/>
+            <w:hideMark/>
+          </w:tcPr>
+          <w:p>
+            <w:pPr>
+              <w:spacing w:after="0" w:line="240" w:lineRule="auto"/>
+              <w:jc w:val="center"/>
+              <w:rPr>
+                <w:rFonts w:ascii="Calibri" w:eastAsia="Times New Roman" w:hAnsi="Calibri" w:cs="Times New Roman"/>
+                <w:sz w:val="18"/>
+                <w:lang w:val="fr-CA" w:eastAsia="fr-CA"/>
+              </w:rPr>
+            </w:pPr>
+            <w:r>
+              <w:rPr>
+                <w:rFonts w:ascii="Calibri" w:eastAsia="Times New Roman" w:hAnsi="Calibri" w:cs="Times New Roman"/>
+                <w:sz w:val="18"/>
+                <w:lang w:val="fr-CA" w:eastAsia="fr-CA"/>
+              </w:rPr>
+              <w:t>UKRAINE</w:t>
+            </w:r>
+          </w:p>
+        </w:tc>
+        <w:tc>
+          <w:tcPr>
+            <w:tcW w:w="1046" w:type="pct"/>
+            <w:tcBorders>
+              <w:top w:val="nil"/>
+              <w:left w:val="nil"/>
+              <w:bottom w:val="single" w:sz="4" w:space="0" w:color="auto"/>
+              <w:right w:val="single" w:sz="4" w:space="0" w:color="auto"/>
+            </w:tcBorders>
+            <w:shd w:val="clear" w:color="auto" w:fill="auto"/>
+            <w:noWrap/>
+            <w:vAlign w:val="bottom"/>
+            <w:hideMark/>
+          </w:tcPr>
+          <w:p>
+            <w:pPr>
+              <w:spacing w:after="0" w:line="240" w:lineRule="auto"/>
+              <w:rPr>
+                <w:rFonts w:ascii="Calibri" w:eastAsia="Times New Roman" w:hAnsi="Calibri" w:cs="Times New Roman"/>
+                <w:sz w:val="18"/>
+                <w:lang w:eastAsia="fr-CA"/>
+              </w:rPr>
+            </w:pPr>
+            <w:r>
+              <w:rPr>
+                <w:rFonts w:ascii="Calibri" w:eastAsia="Times New Roman" w:hAnsi="Calibri" w:cs="Times New Roman"/>
+                <w:sz w:val="18"/>
+                <w:lang w:eastAsia="fr-CA"/>
+              </w:rPr>
+              <w:t>Call reporting IED - First Responders action - no explosive</w:t>
+            </w:r>
+          </w:p>
+        </w:tc>
+        <w:tc>
+          <w:tcPr>
+            <w:tcW w:w="147" w:type="pct"/>
+            <w:tcBorders>
+              <w:top w:val="nil"/>
+              <w:left w:val="nil"/>
+              <w:bottom w:val="single" w:sz="4" w:space="0" w:color="auto"/>
+              <w:right w:val="nil"/>
+            </w:tcBorders>
+            <w:shd w:val="clear" w:color="auto" w:fill="auto"/>
+            <w:noWrap/>
+            <w:vAlign w:val="bottom"/>
+            <w:hideMark/>
+          </w:tcPr>
+          <w:p>
+            <w:pPr>
+              <w:spacing w:after="0" w:line="240" w:lineRule="auto"/>
+              <w:jc w:val="center"/>
+              <w:rPr>
+                <w:rFonts w:ascii="Calibri" w:eastAsia="Times New Roman" w:hAnsi="Calibri" w:cs="Times New Roman"/>
+                <w:sz w:val="18"/>
+                <w:lang w:eastAsia="fr-CA"/>
+              </w:rPr>
+            </w:pPr>
+            <w:r>
+              <w:rPr>
+                <w:rFonts w:ascii="Calibri" w:eastAsia="Times New Roman" w:hAnsi="Calibri" w:cs="Times New Roman"/>
+                <w:sz w:val="18"/>
+                <w:lang w:eastAsia="fr-CA"/>
+              </w:rPr>
+              <w:t> </w:t>
+            </w:r>
+          </w:p>
+        </w:tc>
+        <w:tc>
+          <w:tcPr>
+            <w:tcW w:w="1084" w:type="pct"/>
+            <w:tcBorders>
+              <w:top w:val="nil"/>
+              <w:left w:val="single" w:sz="4" w:space="0" w:color="auto"/>
+              <w:bottom w:val="single" w:sz="4" w:space="0" w:color="auto"/>
+              <w:right w:val="single" w:sz="8" w:space="0" w:color="auto"/>
+            </w:tcBorders>
+            <w:shd w:val="clear" w:color="auto" w:fill="auto"/>
+            <w:noWrap/>
+            <w:vAlign w:val="bottom"/>
+            <w:hideMark/>
+          </w:tcPr>
+          <w:p>
+            <w:pPr>
+              <w:spacing w:after="0" w:line="240" w:lineRule="auto"/>
+              <w:rPr>
+                <w:rFonts w:ascii="Calibri" w:eastAsia="Times New Roman" w:hAnsi="Calibri" w:cs="Times New Roman"/>
+                <w:sz w:val="18"/>
+                <w:lang w:val="fr-CA" w:eastAsia="fr-CA"/>
+              </w:rPr>
+            </w:pPr>
+            <w:r>
+              <w:rPr>
+                <w:rFonts w:ascii="Calibri" w:eastAsia="Times New Roman" w:hAnsi="Calibri" w:cs="Times New Roman"/>
+                <w:sz w:val="18"/>
+                <w:lang w:val="fr-CA" w:eastAsia="fr-CA"/>
+              </w:rPr>
+              <w:t>Central Metro/bus station</w:t>
+            </w:r>
+          </w:p>
+        </w:tc>
+      </w:tr>
+      <w:tr>
+        <w:trPr>
+          <w:trHeight w:val="300"/>
+        </w:trPr>
+        <w:tc>
+          <w:tcPr>
+            <w:tcW w:w="378" w:type="pct"/>
+            <w:tcBorders>
+              <w:top w:val="nil"/>
+              <w:left w:val="single" w:sz="8" w:space="0" w:color="auto"/>
+              <w:bottom w:val="single" w:sz="4" w:space="0" w:color="auto"/>
+              <w:right w:val="single" w:sz="4" w:space="0" w:color="auto"/>
+            </w:tcBorders>
+            <w:shd w:val="clear" w:color="auto" w:fill="auto"/>
+            <w:noWrap/>
+            <w:vAlign w:val="bottom"/>
+            <w:hideMark/>
+          </w:tcPr>
+          <w:p>
+            <w:pPr>
+              <w:spacing w:after="0" w:line="240" w:lineRule="auto"/>
+              <w:jc w:val="center"/>
+              <w:rPr>
+                <w:rFonts w:ascii="Calibri" w:eastAsia="Times New Roman" w:hAnsi="Calibri" w:cs="Times New Roman"/>
+                <w:sz w:val="18"/>
+                <w:lang w:val="fr-CA" w:eastAsia="fr-CA"/>
+              </w:rPr>
+            </w:pPr>
+            <w:r>
+              <w:rPr>
+                <w:rFonts w:ascii="Calibri" w:eastAsia="Times New Roman" w:hAnsi="Calibri" w:cs="Times New Roman"/>
+                <w:sz w:val="18"/>
+                <w:lang w:val="fr-CA" w:eastAsia="fr-CA"/>
+              </w:rPr>
+              <w:t>2015 DEC 02</w:t>
+            </w:r>
+          </w:p>
+        </w:tc>
+        <w:tc>
+          <w:tcPr>
+            <w:tcW w:w="479" w:type="pct"/>
+            <w:tcBorders>
+              <w:top w:val="nil"/>
+              <w:left w:val="nil"/>
+              <w:bottom w:val="single" w:sz="4" w:space="0" w:color="auto"/>
+              <w:right w:val="single" w:sz="4" w:space="0" w:color="auto"/>
+            </w:tcBorders>
+            <w:shd w:val="clear" w:color="auto" w:fill="auto"/>
+            <w:noWrap/>
+            <w:vAlign w:val="bottom"/>
+            <w:hideMark/>
+          </w:tcPr>
+          <w:p>
+            <w:pPr>
+              <w:spacing w:after="0" w:line="240" w:lineRule="auto"/>
+              <w:jc w:val="center"/>
+              <w:rPr>
+                <w:rFonts w:ascii="Calibri" w:eastAsia="Times New Roman" w:hAnsi="Calibri" w:cs="Times New Roman"/>
+                <w:sz w:val="18"/>
+                <w:lang w:val="fr-CA" w:eastAsia="fr-CA"/>
+              </w:rPr>
+            </w:pPr>
+            <w:r>
+              <w:rPr>
+                <w:rFonts w:ascii="Calibri" w:eastAsia="Times New Roman" w:hAnsi="Calibri" w:cs="Times New Roman"/>
+                <w:sz w:val="18"/>
+                <w:lang w:val="fr-CA" w:eastAsia="fr-CA"/>
+              </w:rPr>
+              <w:t>CACHE/FOUND</w:t>
+            </w:r>
+          </w:p>
+        </w:tc>
+        <w:tc>
+          <w:tcPr>
+            <w:tcW w:w="149" w:type="pct"/>
+            <w:tcBorders>
+              <w:top w:val="nil"/>
+              <w:left w:val="nil"/>
+              <w:bottom w:val="single" w:sz="4" w:space="0" w:color="auto"/>
+              <w:right w:val="single" w:sz="4" w:space="0" w:color="auto"/>
+            </w:tcBorders>
+            <w:shd w:val="clear" w:color="auto" w:fill="auto"/>
+            <w:noWrap/>
+            <w:vAlign w:val="bottom"/>
+            <w:hideMark/>
+          </w:tcPr>
+          <w:p>
+            <w:pPr>
+              <w:spacing w:after="0" w:line="240" w:lineRule="auto"/>
+              <w:jc w:val="center"/>
+              <w:rPr>
+                <w:rFonts w:ascii="Calibri" w:eastAsia="Times New Roman" w:hAnsi="Calibri" w:cs="Times New Roman"/>
+                <w:sz w:val="18"/>
+                <w:lang w:val="fr-CA" w:eastAsia="fr-CA"/>
+              </w:rPr>
+            </w:pPr>
+            <w:r>
+              <w:rPr>
+                <w:rFonts w:ascii="Calibri" w:eastAsia="Times New Roman" w:hAnsi="Calibri" w:cs="Times New Roman"/>
+                <w:sz w:val="18"/>
+                <w:lang w:val="fr-CA" w:eastAsia="fr-CA"/>
+              </w:rPr>
+              <w:t>0</w:t>
+            </w:r>
+          </w:p>
+        </w:tc>
+        <w:tc>
+          <w:tcPr>
+            <w:tcW w:w="149" w:type="pct"/>
+            <w:tcBorders>
+              <w:top w:val="nil"/>
+              <w:left w:val="nil"/>
+              <w:bottom w:val="single" w:sz="4" w:space="0" w:color="auto"/>
+              <w:right w:val="single" w:sz="4" w:space="0" w:color="auto"/>
+            </w:tcBorders>
+            <w:shd w:val="clear" w:color="auto" w:fill="auto"/>
+            <w:noWrap/>
+            <w:vAlign w:val="bottom"/>
+            <w:hideMark/>
+          </w:tcPr>
+          <w:p>
+            <w:pPr>
+              <w:spacing w:after="0" w:line="240" w:lineRule="auto"/>
+              <w:jc w:val="center"/>
+              <w:rPr>
+                <w:rFonts w:ascii="Calibri" w:eastAsia="Times New Roman" w:hAnsi="Calibri" w:cs="Times New Roman"/>
+                <w:sz w:val="18"/>
+                <w:lang w:val="fr-CA" w:eastAsia="fr-CA"/>
+              </w:rPr>
+            </w:pPr>
+            <w:r>
+              <w:rPr>
+                <w:rFonts w:ascii="Calibri" w:eastAsia="Times New Roman" w:hAnsi="Calibri" w:cs="Times New Roman"/>
+                <w:sz w:val="18"/>
+                <w:lang w:val="fr-CA" w:eastAsia="fr-CA"/>
+              </w:rPr>
+              <w:t>0</w:t>
+            </w:r>
+          </w:p>
+        </w:tc>
+        <w:tc>
+          <w:tcPr>
+            <w:tcW w:w="456" w:type="pct"/>
+            <w:tcBorders>
+              <w:top w:val="nil"/>
+              <w:left w:val="nil"/>
+              <w:bottom w:val="single" w:sz="4" w:space="0" w:color="auto"/>
+              <w:right w:val="single" w:sz="4" w:space="0" w:color="auto"/>
+            </w:tcBorders>
+            <w:shd w:val="clear" w:color="auto" w:fill="auto"/>
+            <w:noWrap/>
+            <w:vAlign w:val="bottom"/>
+            <w:hideMark/>
+          </w:tcPr>
+          <w:p>
+            <w:pPr>
+              <w:spacing w:after="0" w:line="240" w:lineRule="auto"/>
+              <w:jc w:val="center"/>
+              <w:rPr>
+                <w:rFonts w:ascii="Calibri" w:eastAsia="Times New Roman" w:hAnsi="Calibri" w:cs="Times New Roman"/>
+                <w:sz w:val="18"/>
+                <w:lang w:val="fr-CA" w:eastAsia="fr-CA"/>
+              </w:rPr>
+            </w:pPr>
+            <w:proofErr w:type="spellStart"/>
+            <w:r>
+              <w:rPr>
+                <w:rFonts w:ascii="Calibri" w:eastAsia="Times New Roman" w:hAnsi="Calibri" w:cs="Times New Roman"/>
+                <w:sz w:val="18"/>
+                <w:lang w:val="fr-CA" w:eastAsia="fr-CA"/>
+              </w:rPr>
+              <w:t>Krasnoarmiisk</w:t>
+            </w:r>
+            <w:proofErr w:type="spellEnd"/>
+          </w:p>
+        </w:tc>
+        <w:tc>
+          <w:tcPr>
+            <w:tcW w:w="524" w:type="pct"/>
+            <w:tcBorders>
+              <w:top w:val="nil"/>
+              <w:left w:val="nil"/>
+              <w:bottom w:val="single" w:sz="4" w:space="0" w:color="auto"/>
+              <w:right w:val="single" w:sz="4" w:space="0" w:color="auto"/>
+            </w:tcBorders>
+            <w:shd w:val="clear" w:color="auto" w:fill="auto"/>
+            <w:noWrap/>
+            <w:vAlign w:val="bottom"/>
+            <w:hideMark/>
+          </w:tcPr>
+          <w:p>
+            <w:pPr>
+              <w:spacing w:after="0" w:line="240" w:lineRule="auto"/>
+              <w:jc w:val="center"/>
+              <w:rPr>
+                <w:rFonts w:ascii="Calibri" w:eastAsia="Times New Roman" w:hAnsi="Calibri" w:cs="Times New Roman"/>
+                <w:sz w:val="18"/>
+                <w:lang w:val="fr-CA" w:eastAsia="fr-CA"/>
+              </w:rPr>
+            </w:pPr>
+            <w:r>
+              <w:rPr>
+                <w:rFonts w:ascii="Calibri" w:eastAsia="Times New Roman" w:hAnsi="Calibri" w:cs="Times New Roman"/>
+                <w:sz w:val="18"/>
+                <w:lang w:val="fr-CA" w:eastAsia="fr-CA"/>
+              </w:rPr>
+              <w:t>DONETSK</w:t>
+            </w:r>
+          </w:p>
+        </w:tc>
+        <w:tc>
+          <w:tcPr>
+            <w:tcW w:w="587" w:type="pct"/>
+            <w:tcBorders>
+              <w:top w:val="nil"/>
+              <w:left w:val="nil"/>
+              <w:bottom w:val="single" w:sz="4" w:space="0" w:color="auto"/>
+              <w:right w:val="single" w:sz="4" w:space="0" w:color="auto"/>
+            </w:tcBorders>
+            <w:shd w:val="clear" w:color="auto" w:fill="auto"/>
+            <w:noWrap/>
+            <w:vAlign w:val="bottom"/>
+            <w:hideMark/>
+          </w:tcPr>
+          <w:p>
+            <w:pPr>
+              <w:spacing w:after="0" w:line="240" w:lineRule="auto"/>
+              <w:jc w:val="center"/>
+              <w:rPr>
+                <w:rFonts w:ascii="Calibri" w:eastAsia="Times New Roman" w:hAnsi="Calibri" w:cs="Times New Roman"/>
+                <w:sz w:val="18"/>
+                <w:lang w:val="fr-CA" w:eastAsia="fr-CA"/>
+              </w:rPr>
+            </w:pPr>
+            <w:r>
+              <w:rPr>
+                <w:rFonts w:ascii="Calibri" w:eastAsia="Times New Roman" w:hAnsi="Calibri" w:cs="Times New Roman"/>
+                <w:sz w:val="18"/>
+                <w:lang w:val="fr-CA" w:eastAsia="fr-CA"/>
+              </w:rPr>
+              <w:t>UKRAINE</w:t>
+            </w:r>
+          </w:p>
+        </w:tc>
+        <w:tc>
+          <w:tcPr>
+            <w:tcW w:w="1046" w:type="pct"/>
+            <w:tcBorders>
+              <w:top w:val="nil"/>
+              <w:left w:val="nil"/>
+              <w:bottom w:val="single" w:sz="4" w:space="0" w:color="auto"/>
+              <w:right w:val="single" w:sz="4" w:space="0" w:color="auto"/>
+            </w:tcBorders>
+            <w:shd w:val="clear" w:color="auto" w:fill="auto"/>
+            <w:noWrap/>
+            <w:vAlign w:val="bottom"/>
+            <w:hideMark/>
+          </w:tcPr>
+          <w:p>
+            <w:pPr>
+              <w:spacing w:after="0" w:line="240" w:lineRule="auto"/>
+              <w:rPr>
+                <w:rFonts w:ascii="Calibri" w:eastAsia="Times New Roman" w:hAnsi="Calibri" w:cs="Times New Roman"/>
+                <w:sz w:val="18"/>
+                <w:lang w:eastAsia="fr-CA"/>
+              </w:rPr>
+            </w:pPr>
+            <w:r>
+              <w:rPr>
+                <w:rFonts w:ascii="Calibri" w:eastAsia="Times New Roman" w:hAnsi="Calibri" w:cs="Times New Roman"/>
+                <w:sz w:val="18"/>
+                <w:lang w:eastAsia="fr-CA"/>
+              </w:rPr>
+              <w:t>An IED was found and disposed by EOD</w:t>
+            </w:r>
+          </w:p>
+        </w:tc>
+        <w:tc>
+          <w:tcPr>
+            <w:tcW w:w="147" w:type="pct"/>
+            <w:tcBorders>
+              <w:top w:val="nil"/>
+              <w:left w:val="nil"/>
+              <w:bottom w:val="single" w:sz="4" w:space="0" w:color="auto"/>
+              <w:right w:val="nil"/>
+            </w:tcBorders>
+            <w:shd w:val="clear" w:color="auto" w:fill="auto"/>
+            <w:noWrap/>
+            <w:vAlign w:val="bottom"/>
+            <w:hideMark/>
+          </w:tcPr>
+          <w:p>
+            <w:pPr>
+              <w:spacing w:after="0" w:line="240" w:lineRule="auto"/>
+              <w:jc w:val="center"/>
+              <w:rPr>
+                <w:rFonts w:ascii="Calibri" w:eastAsia="Times New Roman" w:hAnsi="Calibri" w:cs="Times New Roman"/>
+                <w:sz w:val="18"/>
+                <w:lang w:eastAsia="fr-CA"/>
+              </w:rPr>
+            </w:pPr>
+            <w:r>
+              <w:rPr>
+                <w:rFonts w:ascii="Calibri" w:eastAsia="Times New Roman" w:hAnsi="Calibri" w:cs="Times New Roman"/>
+                <w:sz w:val="18"/>
+                <w:lang w:eastAsia="fr-CA"/>
+              </w:rPr>
+              <w:t> </w:t>
+            </w:r>
+          </w:p>
+        </w:tc>
+        <w:tc>
+          <w:tcPr>
+            <w:tcW w:w="1084" w:type="pct"/>
+            <w:tcBorders>
+              <w:top w:val="nil"/>
+              <w:left w:val="single" w:sz="4" w:space="0" w:color="auto"/>
+              <w:bottom w:val="single" w:sz="4" w:space="0" w:color="auto"/>
+              <w:right w:val="single" w:sz="8" w:space="0" w:color="auto"/>
+            </w:tcBorders>
+            <w:shd w:val="clear" w:color="auto" w:fill="auto"/>
+            <w:noWrap/>
+            <w:vAlign w:val="bottom"/>
+            <w:hideMark/>
+          </w:tcPr>
+          <w:p>
+            <w:pPr>
+              <w:spacing w:after="0" w:line="240" w:lineRule="auto"/>
+              <w:rPr>
+                <w:rFonts w:ascii="Calibri" w:eastAsia="Times New Roman" w:hAnsi="Calibri" w:cs="Times New Roman"/>
+                <w:sz w:val="18"/>
+                <w:lang w:eastAsia="fr-CA"/>
+              </w:rPr>
+            </w:pPr>
+            <w:r>
+              <w:rPr>
+                <w:rFonts w:ascii="Calibri" w:eastAsia="Times New Roman" w:hAnsi="Calibri" w:cs="Times New Roman"/>
+                <w:sz w:val="18"/>
+                <w:lang w:eastAsia="fr-CA"/>
+              </w:rPr>
+              <w:t> </w:t>
+            </w:r>
+          </w:p>
+        </w:tc>
+      </w:tr>
+      <w:tr>
+        <w:trPr>
+          <w:trHeight w:val="300"/>
+        </w:trPr>
+        <w:tc>
+          <w:tcPr>
+            <w:tcW w:w="378" w:type="pct"/>
+            <w:tcBorders>
+              <w:top w:val="nil"/>
+              <w:left w:val="single" w:sz="8" w:space="0" w:color="auto"/>
+              <w:bottom w:val="single" w:sz="4" w:space="0" w:color="auto"/>
+              <w:right w:val="single" w:sz="4" w:space="0" w:color="auto"/>
+            </w:tcBorders>
+            <w:shd w:val="clear" w:color="auto" w:fill="auto"/>
+            <w:noWrap/>
+            <w:vAlign w:val="bottom"/>
+            <w:hideMark/>
+          </w:tcPr>
+          <w:p>
+            <w:pPr>
+              <w:spacing w:after="0" w:line="240" w:lineRule="auto"/>
+              <w:jc w:val="center"/>
+              <w:rPr>
+                <w:rFonts w:ascii="Calibri" w:eastAsia="Times New Roman" w:hAnsi="Calibri" w:cs="Times New Roman"/>
+                <w:sz w:val="18"/>
+                <w:lang w:val="fr-CA" w:eastAsia="fr-CA"/>
+              </w:rPr>
+            </w:pPr>
+            <w:r>
+              <w:rPr>
+                <w:rFonts w:ascii="Calibri" w:eastAsia="Times New Roman" w:hAnsi="Calibri" w:cs="Times New Roman"/>
+                <w:sz w:val="18"/>
+                <w:lang w:val="fr-CA" w:eastAsia="fr-CA"/>
+              </w:rPr>
+              <w:t>2015 DEC 02</w:t>
+            </w:r>
+          </w:p>
+        </w:tc>
+        <w:tc>
+          <w:tcPr>
+            <w:tcW w:w="479" w:type="pct"/>
+            <w:tcBorders>
+              <w:top w:val="nil"/>
+              <w:left w:val="nil"/>
+              <w:bottom w:val="single" w:sz="4" w:space="0" w:color="auto"/>
+              <w:right w:val="single" w:sz="4" w:space="0" w:color="auto"/>
+            </w:tcBorders>
+            <w:shd w:val="clear" w:color="auto" w:fill="auto"/>
+            <w:noWrap/>
+            <w:vAlign w:val="bottom"/>
+            <w:hideMark/>
+          </w:tcPr>
+          <w:p>
+            <w:pPr>
+              <w:spacing w:after="0" w:line="240" w:lineRule="auto"/>
+              <w:jc w:val="center"/>
+              <w:rPr>
+                <w:rFonts w:ascii="Calibri" w:eastAsia="Times New Roman" w:hAnsi="Calibri" w:cs="Times New Roman"/>
+                <w:sz w:val="18"/>
+                <w:lang w:val="fr-CA" w:eastAsia="fr-CA"/>
+              </w:rPr>
+            </w:pPr>
+            <w:r>
+              <w:rPr>
+                <w:rFonts w:ascii="Calibri" w:eastAsia="Times New Roman" w:hAnsi="Calibri" w:cs="Times New Roman"/>
+                <w:sz w:val="18"/>
+                <w:lang w:val="fr-CA" w:eastAsia="fr-CA"/>
+              </w:rPr>
+              <w:t>CACHE/FOUND</w:t>
+            </w:r>
+          </w:p>
+        </w:tc>
+        <w:tc>
+          <w:tcPr>
+            <w:tcW w:w="149" w:type="pct"/>
+            <w:tcBorders>
+              <w:top w:val="nil"/>
+              <w:left w:val="nil"/>
+              <w:bottom w:val="single" w:sz="4" w:space="0" w:color="auto"/>
+              <w:right w:val="single" w:sz="4" w:space="0" w:color="auto"/>
+            </w:tcBorders>
+            <w:shd w:val="clear" w:color="auto" w:fill="auto"/>
+            <w:noWrap/>
+            <w:vAlign w:val="bottom"/>
+            <w:hideMark/>
+          </w:tcPr>
+          <w:p>
+            <w:pPr>
+              <w:spacing w:after="0" w:line="240" w:lineRule="auto"/>
+              <w:jc w:val="center"/>
+              <w:rPr>
+                <w:rFonts w:ascii="Calibri" w:eastAsia="Times New Roman" w:hAnsi="Calibri" w:cs="Times New Roman"/>
+                <w:sz w:val="18"/>
+                <w:lang w:val="fr-CA" w:eastAsia="fr-CA"/>
+              </w:rPr>
+            </w:pPr>
+            <w:r>
+              <w:rPr>
+                <w:rFonts w:ascii="Calibri" w:eastAsia="Times New Roman" w:hAnsi="Calibri" w:cs="Times New Roman"/>
+                <w:sz w:val="18"/>
+                <w:lang w:val="fr-CA" w:eastAsia="fr-CA"/>
+              </w:rPr>
+              <w:t>0</w:t>
+            </w:r>
+          </w:p>
+        </w:tc>
+        <w:tc>
+          <w:tcPr>
+            <w:tcW w:w="149" w:type="pct"/>
+            <w:tcBorders>
+              <w:top w:val="nil"/>
+              <w:left w:val="nil"/>
+              <w:bottom w:val="single" w:sz="4" w:space="0" w:color="auto"/>
+              <w:right w:val="single" w:sz="4" w:space="0" w:color="auto"/>
+            </w:tcBorders>
+            <w:shd w:val="clear" w:color="auto" w:fill="auto"/>
+            <w:noWrap/>
+            <w:vAlign w:val="bottom"/>
+            <w:hideMark/>
+          </w:tcPr>
+          <w:p>
+            <w:pPr>
+              <w:spacing w:after="0" w:line="240" w:lineRule="auto"/>
+              <w:jc w:val="center"/>
+              <w:rPr>
+                <w:rFonts w:ascii="Calibri" w:eastAsia="Times New Roman" w:hAnsi="Calibri" w:cs="Times New Roman"/>
+                <w:sz w:val="18"/>
+                <w:lang w:val="fr-CA" w:eastAsia="fr-CA"/>
+              </w:rPr>
+            </w:pPr>
+            <w:r>
+              <w:rPr>
+                <w:rFonts w:ascii="Calibri" w:eastAsia="Times New Roman" w:hAnsi="Calibri" w:cs="Times New Roman"/>
+                <w:sz w:val="18"/>
+                <w:lang w:val="fr-CA" w:eastAsia="fr-CA"/>
+              </w:rPr>
+              <w:t>0</w:t>
+            </w:r>
+          </w:p>
+        </w:tc>
+        <w:tc>
+          <w:tcPr>
+            <w:tcW w:w="456" w:type="pct"/>
+            <w:tcBorders>
+              <w:top w:val="nil"/>
+              <w:left w:val="nil"/>
+              <w:bottom w:val="single" w:sz="4" w:space="0" w:color="auto"/>
+              <w:right w:val="single" w:sz="4" w:space="0" w:color="auto"/>
+            </w:tcBorders>
+            <w:shd w:val="clear" w:color="auto" w:fill="auto"/>
+            <w:noWrap/>
+            <w:vAlign w:val="bottom"/>
+            <w:hideMark/>
+          </w:tcPr>
+          <w:p>
+            <w:pPr>
+              <w:spacing w:after="0" w:line="240" w:lineRule="auto"/>
+              <w:jc w:val="center"/>
+              <w:rPr>
+                <w:rFonts w:ascii="Calibri" w:eastAsia="Times New Roman" w:hAnsi="Calibri" w:cs="Times New Roman"/>
+                <w:sz w:val="18"/>
+                <w:lang w:val="fr-CA" w:eastAsia="fr-CA"/>
+              </w:rPr>
+            </w:pPr>
+            <w:proofErr w:type="spellStart"/>
+            <w:r>
+              <w:rPr>
+                <w:rFonts w:ascii="Calibri" w:eastAsia="Times New Roman" w:hAnsi="Calibri" w:cs="Times New Roman"/>
+                <w:sz w:val="18"/>
+                <w:lang w:val="fr-CA" w:eastAsia="fr-CA"/>
+              </w:rPr>
+              <w:t>Avdeevka</w:t>
+            </w:r>
+            <w:proofErr w:type="spellEnd"/>
+          </w:p>
+        </w:tc>
+        <w:tc>
+          <w:tcPr>
+            <w:tcW w:w="524" w:type="pct"/>
+            <w:tcBorders>
+              <w:top w:val="nil"/>
+              <w:left w:val="nil"/>
+              <w:bottom w:val="single" w:sz="4" w:space="0" w:color="auto"/>
+              <w:right w:val="single" w:sz="4" w:space="0" w:color="auto"/>
+            </w:tcBorders>
+            <w:shd w:val="clear" w:color="auto" w:fill="auto"/>
+            <w:noWrap/>
+            <w:vAlign w:val="bottom"/>
+            <w:hideMark/>
+          </w:tcPr>
+          <w:p>
+            <w:pPr>
+              <w:spacing w:after="0" w:line="240" w:lineRule="auto"/>
+              <w:jc w:val="center"/>
+              <w:rPr>
+                <w:rFonts w:ascii="Calibri" w:eastAsia="Times New Roman" w:hAnsi="Calibri" w:cs="Times New Roman"/>
+                <w:sz w:val="18"/>
+                <w:lang w:val="fr-CA" w:eastAsia="fr-CA"/>
+              </w:rPr>
+            </w:pPr>
+            <w:r>
+              <w:rPr>
+                <w:rFonts w:ascii="Calibri" w:eastAsia="Times New Roman" w:hAnsi="Calibri" w:cs="Times New Roman"/>
+                <w:sz w:val="18"/>
+                <w:lang w:val="fr-CA" w:eastAsia="fr-CA"/>
+              </w:rPr>
+              <w:t>DONETSK</w:t>
+            </w:r>
+          </w:p>
+        </w:tc>
+        <w:tc>
+          <w:tcPr>
+            <w:tcW w:w="587" w:type="pct"/>
+            <w:tcBorders>
+              <w:top w:val="nil"/>
+              <w:left w:val="nil"/>
+              <w:bottom w:val="single" w:sz="4" w:space="0" w:color="auto"/>
+              <w:right w:val="single" w:sz="4" w:space="0" w:color="auto"/>
+            </w:tcBorders>
+            <w:shd w:val="clear" w:color="auto" w:fill="auto"/>
+            <w:noWrap/>
+            <w:vAlign w:val="bottom"/>
+            <w:hideMark/>
+          </w:tcPr>
+          <w:p>
+            <w:pPr>
+              <w:spacing w:after="0" w:line="240" w:lineRule="auto"/>
+              <w:jc w:val="center"/>
+              <w:rPr>
+                <w:rFonts w:ascii="Calibri" w:eastAsia="Times New Roman" w:hAnsi="Calibri" w:cs="Times New Roman"/>
+                <w:sz w:val="18"/>
+                <w:lang w:val="fr-CA" w:eastAsia="fr-CA"/>
+              </w:rPr>
+            </w:pPr>
+            <w:r>
+              <w:rPr>
+                <w:rFonts w:ascii="Calibri" w:eastAsia="Times New Roman" w:hAnsi="Calibri" w:cs="Times New Roman"/>
+                <w:sz w:val="18"/>
+                <w:lang w:val="fr-CA" w:eastAsia="fr-CA"/>
+              </w:rPr>
+              <w:t>UKRAINE</w:t>
+            </w:r>
+          </w:p>
+        </w:tc>
+        <w:tc>
+          <w:tcPr>
+            <w:tcW w:w="1046" w:type="pct"/>
+            <w:tcBorders>
+              <w:top w:val="nil"/>
+              <w:left w:val="nil"/>
+              <w:bottom w:val="single" w:sz="4" w:space="0" w:color="auto"/>
+              <w:right w:val="single" w:sz="4" w:space="0" w:color="auto"/>
+            </w:tcBorders>
+            <w:shd w:val="clear" w:color="auto" w:fill="auto"/>
+            <w:noWrap/>
+            <w:vAlign w:val="bottom"/>
+            <w:hideMark/>
+          </w:tcPr>
+          <w:p>
+            <w:pPr>
+              <w:spacing w:after="0" w:line="240" w:lineRule="auto"/>
+              <w:rPr>
+                <w:rFonts w:ascii="Calibri" w:eastAsia="Times New Roman" w:hAnsi="Calibri" w:cs="Times New Roman"/>
+                <w:sz w:val="18"/>
+                <w:lang w:eastAsia="fr-CA"/>
+              </w:rPr>
+            </w:pPr>
+            <w:r>
+              <w:rPr>
+                <w:rFonts w:ascii="Calibri" w:eastAsia="Times New Roman" w:hAnsi="Calibri" w:cs="Times New Roman"/>
+                <w:sz w:val="18"/>
+                <w:lang w:eastAsia="fr-CA"/>
+              </w:rPr>
+              <w:t>A cache with 3 IEDs with TNT was found and cleared</w:t>
+            </w:r>
+          </w:p>
+        </w:tc>
+        <w:tc>
+          <w:tcPr>
+            <w:tcW w:w="147" w:type="pct"/>
+            <w:tcBorders>
+              <w:top w:val="nil"/>
+              <w:left w:val="nil"/>
+              <w:bottom w:val="single" w:sz="4" w:space="0" w:color="auto"/>
+              <w:right w:val="nil"/>
+            </w:tcBorders>
+            <w:shd w:val="clear" w:color="auto" w:fill="auto"/>
+            <w:noWrap/>
+            <w:vAlign w:val="bottom"/>
+            <w:hideMark/>
+          </w:tcPr>
+          <w:p>
+            <w:pPr>
+              <w:spacing w:after="0" w:line="240" w:lineRule="auto"/>
+              <w:jc w:val="center"/>
+              <w:rPr>
+                <w:rFonts w:ascii="Calibri" w:eastAsia="Times New Roman" w:hAnsi="Calibri" w:cs="Times New Roman"/>
+                <w:sz w:val="18"/>
+                <w:lang w:eastAsia="fr-CA"/>
+              </w:rPr>
+            </w:pPr>
+            <w:r>
+              <w:rPr>
+                <w:rFonts w:ascii="Calibri" w:eastAsia="Times New Roman" w:hAnsi="Calibri" w:cs="Times New Roman"/>
+                <w:sz w:val="18"/>
+                <w:lang w:eastAsia="fr-CA"/>
+              </w:rPr>
+              <w:t> </w:t>
+            </w:r>
+          </w:p>
+        </w:tc>
+        <w:tc>
+          <w:tcPr>
+            <w:tcW w:w="1084" w:type="pct"/>
+            <w:tcBorders>
+              <w:top w:val="nil"/>
+              <w:left w:val="single" w:sz="4" w:space="0" w:color="auto"/>
+              <w:bottom w:val="single" w:sz="4" w:space="0" w:color="auto"/>
+              <w:right w:val="single" w:sz="8" w:space="0" w:color="auto"/>
+            </w:tcBorders>
+            <w:shd w:val="clear" w:color="auto" w:fill="auto"/>
+            <w:noWrap/>
+            <w:vAlign w:val="bottom"/>
+            <w:hideMark/>
+          </w:tcPr>
+          <w:p>
+            <w:pPr>
+              <w:spacing w:after="0" w:line="240" w:lineRule="auto"/>
+              <w:rPr>
+                <w:rFonts w:ascii="Calibri" w:eastAsia="Times New Roman" w:hAnsi="Calibri" w:cs="Times New Roman"/>
+                <w:sz w:val="18"/>
+                <w:lang w:val="fr-CA" w:eastAsia="fr-CA"/>
+              </w:rPr>
+            </w:pPr>
+            <w:r>
+              <w:rPr>
+                <w:rFonts w:ascii="Calibri" w:eastAsia="Times New Roman" w:hAnsi="Calibri" w:cs="Times New Roman"/>
+                <w:sz w:val="18"/>
+                <w:lang w:val="fr-CA" w:eastAsia="fr-CA"/>
+              </w:rPr>
+              <w:t xml:space="preserve">Inside an </w:t>
+            </w:r>
+            <w:proofErr w:type="spellStart"/>
+            <w:r>
+              <w:rPr>
+                <w:rFonts w:ascii="Calibri" w:eastAsia="Times New Roman" w:hAnsi="Calibri" w:cs="Times New Roman"/>
+                <w:sz w:val="18"/>
+                <w:lang w:val="fr-CA" w:eastAsia="fr-CA"/>
+              </w:rPr>
+              <w:t>abandoned</w:t>
+            </w:r>
+            <w:proofErr w:type="spellEnd"/>
+            <w:r>
+              <w:rPr>
+                <w:rFonts w:ascii="Calibri" w:eastAsia="Times New Roman" w:hAnsi="Calibri" w:cs="Times New Roman"/>
+                <w:sz w:val="18"/>
+                <w:lang w:val="fr-CA" w:eastAsia="fr-CA"/>
+              </w:rPr>
+              <w:t xml:space="preserve"> house</w:t>
+            </w:r>
+          </w:p>
+        </w:tc>
+      </w:tr>
+      <w:tr>
+        <w:trPr>
+          <w:trHeight w:val="300"/>
+        </w:trPr>
+        <w:tc>
+          <w:tcPr>
+            <w:tcW w:w="378" w:type="pct"/>
+            <w:tcBorders>
+              <w:top w:val="nil"/>
+              <w:left w:val="single" w:sz="8" w:space="0" w:color="auto"/>
+              <w:bottom w:val="single" w:sz="4" w:space="0" w:color="auto"/>
+              <w:right w:val="single" w:sz="4" w:space="0" w:color="auto"/>
+            </w:tcBorders>
+            <w:shd w:val="clear" w:color="auto" w:fill="auto"/>
+            <w:noWrap/>
+            <w:vAlign w:val="bottom"/>
+            <w:hideMark/>
+          </w:tcPr>
+          <w:p>
+            <w:pPr>
+              <w:spacing w:after="0" w:line="240" w:lineRule="auto"/>
+              <w:jc w:val="center"/>
+              <w:rPr>
+                <w:rFonts w:ascii="Calibri" w:eastAsia="Times New Roman" w:hAnsi="Calibri" w:cs="Times New Roman"/>
+                <w:sz w:val="18"/>
+                <w:lang w:val="fr-CA" w:eastAsia="fr-CA"/>
+              </w:rPr>
+            </w:pPr>
+            <w:r>
+              <w:rPr>
+                <w:rFonts w:ascii="Calibri" w:eastAsia="Times New Roman" w:hAnsi="Calibri" w:cs="Times New Roman"/>
+                <w:sz w:val="18"/>
+                <w:lang w:val="fr-CA" w:eastAsia="fr-CA"/>
+              </w:rPr>
+              <w:t>2015 DEC 02</w:t>
+            </w:r>
+          </w:p>
+        </w:tc>
+        <w:tc>
+          <w:tcPr>
+            <w:tcW w:w="479" w:type="pct"/>
+            <w:tcBorders>
+              <w:top w:val="nil"/>
+              <w:left w:val="nil"/>
+              <w:bottom w:val="single" w:sz="4" w:space="0" w:color="auto"/>
+              <w:right w:val="single" w:sz="4" w:space="0" w:color="auto"/>
+            </w:tcBorders>
+            <w:shd w:val="clear" w:color="auto" w:fill="auto"/>
+            <w:noWrap/>
+            <w:vAlign w:val="bottom"/>
+            <w:hideMark/>
+          </w:tcPr>
+          <w:p>
+            <w:pPr>
+              <w:spacing w:after="0" w:line="240" w:lineRule="auto"/>
+              <w:jc w:val="center"/>
+              <w:rPr>
+                <w:rFonts w:ascii="Calibri" w:eastAsia="Times New Roman" w:hAnsi="Calibri" w:cs="Times New Roman"/>
+                <w:sz w:val="18"/>
+                <w:lang w:val="fr-CA" w:eastAsia="fr-CA"/>
+              </w:rPr>
+            </w:pPr>
+            <w:r>
+              <w:rPr>
+                <w:rFonts w:ascii="Calibri" w:eastAsia="Times New Roman" w:hAnsi="Calibri" w:cs="Times New Roman"/>
+                <w:sz w:val="18"/>
+                <w:lang w:val="fr-CA" w:eastAsia="fr-CA"/>
+              </w:rPr>
+              <w:t>UNKNOWN</w:t>
+            </w:r>
+          </w:p>
+        </w:tc>
+        <w:tc>
+          <w:tcPr>
+            <w:tcW w:w="149" w:type="pct"/>
+            <w:tcBorders>
+              <w:top w:val="nil"/>
+              <w:left w:val="nil"/>
+              <w:bottom w:val="single" w:sz="4" w:space="0" w:color="auto"/>
+              <w:right w:val="single" w:sz="4" w:space="0" w:color="auto"/>
+            </w:tcBorders>
+            <w:shd w:val="clear" w:color="auto" w:fill="auto"/>
+            <w:noWrap/>
+            <w:vAlign w:val="bottom"/>
+            <w:hideMark/>
+          </w:tcPr>
+          <w:p>
+            <w:pPr>
+              <w:spacing w:after="0" w:line="240" w:lineRule="auto"/>
+              <w:jc w:val="center"/>
+              <w:rPr>
+                <w:rFonts w:ascii="Calibri" w:eastAsia="Times New Roman" w:hAnsi="Calibri" w:cs="Times New Roman"/>
+                <w:sz w:val="18"/>
+                <w:lang w:val="fr-CA" w:eastAsia="fr-CA"/>
+              </w:rPr>
+            </w:pPr>
+            <w:r>
+              <w:rPr>
+                <w:rFonts w:ascii="Calibri" w:eastAsia="Times New Roman" w:hAnsi="Calibri" w:cs="Times New Roman"/>
+                <w:sz w:val="18"/>
+                <w:lang w:val="fr-CA" w:eastAsia="fr-CA"/>
+              </w:rPr>
+              <w:t>0</w:t>
+            </w:r>
+          </w:p>
+        </w:tc>
+        <w:tc>
+          <w:tcPr>
+            <w:tcW w:w="149" w:type="pct"/>
+            <w:tcBorders>
+              <w:top w:val="nil"/>
+              <w:left w:val="nil"/>
+              <w:bottom w:val="single" w:sz="4" w:space="0" w:color="auto"/>
+              <w:right w:val="single" w:sz="4" w:space="0" w:color="auto"/>
+            </w:tcBorders>
+            <w:shd w:val="clear" w:color="auto" w:fill="auto"/>
+            <w:noWrap/>
+            <w:vAlign w:val="bottom"/>
+            <w:hideMark/>
+          </w:tcPr>
+          <w:p>
+            <w:pPr>
+              <w:spacing w:after="0" w:line="240" w:lineRule="auto"/>
+              <w:jc w:val="center"/>
+              <w:rPr>
+                <w:rFonts w:ascii="Calibri" w:eastAsia="Times New Roman" w:hAnsi="Calibri" w:cs="Times New Roman"/>
+                <w:sz w:val="18"/>
+                <w:lang w:val="fr-CA" w:eastAsia="fr-CA"/>
+              </w:rPr>
+            </w:pPr>
+            <w:r>
+              <w:rPr>
+                <w:rFonts w:ascii="Calibri" w:eastAsia="Times New Roman" w:hAnsi="Calibri" w:cs="Times New Roman"/>
+                <w:sz w:val="18"/>
+                <w:lang w:val="fr-CA" w:eastAsia="fr-CA"/>
+              </w:rPr>
+              <w:t>0</w:t>
+            </w:r>
+          </w:p>
+        </w:tc>
+        <w:tc>
+          <w:tcPr>
+            <w:tcW w:w="456" w:type="pct"/>
+            <w:tcBorders>
+              <w:top w:val="nil"/>
+              <w:left w:val="nil"/>
+              <w:bottom w:val="single" w:sz="4" w:space="0" w:color="auto"/>
+              <w:right w:val="single" w:sz="4" w:space="0" w:color="auto"/>
+            </w:tcBorders>
+            <w:shd w:val="clear" w:color="auto" w:fill="auto"/>
+            <w:noWrap/>
+            <w:vAlign w:val="bottom"/>
+            <w:hideMark/>
+          </w:tcPr>
+          <w:p>
+            <w:pPr>
+              <w:spacing w:after="0" w:line="240" w:lineRule="auto"/>
+              <w:jc w:val="center"/>
+              <w:rPr>
+                <w:rFonts w:ascii="Calibri" w:eastAsia="Times New Roman" w:hAnsi="Calibri" w:cs="Times New Roman"/>
+                <w:sz w:val="18"/>
+                <w:lang w:val="fr-CA" w:eastAsia="fr-CA"/>
+              </w:rPr>
+            </w:pPr>
+            <w:proofErr w:type="spellStart"/>
+            <w:r>
+              <w:rPr>
+                <w:rFonts w:ascii="Calibri" w:eastAsia="Times New Roman" w:hAnsi="Calibri" w:cs="Times New Roman"/>
+                <w:sz w:val="18"/>
+                <w:lang w:val="fr-CA" w:eastAsia="fr-CA"/>
+              </w:rPr>
+              <w:t>Uzhgorod</w:t>
+            </w:r>
+            <w:proofErr w:type="spellEnd"/>
+          </w:p>
+        </w:tc>
+        <w:tc>
+          <w:tcPr>
+            <w:tcW w:w="524" w:type="pct"/>
+            <w:tcBorders>
+              <w:top w:val="nil"/>
+              <w:left w:val="nil"/>
+              <w:bottom w:val="single" w:sz="4" w:space="0" w:color="auto"/>
+              <w:right w:val="single" w:sz="4" w:space="0" w:color="auto"/>
+            </w:tcBorders>
+            <w:shd w:val="clear" w:color="auto" w:fill="auto"/>
+            <w:noWrap/>
+            <w:vAlign w:val="bottom"/>
+            <w:hideMark/>
+          </w:tcPr>
+          <w:p>
+            <w:pPr>
+              <w:spacing w:after="0" w:line="240" w:lineRule="auto"/>
+              <w:jc w:val="center"/>
+              <w:rPr>
+                <w:rFonts w:ascii="Calibri" w:eastAsia="Times New Roman" w:hAnsi="Calibri" w:cs="Times New Roman"/>
+                <w:sz w:val="18"/>
+                <w:lang w:val="fr-CA" w:eastAsia="fr-CA"/>
+              </w:rPr>
+            </w:pPr>
+            <w:r>
+              <w:rPr>
+                <w:rFonts w:ascii="Calibri" w:eastAsia="Times New Roman" w:hAnsi="Calibri" w:cs="Times New Roman"/>
+                <w:sz w:val="18"/>
+                <w:lang w:val="fr-CA" w:eastAsia="fr-CA"/>
+              </w:rPr>
+              <w:t>ZAKARPATS'KA</w:t>
+            </w:r>
+          </w:p>
+        </w:tc>
+        <w:tc>
+          <w:tcPr>
+            <w:tcW w:w="587" w:type="pct"/>
+            <w:tcBorders>
+              <w:top w:val="nil"/>
+              <w:left w:val="nil"/>
+              <w:bottom w:val="single" w:sz="4" w:space="0" w:color="auto"/>
+              <w:right w:val="single" w:sz="4" w:space="0" w:color="auto"/>
+            </w:tcBorders>
+            <w:shd w:val="clear" w:color="auto" w:fill="auto"/>
+            <w:noWrap/>
+            <w:vAlign w:val="bottom"/>
+            <w:hideMark/>
+          </w:tcPr>
+          <w:p>
+            <w:pPr>
+              <w:spacing w:after="0" w:line="240" w:lineRule="auto"/>
+              <w:jc w:val="center"/>
+              <w:rPr>
+                <w:rFonts w:ascii="Calibri" w:eastAsia="Times New Roman" w:hAnsi="Calibri" w:cs="Times New Roman"/>
+                <w:sz w:val="18"/>
+                <w:lang w:val="fr-CA" w:eastAsia="fr-CA"/>
+              </w:rPr>
+            </w:pPr>
+            <w:r>
+              <w:rPr>
+                <w:rFonts w:ascii="Calibri" w:eastAsia="Times New Roman" w:hAnsi="Calibri" w:cs="Times New Roman"/>
+                <w:sz w:val="18"/>
+                <w:lang w:val="fr-CA" w:eastAsia="fr-CA"/>
+              </w:rPr>
+              <w:t>UKRAINE</w:t>
+            </w:r>
+          </w:p>
+        </w:tc>
+        <w:tc>
+          <w:tcPr>
+            <w:tcW w:w="1046" w:type="pct"/>
+            <w:tcBorders>
+              <w:top w:val="nil"/>
+              <w:left w:val="nil"/>
+              <w:bottom w:val="single" w:sz="4" w:space="0" w:color="auto"/>
+              <w:right w:val="single" w:sz="4" w:space="0" w:color="auto"/>
+            </w:tcBorders>
+            <w:shd w:val="clear" w:color="auto" w:fill="auto"/>
+            <w:noWrap/>
+            <w:vAlign w:val="bottom"/>
+            <w:hideMark/>
+          </w:tcPr>
+          <w:p>
+            <w:pPr>
+              <w:spacing w:after="0" w:line="240" w:lineRule="auto"/>
+              <w:rPr>
+                <w:rFonts w:ascii="Calibri" w:eastAsia="Times New Roman" w:hAnsi="Calibri" w:cs="Times New Roman"/>
+                <w:sz w:val="18"/>
+                <w:lang w:eastAsia="fr-CA"/>
+              </w:rPr>
+            </w:pPr>
+            <w:r>
+              <w:rPr>
+                <w:rFonts w:ascii="Calibri" w:eastAsia="Times New Roman" w:hAnsi="Calibri" w:cs="Times New Roman"/>
+                <w:sz w:val="18"/>
+                <w:lang w:eastAsia="fr-CA"/>
+              </w:rPr>
+              <w:t>An IED was detonated against a store in Franko Street</w:t>
+            </w:r>
+          </w:p>
+        </w:tc>
+        <w:tc>
+          <w:tcPr>
+            <w:tcW w:w="147" w:type="pct"/>
+            <w:tcBorders>
+              <w:top w:val="nil"/>
+              <w:left w:val="nil"/>
+              <w:bottom w:val="single" w:sz="4" w:space="0" w:color="auto"/>
+              <w:right w:val="nil"/>
+            </w:tcBorders>
+            <w:shd w:val="clear" w:color="auto" w:fill="auto"/>
+            <w:noWrap/>
+            <w:vAlign w:val="bottom"/>
+            <w:hideMark/>
+          </w:tcPr>
+          <w:p>
+            <w:pPr>
+              <w:spacing w:after="0" w:line="240" w:lineRule="auto"/>
+              <w:jc w:val="center"/>
+              <w:rPr>
+                <w:rFonts w:ascii="Calibri" w:eastAsia="Times New Roman" w:hAnsi="Calibri" w:cs="Times New Roman"/>
+                <w:sz w:val="18"/>
+                <w:lang w:eastAsia="fr-CA"/>
+              </w:rPr>
+            </w:pPr>
+            <w:r>
+              <w:rPr>
+                <w:rFonts w:ascii="Calibri" w:eastAsia="Times New Roman" w:hAnsi="Calibri" w:cs="Times New Roman"/>
+                <w:sz w:val="18"/>
+                <w:lang w:eastAsia="fr-CA"/>
+              </w:rPr>
+              <w:t> </w:t>
+            </w:r>
+          </w:p>
+        </w:tc>
+        <w:tc>
+          <w:tcPr>
+            <w:tcW w:w="1084" w:type="pct"/>
+            <w:tcBorders>
+              <w:top w:val="nil"/>
+              <w:left w:val="single" w:sz="4" w:space="0" w:color="auto"/>
+              <w:bottom w:val="single" w:sz="4" w:space="0" w:color="auto"/>
+              <w:right w:val="single" w:sz="8" w:space="0" w:color="auto"/>
+            </w:tcBorders>
+            <w:shd w:val="clear" w:color="auto" w:fill="auto"/>
+            <w:noWrap/>
+            <w:vAlign w:val="bottom"/>
+            <w:hideMark/>
+          </w:tcPr>
+          <w:p>
+            <w:pPr>
+              <w:spacing w:after="0" w:line="240" w:lineRule="auto"/>
+              <w:rPr>
+                <w:rFonts w:ascii="Calibri" w:eastAsia="Times New Roman" w:hAnsi="Calibri" w:cs="Times New Roman"/>
+                <w:sz w:val="18"/>
+                <w:lang w:eastAsia="fr-CA"/>
+              </w:rPr>
+            </w:pPr>
+            <w:r>
+              <w:rPr>
+                <w:rFonts w:ascii="Calibri" w:eastAsia="Times New Roman" w:hAnsi="Calibri" w:cs="Times New Roman"/>
+                <w:sz w:val="18"/>
+                <w:lang w:eastAsia="fr-CA"/>
+              </w:rPr>
+              <w:t> </w:t>
+            </w:r>
+          </w:p>
+        </w:tc>
+      </w:tr>
+    </w:tbl>
     <w:p>
       <w:pPr>
-        <w:pStyle w:val="Heading1"/>
+        <w:pStyle w:val="Titre3"/>
+        <w:rPr>
+          <w:color w:val="auto"/>
+        </w:rPr>
       </w:pPr>
       <w:r>
-        <w:t>Data</w:t>
+        <w:rPr>
+          <w:color w:val="auto"/>
+        </w:rPr>
+        <w:t>Ukraine Map Data</w:t>
+      </w:r>
+    </w:p>
+    <w:p>
+      <w:r>
+        <w:t xml:space="preserve">We </w:t>
+      </w:r>
+      <w:r>
+        <w:t>will</w:t>
+      </w:r>
+      <w:r>
+        <w:t xml:space="preserve"> a </w:t>
+      </w:r>
+      <w:proofErr w:type="spellStart"/>
+      <w:r>
+        <w:t>geojson</w:t>
+      </w:r>
+      <w:proofErr w:type="spellEnd"/>
+      <w:r>
+        <w:t>/</w:t>
+      </w:r>
+      <w:proofErr w:type="spellStart"/>
+      <w:r>
+        <w:t>topojson</w:t>
+      </w:r>
+      <w:proofErr w:type="spellEnd"/>
+      <w:r>
+        <w:t xml:space="preserve"> data about the various regions of Ukraine as we expect some of this information might be displayed on a map.</w:t>
+      </w:r>
+      <w:r>
+        <w:t xml:space="preserve"> We have found two potentially suitable Ukraine map data files.</w:t>
       </w:r>
     </w:p>
     <w:p>
       <w:pPr>
-        <w:pStyle w:val="Heading2"/>
-        <w:rPr>
-          <w:highlight w:val="yellow"/>
+        <w:pStyle w:val="Titre3"/>
+        <w:rPr>
+          <w:color w:val="auto"/>
         </w:rPr>
       </w:pPr>
       <w:r>
         <w:rPr>
-          <w:highlight w:val="yellow"/>
-        </w:rPr>
-        <w:t>Data Description</w:t>
+          <w:color w:val="auto"/>
+        </w:rPr>
+        <w:t>Ukraine Census Data</w:t>
+      </w:r>
+    </w:p>
+    <w:p>
+      <w:r>
+        <w:t>We also want to include various statistics about Ukraine to see if we can find patterns between the IED events and these statistics. So far, we found the population of each district, as per Jan 2013 (</w:t>
+      </w:r>
+      <w:hyperlink r:id="rId15" w:history="1">
+        <w:r>
+          <w:rPr>
+            <w:rStyle w:val="Lienhypertexte"/>
+          </w:rPr>
+          <w:t>http://ukrstat.gov.ua/operativ/operativ2013/ds/kn/kn_e/kn0113_e.html</w:t>
+        </w:r>
+      </w:hyperlink>
+      <w:r>
+        <w:t>), as well as the monthly wages by region from 1995 to 2015 (</w:t>
+      </w:r>
+      <w:hyperlink r:id="rId16" w:history="1">
+        <w:r>
+          <w:rPr>
+            <w:rStyle w:val="Lienhypertexte"/>
+          </w:rPr>
+          <w:t>http://ukrstat.gov.ua/operativ/operativ2006/gdn/prc_rik/prc_rik_e/dszpR_e2006.htm</w:t>
+        </w:r>
+      </w:hyperlink>
+      <w:r>
+        <w:t>).</w:t>
+      </w:r>
+    </w:p>
+    <w:p>
+      <w:r>
+        <w:t>We are considering using the output of the 2011 Ukraine census as another data source for this project (</w:t>
+      </w:r>
+      <w:hyperlink r:id="rId17" w:history="1">
+        <w:r>
+          <w:rPr>
+            <w:rStyle w:val="Lienhypertexte"/>
+          </w:rPr>
+          <w:t>http://database.ukrcensus.gov.ua/MULT/Database/Census/databasetree_en.asp</w:t>
+        </w:r>
+      </w:hyperlink>
+      <w:r>
+        <w:t xml:space="preserve">). </w:t>
+      </w:r>
+      <w:r>
+        <w:t>We could extract more dimensions like education, sources of livelihood and especially native language. The data seems to be at region level, similar in grain to the NATO data. Also, derived from the</w:t>
+      </w:r>
+      <w:r>
+        <w:t xml:space="preserve"> census, we have the number of R</w:t>
+      </w:r>
+      <w:r>
+        <w:t xml:space="preserve">ussians in Ukraine, by province, in 2001: </w:t>
+      </w:r>
+      <w:r>
+        <w:t>(</w:t>
+      </w:r>
+      <w:hyperlink r:id="rId18" w:history="1">
+        <w:r>
+          <w:rPr>
+            <w:rStyle w:val="Lienhypertexte"/>
+          </w:rPr>
+          <w:t>https://en.wikipedia.org/wiki/Russians_in_Ukraine</w:t>
+        </w:r>
+      </w:hyperlink>
+      <w:r>
+        <w:t>).</w:t>
       </w:r>
     </w:p>
     <w:p>
       <w:pPr>
-        <w:pStyle w:val="Heading2"/>
+        <w:pStyle w:val="Titre1"/>
+        <w:rPr>
+          <w:color w:val="auto"/>
+        </w:rPr>
       </w:pPr>
       <w:r>
         <w:rPr>
-          <w:highlight w:val="yellow"/>
-        </w:rPr>
-        <w:t>Exploratory Data Analysis</w:t>
+          <w:color w:val="auto"/>
+        </w:rPr>
+        <w:lastRenderedPageBreak/>
+        <w:t>Visualization Design</w:t>
       </w:r>
     </w:p>
     <w:p>
       <w:pPr>
-        <w:pStyle w:val="Heading2"/>
-        <w:rPr>
-          <w:highlight w:val="yellow"/>
+        <w:pStyle w:val="Titre2"/>
+        <w:rPr>
+          <w:color w:val="auto"/>
         </w:rPr>
       </w:pPr>
       <w:r>
         <w:rPr>
-          <w:highlight w:val="yellow"/>
-        </w:rPr>
-        <w:t>Data Processing</w:t>
+          <w:color w:val="auto"/>
+        </w:rPr>
+        <w:t>Inspirations</w:t>
       </w:r>
     </w:p>
     <w:p>
       <w:pPr>
-        <w:pStyle w:val="Heading1"/>
-        <w:rPr>
-          <w:highlight w:val="yellow"/>
+        <w:pStyle w:val="Titre3"/>
+        <w:rPr>
+          <w:color w:val="auto"/>
         </w:rPr>
       </w:pPr>
       <w:r>
         <w:rPr>
-          <w:highlight w:val="yellow"/>
-        </w:rPr>
-        <w:t>Visualization Design</w:t>
+          <w:color w:val="auto"/>
+        </w:rPr>
+        <w:t>Map and Timeline</w:t>
+      </w:r>
+    </w:p>
+    <w:p>
+      <w:hyperlink r:id="rId19" w:history="1">
+        <w:r>
+          <w:rPr>
+            <w:rStyle w:val="Lienhypertexte"/>
+          </w:rPr>
+          <w:t>http://www.bloomberg.com/graphics/2015-atm-bombers/</w:t>
+        </w:r>
+      </w:hyperlink>
+    </w:p>
+    <w:p>
+      <w:r>
+        <w:t xml:space="preserve">This visualization shows the </w:t>
+      </w:r>
+      <w:r>
+        <w:t>geo-temporal aspects</w:t>
+      </w:r>
+      <w:r>
+        <w:t xml:space="preserve"> of </w:t>
+      </w:r>
+      <w:r>
+        <w:t xml:space="preserve">U.K. ATM </w:t>
+      </w:r>
+      <w:r>
+        <w:t>bombing incidents.</w:t>
+      </w:r>
+      <w:r>
+        <w:t xml:space="preserve"> The webpage itself has a very strong storytelling design.</w:t>
       </w:r>
     </w:p>
     <w:p>
       <w:pPr>
-        <w:pStyle w:val="Heading2"/>
+        <w:jc w:val="center"/>
       </w:pPr>
       <w:r>
         <w:rPr>
-          <w:highlight w:val="yellow"/>
+          <w:noProof/>
+          <w:lang w:val="fr-CA" w:eastAsia="fr-CA"/>
+        </w:rPr>
+        <w:drawing>
+          <wp:inline distT="0" distB="0" distL="0" distR="0">
+            <wp:extent cx="5580277" cy="4096247"/>
+            <wp:effectExtent l="0" t="0" r="1905" b="0"/>
+            <wp:docPr id="6" name="Image 6" descr="C:\Users\Sebastien\Documents\Val\CS171\Project\Github\Inspiration\VizBombs.png"/>
+            <wp:cNvGraphicFramePr>
+              <a:graphicFrameLocks xmlns:a="http://schemas.openxmlformats.org/drawingml/2006/main" noChangeAspect="1"/>
+            </wp:cNvGraphicFramePr>
+            <a:graphic xmlns:a="http://schemas.openxmlformats.org/drawingml/2006/main">
+              <a:graphicData uri="http://schemas.openxmlformats.org/drawingml/2006/picture">
+                <pic:pic xmlns:pic="http://schemas.openxmlformats.org/drawingml/2006/picture">
+                  <pic:nvPicPr>
+                    <pic:cNvPr id="0" name="Picture 1" descr="C:\Users\Sebastien\Documents\Val\CS171\Project\Github\Inspiration\VizBombs.png"/>
+                    <pic:cNvPicPr>
+                      <a:picLocks noChangeAspect="1" noChangeArrowheads="1"/>
+                    </pic:cNvPicPr>
+                  </pic:nvPicPr>
+                  <pic:blipFill>
+                    <a:blip r:embed="rId20">
+                      <a:extLst>
+                        <a:ext uri="{28A0092B-C50C-407E-A947-70E740481C1C}">
+                          <a14:useLocalDpi xmlns:a14="http://schemas.microsoft.com/office/drawing/2010/main" val="0"/>
+                        </a:ext>
+                      </a:extLst>
+                    </a:blip>
+                    <a:srcRect/>
+                    <a:stretch>
+                      <a:fillRect/>
+                    </a:stretch>
+                  </pic:blipFill>
+                  <pic:spPr bwMode="auto">
+                    <a:xfrm>
+                      <a:off x="0" y="0"/>
+                      <a:ext cx="5580277" cy="4096247"/>
+                    </a:xfrm>
+                    <a:prstGeom prst="rect">
+                      <a:avLst/>
+                    </a:prstGeom>
+                    <a:noFill/>
+                    <a:ln>
+                      <a:noFill/>
+                    </a:ln>
+                  </pic:spPr>
+                </pic:pic>
+              </a:graphicData>
+            </a:graphic>
+          </wp:inline>
+        </w:drawing>
+      </w:r>
+    </w:p>
+    <w:p>
+      <w:pPr>
+        <w:pStyle w:val="Titre3"/>
+        <w:rPr>
+          <w:color w:val="auto"/>
+        </w:rPr>
+      </w:pPr>
+      <w:r>
+        <w:rPr>
+          <w:color w:val="auto"/>
+        </w:rPr>
+        <w:t>Linked Views</w:t>
+      </w:r>
+    </w:p>
+    <w:p>
+      <w:hyperlink r:id="rId21" w:history="1">
+        <w:r>
+          <w:rPr>
+            <w:rStyle w:val="Lienhypertexte"/>
+          </w:rPr>
+          <w:t>http://www.kms-world.com/solutions/industries/oil-gas</w:t>
+        </w:r>
+      </w:hyperlink>
+    </w:p>
+    <w:p>
+      <w:r>
+        <w:t>This visualization links multiple data aspects together with an interesting use of colors.</w:t>
+      </w:r>
+    </w:p>
+    <w:p>
+      <w:pPr>
+        <w:jc w:val="center"/>
+      </w:pPr>
+      <w:r>
+        <w:rPr>
+          <w:noProof/>
+          <w:lang w:val="fr-CA" w:eastAsia="fr-CA"/>
+        </w:rPr>
+        <w:lastRenderedPageBreak/>
+        <w:drawing>
+          <wp:inline distT="0" distB="0" distL="0" distR="0">
+            <wp:extent cx="4758267" cy="3364774"/>
+            <wp:effectExtent l="0" t="0" r="4445" b="7620"/>
+            <wp:docPr id="8" name="Image 8" descr="C:\Users\Sebastien\Documents\Val\CS171\Project\Github\Inspiration\oiland-gas-master-dashboard-485d677d50.png"/>
+            <wp:cNvGraphicFramePr>
+              <a:graphicFrameLocks xmlns:a="http://schemas.openxmlformats.org/drawingml/2006/main" noChangeAspect="1"/>
+            </wp:cNvGraphicFramePr>
+            <a:graphic xmlns:a="http://schemas.openxmlformats.org/drawingml/2006/main">
+              <a:graphicData uri="http://schemas.openxmlformats.org/drawingml/2006/picture">
+                <pic:pic xmlns:pic="http://schemas.openxmlformats.org/drawingml/2006/picture">
+                  <pic:nvPicPr>
+                    <pic:cNvPr id="0" name="Picture 3" descr="C:\Users\Sebastien\Documents\Val\CS171\Project\Github\Inspiration\oiland-gas-master-dashboard-485d677d50.png"/>
+                    <pic:cNvPicPr>
+                      <a:picLocks noChangeAspect="1" noChangeArrowheads="1"/>
+                    </pic:cNvPicPr>
+                  </pic:nvPicPr>
+                  <pic:blipFill>
+                    <a:blip r:embed="rId22">
+                      <a:extLst>
+                        <a:ext uri="{28A0092B-C50C-407E-A947-70E740481C1C}">
+                          <a14:useLocalDpi xmlns:a14="http://schemas.microsoft.com/office/drawing/2010/main" val="0"/>
+                        </a:ext>
+                      </a:extLst>
+                    </a:blip>
+                    <a:srcRect/>
+                    <a:stretch>
+                      <a:fillRect/>
+                    </a:stretch>
+                  </pic:blipFill>
+                  <pic:spPr bwMode="auto">
+                    <a:xfrm>
+                      <a:off x="0" y="0"/>
+                      <a:ext cx="4758267" cy="3364774"/>
+                    </a:xfrm>
+                    <a:prstGeom prst="rect">
+                      <a:avLst/>
+                    </a:prstGeom>
+                    <a:noFill/>
+                    <a:ln>
+                      <a:noFill/>
+                    </a:ln>
+                  </pic:spPr>
+                </pic:pic>
+              </a:graphicData>
+            </a:graphic>
+          </wp:inline>
+        </w:drawing>
+      </w:r>
+    </w:p>
+    <w:p>
+      <w:pPr>
+        <w:pStyle w:val="Titre2"/>
+        <w:rPr>
+          <w:color w:val="auto"/>
+        </w:rPr>
+      </w:pPr>
+      <w:r>
+        <w:rPr>
+          <w:color w:val="auto"/>
         </w:rPr>
         <w:t>Design Evolution</w:t>
       </w:r>
     </w:p>
     <w:p>
       <w:pPr>
-        <w:pStyle w:val="Heading2"/>
-        <w:rPr>
-          <w:highlight w:val="yellow"/>
+        <w:pStyle w:val="Titre3"/>
+        <w:rPr>
+          <w:color w:val="auto"/>
         </w:rPr>
       </w:pPr>
       <w:r>
         <w:rPr>
-          <w:highlight w:val="yellow"/>
-        </w:rPr>
-        <w:t>Must-Have Features</w:t>
+          <w:color w:val="auto"/>
+        </w:rPr>
+        <w:t>Sketches 1</w:t>
+      </w:r>
+      <w:proofErr w:type="gramStart"/>
+      <w:r>
+        <w:rPr>
+          <w:color w:val="auto"/>
+        </w:rPr>
+        <w:t>,2</w:t>
+      </w:r>
+      <w:proofErr w:type="gramEnd"/>
+      <w:r>
+        <w:rPr>
+          <w:color w:val="auto"/>
+        </w:rPr>
+        <w:t xml:space="preserve"> and 3</w:t>
+      </w:r>
+    </w:p>
+    <w:p>
+      <w:r>
+        <w:t>(</w:t>
+      </w:r>
+      <w:proofErr w:type="gramStart"/>
+      <w:r>
+        <w:t>insert</w:t>
+      </w:r>
+      <w:proofErr w:type="gramEnd"/>
+      <w:r>
+        <w:t xml:space="preserve"> sketches)</w:t>
       </w:r>
     </w:p>
     <w:p>
       <w:pPr>
-        <w:pStyle w:val="Heading2"/>
-        <w:rPr>
-          <w:highlight w:val="yellow"/>
+        <w:pStyle w:val="Titre2"/>
+        <w:rPr>
+          <w:color w:val="auto"/>
         </w:rPr>
       </w:pPr>
       <w:r>
         <w:rPr>
-          <w:highlight w:val="yellow"/>
-        </w:rPr>
-        <w:t>Optional Features</w:t>
-      </w:r>
-    </w:p>
-    <w:p>
-      <w:pPr>
-        <w:pStyle w:val="Heading1"/>
-        <w:rPr>
-          <w:highlight w:val="yellow"/>
-        </w:rPr>
-      </w:pPr>
-      <w:r>
-        <w:rPr>
-          <w:highlight w:val="yellow"/>
-        </w:rPr>
-        <w:t>Implementation</w:t>
+          <w:color w:val="auto"/>
+        </w:rPr>
+        <w:t>Exploratory Data An</w:t>
       </w:r>
       <w:bookmarkStart w:id="0" w:name="_GoBack"/>
       <w:bookmarkEnd w:id="0"/>
-    </w:p>
-    <w:p>
-      <w:pPr>
-        <w:pStyle w:val="Heading1"/>
-      </w:pPr>
-      <w:r>
-        <w:rPr>
-          <w:highlight w:val="yellow"/>
-        </w:rPr>
-        <w:t>Project Schedule</w:t>
-      </w:r>
-    </w:p>
-    <w:p>
-      <w:pPr>
-        <w:pStyle w:val="Heading1"/>
-      </w:pPr>
-      <w:r>
-        <w:rPr>
-          <w:highlight w:val="yellow"/>
-        </w:rPr>
-        <w:t>Evaluation</w:t>
+      <w:r>
+        <w:rPr>
+          <w:color w:val="auto"/>
+        </w:rPr>
+        <w:t>alysis</w:t>
+      </w:r>
+      <w:r>
+        <w:rPr>
+          <w:color w:val="auto"/>
+        </w:rPr>
+        <w:t xml:space="preserve"> (coming soon, using Tableau)</w:t>
       </w:r>
     </w:p>
     <w:sectPr>
@@ -1395,11 +4653,11 @@
     <w:name w:val="Normal"/>
     <w:qFormat/>
   </w:style>
-  <w:style w:type="paragraph" w:styleId="Heading1">
+  <w:style w:type="paragraph" w:styleId="Titre1">
     <w:name w:val="heading 1"/>
     <w:basedOn w:val="Normal"/>
     <w:next w:val="Normal"/>
-    <w:link w:val="Heading1Char"/>
+    <w:link w:val="Titre1Car"/>
     <w:uiPriority w:val="9"/>
     <w:qFormat/>
     <w:rsid w:val="006777D6"/>
@@ -1418,11 +4676,11 @@
       <w:szCs w:val="28"/>
     </w:rPr>
   </w:style>
-  <w:style w:type="paragraph" w:styleId="Heading2">
+  <w:style w:type="paragraph" w:styleId="Titre2">
     <w:name w:val="heading 2"/>
     <w:basedOn w:val="Normal"/>
     <w:next w:val="Normal"/>
-    <w:link w:val="Heading2Char"/>
+    <w:link w:val="Titre2Car"/>
     <w:uiPriority w:val="9"/>
     <w:unhideWhenUsed/>
     <w:qFormat/>
@@ -1442,12 +4700,35 @@
       <w:szCs w:val="26"/>
     </w:rPr>
   </w:style>
-  <w:style w:type="character" w:default="1" w:styleId="DefaultParagraphFont">
+  <w:style w:type="paragraph" w:styleId="Titre3">
+    <w:name w:val="heading 3"/>
+    <w:basedOn w:val="Normal"/>
+    <w:next w:val="Normal"/>
+    <w:link w:val="Titre3Car"/>
+    <w:uiPriority w:val="9"/>
+    <w:unhideWhenUsed/>
+    <w:qFormat/>
+    <w:rsid w:val="004C3ECD"/>
+    <w:pPr>
+      <w:keepNext/>
+      <w:keepLines/>
+      <w:spacing w:before="200" w:after="0"/>
+      <w:outlineLvl w:val="2"/>
+    </w:pPr>
+    <w:rPr>
+      <w:rFonts w:asciiTheme="majorHAnsi" w:eastAsiaTheme="majorEastAsia" w:hAnsiTheme="majorHAnsi" w:cstheme="majorBidi"/>
+      <w:b/>
+      <w:bCs/>
+      <w:color w:val="4F81BD" w:themeColor="accent1"/>
+    </w:rPr>
+  </w:style>
+  <w:style w:type="character" w:default="1" w:styleId="Policepardfaut">
     <w:name w:val="Default Paragraph Font"/>
     <w:uiPriority w:val="1"/>
+    <w:semiHidden/>
     <w:unhideWhenUsed/>
   </w:style>
-  <w:style w:type="table" w:default="1" w:styleId="TableNormal">
+  <w:style w:type="table" w:default="1" w:styleId="TableauNormal">
     <w:name w:val="Normal Table"/>
     <w:uiPriority w:val="99"/>
     <w:semiHidden/>
@@ -1462,17 +4743,17 @@
       </w:tblCellMar>
     </w:tblPr>
   </w:style>
-  <w:style w:type="numbering" w:default="1" w:styleId="NoList">
+  <w:style w:type="numbering" w:default="1" w:styleId="Aucuneliste">
     <w:name w:val="No List"/>
     <w:uiPriority w:val="99"/>
     <w:semiHidden/>
     <w:unhideWhenUsed/>
   </w:style>
-  <w:style w:type="paragraph" w:styleId="Title">
+  <w:style w:type="paragraph" w:styleId="Titre">
     <w:name w:val="Title"/>
     <w:basedOn w:val="Normal"/>
     <w:next w:val="Normal"/>
-    <w:link w:val="TitleChar"/>
+    <w:link w:val="TitreCar"/>
     <w:uiPriority w:val="10"/>
     <w:qFormat/>
     <w:rsid w:val="006842AD"/>
@@ -1492,10 +4773,10 @@
       <w:szCs w:val="52"/>
     </w:rPr>
   </w:style>
-  <w:style w:type="character" w:customStyle="1" w:styleId="TitleChar">
-    <w:name w:val="Title Char"/>
-    <w:basedOn w:val="DefaultParagraphFont"/>
-    <w:link w:val="Title"/>
+  <w:style w:type="character" w:customStyle="1" w:styleId="TitreCar">
+    <w:name w:val="Titre Car"/>
+    <w:basedOn w:val="Policepardfaut"/>
+    <w:link w:val="Titre"/>
     <w:uiPriority w:val="10"/>
     <w:rsid w:val="006842AD"/>
     <w:rPr>
@@ -1507,11 +4788,11 @@
       <w:szCs w:val="52"/>
     </w:rPr>
   </w:style>
-  <w:style w:type="paragraph" w:styleId="Subtitle">
+  <w:style w:type="paragraph" w:styleId="Sous-titre">
     <w:name w:val="Subtitle"/>
     <w:basedOn w:val="Normal"/>
     <w:next w:val="Normal"/>
-    <w:link w:val="SubtitleChar"/>
+    <w:link w:val="Sous-titreCar"/>
     <w:uiPriority w:val="11"/>
     <w:qFormat/>
     <w:rsid w:val="006777D6"/>
@@ -1530,10 +4811,10 @@
       <w:szCs w:val="24"/>
     </w:rPr>
   </w:style>
-  <w:style w:type="character" w:customStyle="1" w:styleId="SubtitleChar">
-    <w:name w:val="Subtitle Char"/>
-    <w:basedOn w:val="DefaultParagraphFont"/>
-    <w:link w:val="Subtitle"/>
+  <w:style w:type="character" w:customStyle="1" w:styleId="Sous-titreCar">
+    <w:name w:val="Sous-titre Car"/>
+    <w:basedOn w:val="Policepardfaut"/>
+    <w:link w:val="Sous-titre"/>
     <w:uiPriority w:val="11"/>
     <w:rsid w:val="006777D6"/>
     <w:rPr>
@@ -1546,10 +4827,10 @@
       <w:szCs w:val="24"/>
     </w:rPr>
   </w:style>
-  <w:style w:type="character" w:customStyle="1" w:styleId="Heading1Char">
-    <w:name w:val="Heading 1 Char"/>
-    <w:basedOn w:val="DefaultParagraphFont"/>
-    <w:link w:val="Heading1"/>
+  <w:style w:type="character" w:customStyle="1" w:styleId="Titre1Car">
+    <w:name w:val="Titre 1 Car"/>
+    <w:basedOn w:val="Policepardfaut"/>
+    <w:link w:val="Titre1"/>
     <w:uiPriority w:val="9"/>
     <w:rsid w:val="006777D6"/>
     <w:rPr>
@@ -1578,10 +4859,10 @@
       <w:lang w:val="fr-CA" w:eastAsia="fr-CA"/>
     </w:rPr>
   </w:style>
-  <w:style w:type="paragraph" w:styleId="BalloonText">
+  <w:style w:type="paragraph" w:styleId="Textedebulles">
     <w:name w:val="Balloon Text"/>
     <w:basedOn w:val="Normal"/>
-    <w:link w:val="BalloonTextChar"/>
+    <w:link w:val="TextedebullesCar"/>
     <w:uiPriority w:val="99"/>
     <w:semiHidden/>
     <w:unhideWhenUsed/>
@@ -1595,10 +4876,10 @@
       <w:szCs w:val="16"/>
     </w:rPr>
   </w:style>
-  <w:style w:type="character" w:customStyle="1" w:styleId="BalloonTextChar">
-    <w:name w:val="Balloon Text Char"/>
-    <w:basedOn w:val="DefaultParagraphFont"/>
-    <w:link w:val="BalloonText"/>
+  <w:style w:type="character" w:customStyle="1" w:styleId="TextedebullesCar">
+    <w:name w:val="Texte de bulles Car"/>
+    <w:basedOn w:val="Policepardfaut"/>
+    <w:link w:val="Textedebulles"/>
     <w:uiPriority w:val="99"/>
     <w:semiHidden/>
     <w:rsid w:val="006777D6"/>
@@ -1608,9 +4889,9 @@
       <w:szCs w:val="16"/>
     </w:rPr>
   </w:style>
-  <w:style w:type="character" w:styleId="Hyperlink">
+  <w:style w:type="character" w:styleId="Lienhypertexte">
     <w:name w:val="Hyperlink"/>
-    <w:basedOn w:val="DefaultParagraphFont"/>
+    <w:basedOn w:val="Policepardfaut"/>
     <w:uiPriority w:val="99"/>
     <w:unhideWhenUsed/>
     <w:rsid w:val="006777D6"/>
@@ -1619,7 +4900,7 @@
       <w:u w:val="single"/>
     </w:rPr>
   </w:style>
-  <w:style w:type="paragraph" w:styleId="ListParagraph">
+  <w:style w:type="paragraph" w:styleId="Paragraphedeliste">
     <w:name w:val="List Paragraph"/>
     <w:basedOn w:val="Normal"/>
     <w:uiPriority w:val="34"/>
@@ -1630,10 +4911,10 @@
       <w:contextualSpacing/>
     </w:pPr>
   </w:style>
-  <w:style w:type="character" w:customStyle="1" w:styleId="Heading2Char">
-    <w:name w:val="Heading 2 Char"/>
-    <w:basedOn w:val="DefaultParagraphFont"/>
-    <w:link w:val="Heading2"/>
+  <w:style w:type="character" w:customStyle="1" w:styleId="Titre2Car">
+    <w:name w:val="Titre 2 Car"/>
+    <w:basedOn w:val="Policepardfaut"/>
+    <w:link w:val="Titre2"/>
     <w:uiPriority w:val="9"/>
     <w:rsid w:val="00050237"/>
     <w:rPr>
@@ -1643,6 +4924,19 @@
       <w:color w:val="4F81BD" w:themeColor="accent1"/>
       <w:sz w:val="26"/>
       <w:szCs w:val="26"/>
+    </w:rPr>
+  </w:style>
+  <w:style w:type="character" w:customStyle="1" w:styleId="Titre3Car">
+    <w:name w:val="Titre 3 Car"/>
+    <w:basedOn w:val="Policepardfaut"/>
+    <w:link w:val="Titre3"/>
+    <w:uiPriority w:val="9"/>
+    <w:rsid w:val="004C3ECD"/>
+    <w:rPr>
+      <w:rFonts w:asciiTheme="majorHAnsi" w:eastAsiaTheme="majorEastAsia" w:hAnsiTheme="majorHAnsi" w:cstheme="majorBidi"/>
+      <w:b/>
+      <w:bCs/>
+      <w:color w:val="4F81BD" w:themeColor="accent1"/>
     </w:rPr>
   </w:style>
 </w:styles>
@@ -1808,11 +5102,11 @@
     <w:name w:val="Normal"/>
     <w:qFormat/>
   </w:style>
-  <w:style w:type="paragraph" w:styleId="Heading1">
+  <w:style w:type="paragraph" w:styleId="Titre1">
     <w:name w:val="heading 1"/>
     <w:basedOn w:val="Normal"/>
     <w:next w:val="Normal"/>
-    <w:link w:val="Heading1Char"/>
+    <w:link w:val="Titre1Car"/>
     <w:uiPriority w:val="9"/>
     <w:qFormat/>
     <w:rsid w:val="006777D6"/>
@@ -1831,11 +5125,11 @@
       <w:szCs w:val="28"/>
     </w:rPr>
   </w:style>
-  <w:style w:type="paragraph" w:styleId="Heading2">
+  <w:style w:type="paragraph" w:styleId="Titre2">
     <w:name w:val="heading 2"/>
     <w:basedOn w:val="Normal"/>
     <w:next w:val="Normal"/>
-    <w:link w:val="Heading2Char"/>
+    <w:link w:val="Titre2Car"/>
     <w:uiPriority w:val="9"/>
     <w:unhideWhenUsed/>
     <w:qFormat/>
@@ -1855,12 +5149,35 @@
       <w:szCs w:val="26"/>
     </w:rPr>
   </w:style>
-  <w:style w:type="character" w:default="1" w:styleId="DefaultParagraphFont">
+  <w:style w:type="paragraph" w:styleId="Titre3">
+    <w:name w:val="heading 3"/>
+    <w:basedOn w:val="Normal"/>
+    <w:next w:val="Normal"/>
+    <w:link w:val="Titre3Car"/>
+    <w:uiPriority w:val="9"/>
+    <w:unhideWhenUsed/>
+    <w:qFormat/>
+    <w:rsid w:val="004C3ECD"/>
+    <w:pPr>
+      <w:keepNext/>
+      <w:keepLines/>
+      <w:spacing w:before="200" w:after="0"/>
+      <w:outlineLvl w:val="2"/>
+    </w:pPr>
+    <w:rPr>
+      <w:rFonts w:asciiTheme="majorHAnsi" w:eastAsiaTheme="majorEastAsia" w:hAnsiTheme="majorHAnsi" w:cstheme="majorBidi"/>
+      <w:b/>
+      <w:bCs/>
+      <w:color w:val="4F81BD" w:themeColor="accent1"/>
+    </w:rPr>
+  </w:style>
+  <w:style w:type="character" w:default="1" w:styleId="Policepardfaut">
     <w:name w:val="Default Paragraph Font"/>
     <w:uiPriority w:val="1"/>
+    <w:semiHidden/>
     <w:unhideWhenUsed/>
   </w:style>
-  <w:style w:type="table" w:default="1" w:styleId="TableNormal">
+  <w:style w:type="table" w:default="1" w:styleId="TableauNormal">
     <w:name w:val="Normal Table"/>
     <w:uiPriority w:val="99"/>
     <w:semiHidden/>
@@ -1875,17 +5192,17 @@
       </w:tblCellMar>
     </w:tblPr>
   </w:style>
-  <w:style w:type="numbering" w:default="1" w:styleId="NoList">
+  <w:style w:type="numbering" w:default="1" w:styleId="Aucuneliste">
     <w:name w:val="No List"/>
     <w:uiPriority w:val="99"/>
     <w:semiHidden/>
     <w:unhideWhenUsed/>
   </w:style>
-  <w:style w:type="paragraph" w:styleId="Title">
+  <w:style w:type="paragraph" w:styleId="Titre">
     <w:name w:val="Title"/>
     <w:basedOn w:val="Normal"/>
     <w:next w:val="Normal"/>
-    <w:link w:val="TitleChar"/>
+    <w:link w:val="TitreCar"/>
     <w:uiPriority w:val="10"/>
     <w:qFormat/>
     <w:rsid w:val="006842AD"/>
@@ -1905,10 +5222,10 @@
       <w:szCs w:val="52"/>
     </w:rPr>
   </w:style>
-  <w:style w:type="character" w:customStyle="1" w:styleId="TitleChar">
-    <w:name w:val="Title Char"/>
-    <w:basedOn w:val="DefaultParagraphFont"/>
-    <w:link w:val="Title"/>
+  <w:style w:type="character" w:customStyle="1" w:styleId="TitreCar">
+    <w:name w:val="Titre Car"/>
+    <w:basedOn w:val="Policepardfaut"/>
+    <w:link w:val="Titre"/>
     <w:uiPriority w:val="10"/>
     <w:rsid w:val="006842AD"/>
     <w:rPr>
@@ -1920,11 +5237,11 @@
       <w:szCs w:val="52"/>
     </w:rPr>
   </w:style>
-  <w:style w:type="paragraph" w:styleId="Subtitle">
+  <w:style w:type="paragraph" w:styleId="Sous-titre">
     <w:name w:val="Subtitle"/>
     <w:basedOn w:val="Normal"/>
     <w:next w:val="Normal"/>
-    <w:link w:val="SubtitleChar"/>
+    <w:link w:val="Sous-titreCar"/>
     <w:uiPriority w:val="11"/>
     <w:qFormat/>
     <w:rsid w:val="006777D6"/>
@@ -1943,10 +5260,10 @@
       <w:szCs w:val="24"/>
     </w:rPr>
   </w:style>
-  <w:style w:type="character" w:customStyle="1" w:styleId="SubtitleChar">
-    <w:name w:val="Subtitle Char"/>
-    <w:basedOn w:val="DefaultParagraphFont"/>
-    <w:link w:val="Subtitle"/>
+  <w:style w:type="character" w:customStyle="1" w:styleId="Sous-titreCar">
+    <w:name w:val="Sous-titre Car"/>
+    <w:basedOn w:val="Policepardfaut"/>
+    <w:link w:val="Sous-titre"/>
     <w:uiPriority w:val="11"/>
     <w:rsid w:val="006777D6"/>
     <w:rPr>
@@ -1959,10 +5276,10 @@
       <w:szCs w:val="24"/>
     </w:rPr>
   </w:style>
-  <w:style w:type="character" w:customStyle="1" w:styleId="Heading1Char">
-    <w:name w:val="Heading 1 Char"/>
-    <w:basedOn w:val="DefaultParagraphFont"/>
-    <w:link w:val="Heading1"/>
+  <w:style w:type="character" w:customStyle="1" w:styleId="Titre1Car">
+    <w:name w:val="Titre 1 Car"/>
+    <w:basedOn w:val="Policepardfaut"/>
+    <w:link w:val="Titre1"/>
     <w:uiPriority w:val="9"/>
     <w:rsid w:val="006777D6"/>
     <w:rPr>
@@ -1991,10 +5308,10 @@
       <w:lang w:val="fr-CA" w:eastAsia="fr-CA"/>
     </w:rPr>
   </w:style>
-  <w:style w:type="paragraph" w:styleId="BalloonText">
+  <w:style w:type="paragraph" w:styleId="Textedebulles">
     <w:name w:val="Balloon Text"/>
     <w:basedOn w:val="Normal"/>
-    <w:link w:val="BalloonTextChar"/>
+    <w:link w:val="TextedebullesCar"/>
     <w:uiPriority w:val="99"/>
     <w:semiHidden/>
     <w:unhideWhenUsed/>
@@ -2008,10 +5325,10 @@
       <w:szCs w:val="16"/>
     </w:rPr>
   </w:style>
-  <w:style w:type="character" w:customStyle="1" w:styleId="BalloonTextChar">
-    <w:name w:val="Balloon Text Char"/>
-    <w:basedOn w:val="DefaultParagraphFont"/>
-    <w:link w:val="BalloonText"/>
+  <w:style w:type="character" w:customStyle="1" w:styleId="TextedebullesCar">
+    <w:name w:val="Texte de bulles Car"/>
+    <w:basedOn w:val="Policepardfaut"/>
+    <w:link w:val="Textedebulles"/>
     <w:uiPriority w:val="99"/>
     <w:semiHidden/>
     <w:rsid w:val="006777D6"/>
@@ -2021,9 +5338,9 @@
       <w:szCs w:val="16"/>
     </w:rPr>
   </w:style>
-  <w:style w:type="character" w:styleId="Hyperlink">
+  <w:style w:type="character" w:styleId="Lienhypertexte">
     <w:name w:val="Hyperlink"/>
-    <w:basedOn w:val="DefaultParagraphFont"/>
+    <w:basedOn w:val="Policepardfaut"/>
     <w:uiPriority w:val="99"/>
     <w:unhideWhenUsed/>
     <w:rsid w:val="006777D6"/>
@@ -2032,7 +5349,7 @@
       <w:u w:val="single"/>
     </w:rPr>
   </w:style>
-  <w:style w:type="paragraph" w:styleId="ListParagraph">
+  <w:style w:type="paragraph" w:styleId="Paragraphedeliste">
     <w:name w:val="List Paragraph"/>
     <w:basedOn w:val="Normal"/>
     <w:uiPriority w:val="34"/>
@@ -2043,10 +5360,10 @@
       <w:contextualSpacing/>
     </w:pPr>
   </w:style>
-  <w:style w:type="character" w:customStyle="1" w:styleId="Heading2Char">
-    <w:name w:val="Heading 2 Char"/>
-    <w:basedOn w:val="DefaultParagraphFont"/>
-    <w:link w:val="Heading2"/>
+  <w:style w:type="character" w:customStyle="1" w:styleId="Titre2Car">
+    <w:name w:val="Titre 2 Car"/>
+    <w:basedOn w:val="Policepardfaut"/>
+    <w:link w:val="Titre2"/>
     <w:uiPriority w:val="9"/>
     <w:rsid w:val="00050237"/>
     <w:rPr>
@@ -2056,6 +5373,19 @@
       <w:color w:val="4F81BD" w:themeColor="accent1"/>
       <w:sz w:val="26"/>
       <w:szCs w:val="26"/>
+    </w:rPr>
+  </w:style>
+  <w:style w:type="character" w:customStyle="1" w:styleId="Titre3Car">
+    <w:name w:val="Titre 3 Car"/>
+    <w:basedOn w:val="Policepardfaut"/>
+    <w:link w:val="Titre3"/>
+    <w:uiPriority w:val="9"/>
+    <w:rsid w:val="004C3ECD"/>
+    <w:rPr>
+      <w:rFonts w:asciiTheme="majorHAnsi" w:eastAsiaTheme="majorEastAsia" w:hAnsiTheme="majorHAnsi" w:cstheme="majorBidi"/>
+      <w:b/>
+      <w:bCs/>
+      <w:color w:val="4F81BD" w:themeColor="accent1"/>
     </w:rPr>
   </w:style>
 </w:styles>

</xml_diff>